<commit_message>
Fix error related with dS_dtheta, logging and get_R()
</commit_message>
<xml_diff>
--- a/spherical_explosion_of_copper/Электрический импульс центрально симметричного взрыва плазмы.docx
+++ b/spherical_explosion_of_copper/Электрический импульс центрально симметричного взрыва плазмы.docx
@@ -511,15 +511,7 @@
     </w:p>
     <w:p>
       <w:r>
-        <w:t xml:space="preserve">Для начала следует отметить, что попытка объяснить электромагнитный импульс центрально симметричного взрыва плазмы в рамках концепции скалярно-векторного потенциала является ошибочной. Чтобы в этом убедиться достаточно привести рассуждения Ф.Ф. </w:t>
-      </w:r>
-      <w:proofErr w:type="spellStart"/>
-      <w:r>
-        <w:t>Менде</w:t>
-      </w:r>
-      <w:proofErr w:type="spellEnd"/>
-      <w:r>
-        <w:t>, применённые при выводе скалярно-векторного потенциала, но для случая случае центрально-симметричного движения зарядов.</w:t>
+        <w:t>Для начала следует отметить, что попытка объяснить электромагнитный импульс центрально симметричного взрыва плазмы в рамках концепции скалярно-векторного потенциала является ошибочной. Чтобы в этом убедиться достаточно привести рассуждения Ф.Ф. Менде, применённые при выводе скалярно-векторного потенциала, но для случая случае центрально-симметричного движения зарядов.</w:t>
       </w:r>
     </w:p>
     <w:p>
@@ -559,7 +551,7 @@
           <v:shape id="_x0000_i1025" type="#_x0000_t75" style="width:14.25pt;height:14.25pt" o:ole="">
             <v:imagedata r:id="rId5" o:title=""/>
           </v:shape>
-          <o:OLEObject Type="Embed" ProgID="Equation.DSMT4" ShapeID="_x0000_i1025" DrawAspect="Content" ObjectID="_1631683384" r:id="rId6"/>
+          <o:OLEObject Type="Embed" ProgID="Equation.DSMT4" ShapeID="_x0000_i1025" DrawAspect="Content" ObjectID="_1631773655" r:id="rId6"/>
         </w:object>
       </w:r>
       <w:r>
@@ -573,7 +565,7 @@
           <v:shape id="_x0000_i1026" type="#_x0000_t75" style="width:21.75pt;height:14.25pt" o:ole="">
             <v:imagedata r:id="rId7" o:title=""/>
           </v:shape>
-          <o:OLEObject Type="Embed" ProgID="Equation.DSMT4" ShapeID="_x0000_i1026" DrawAspect="Content" ObjectID="_1631683385" r:id="rId8"/>
+          <o:OLEObject Type="Embed" ProgID="Equation.DSMT4" ShapeID="_x0000_i1026" DrawAspect="Content" ObjectID="_1631773656" r:id="rId8"/>
         </w:object>
       </w:r>
       <w:r>
@@ -587,7 +579,7 @@
           <v:shape id="_x0000_i1027" type="#_x0000_t75" style="width:14.25pt;height:14.25pt" o:ole="">
             <v:imagedata r:id="rId9" o:title=""/>
           </v:shape>
-          <o:OLEObject Type="Embed" ProgID="Equation.DSMT4" ShapeID="_x0000_i1027" DrawAspect="Content" ObjectID="_1631683386" r:id="rId10"/>
+          <o:OLEObject Type="Embed" ProgID="Equation.DSMT4" ShapeID="_x0000_i1027" DrawAspect="Content" ObjectID="_1631773657" r:id="rId10"/>
         </w:object>
       </w:r>
       <w:r>
@@ -601,7 +593,7 @@
           <v:shape id="_x0000_i1028" type="#_x0000_t75" style="width:21.75pt;height:14.25pt" o:ole="">
             <v:imagedata r:id="rId11" o:title=""/>
           </v:shape>
-          <o:OLEObject Type="Embed" ProgID="Equation.DSMT4" ShapeID="_x0000_i1028" DrawAspect="Content" ObjectID="_1631683387" r:id="rId12"/>
+          <o:OLEObject Type="Embed" ProgID="Equation.DSMT4" ShapeID="_x0000_i1028" DrawAspect="Content" ObjectID="_1631773658" r:id="rId12"/>
         </w:object>
       </w:r>
       <w:r>
@@ -625,7 +617,7 @@
           <v:shape id="_x0000_i1029" type="#_x0000_t75" style="width:21.75pt;height:14.25pt" o:ole="">
             <v:imagedata r:id="rId7" o:title=""/>
           </v:shape>
-          <o:OLEObject Type="Embed" ProgID="Equation.DSMT4" ShapeID="_x0000_i1029" DrawAspect="Content" ObjectID="_1631683388" r:id="rId13"/>
+          <o:OLEObject Type="Embed" ProgID="Equation.DSMT4" ShapeID="_x0000_i1029" DrawAspect="Content" ObjectID="_1631773659" r:id="rId13"/>
         </w:object>
       </w:r>
       <w:r>
@@ -639,7 +631,7 @@
           <v:shape id="_x0000_i1030" type="#_x0000_t75" style="width:29.25pt;height:14.25pt" o:ole="">
             <v:imagedata r:id="rId14" o:title=""/>
           </v:shape>
-          <o:OLEObject Type="Embed" ProgID="Equation.DSMT4" ShapeID="_x0000_i1030" DrawAspect="Content" ObjectID="_1631683389" r:id="rId15"/>
+          <o:OLEObject Type="Embed" ProgID="Equation.DSMT4" ShapeID="_x0000_i1030" DrawAspect="Content" ObjectID="_1631773660" r:id="rId15"/>
         </w:object>
       </w:r>
       <w:r>
@@ -658,7 +650,7 @@
           <v:shape id="_x0000_i1031" type="#_x0000_t75" style="width:21.75pt;height:14.25pt" o:ole="">
             <v:imagedata r:id="rId16" o:title=""/>
           </v:shape>
-          <o:OLEObject Type="Embed" ProgID="Equation.DSMT4" ShapeID="_x0000_i1031" DrawAspect="Content" ObjectID="_1631683390" r:id="rId17"/>
+          <o:OLEObject Type="Embed" ProgID="Equation.DSMT4" ShapeID="_x0000_i1031" DrawAspect="Content" ObjectID="_1631773661" r:id="rId17"/>
         </w:object>
       </w:r>
       <w:r>
@@ -672,7 +664,7 @@
           <v:shape id="_x0000_i1032" type="#_x0000_t75" style="width:29.25pt;height:14.25pt" o:ole="">
             <v:imagedata r:id="rId14" o:title=""/>
           </v:shape>
-          <o:OLEObject Type="Embed" ProgID="Equation.DSMT4" ShapeID="_x0000_i1032" DrawAspect="Content" ObjectID="_1631683391" r:id="rId18"/>
+          <o:OLEObject Type="Embed" ProgID="Equation.DSMT4" ShapeID="_x0000_i1032" DrawAspect="Content" ObjectID="_1631773662" r:id="rId18"/>
         </w:object>
       </w:r>
       <w:r>
@@ -691,7 +683,7 @@
           <v:shape id="_x0000_i1033" type="#_x0000_t75" style="width:21.75pt;height:14.25pt" o:ole="">
             <v:imagedata r:id="rId19" o:title=""/>
           </v:shape>
-          <o:OLEObject Type="Embed" ProgID="Equation.DSMT4" ShapeID="_x0000_i1033" DrawAspect="Content" ObjectID="_1631683392" r:id="rId20"/>
+          <o:OLEObject Type="Embed" ProgID="Equation.DSMT4" ShapeID="_x0000_i1033" DrawAspect="Content" ObjectID="_1631773663" r:id="rId20"/>
         </w:object>
       </w:r>
       <w:r>
@@ -705,7 +697,7 @@
           <v:shape id="_x0000_i1034" type="#_x0000_t75" style="width:21.75pt;height:14.25pt" o:ole="">
             <v:imagedata r:id="rId21" o:title=""/>
           </v:shape>
-          <o:OLEObject Type="Embed" ProgID="Equation.DSMT4" ShapeID="_x0000_i1034" DrawAspect="Content" ObjectID="_1631683393" r:id="rId22"/>
+          <o:OLEObject Type="Embed" ProgID="Equation.DSMT4" ShapeID="_x0000_i1034" DrawAspect="Content" ObjectID="_1631773664" r:id="rId22"/>
         </w:object>
       </w:r>
       <w:r>
@@ -714,15 +706,7 @@
     </w:p>
     <w:p>
       <w:r>
-        <w:t xml:space="preserve">Таким образом мы видим, что согласно предложенного </w:t>
-      </w:r>
-      <w:proofErr w:type="spellStart"/>
-      <w:r>
-        <w:t>Менде</w:t>
-      </w:r>
-      <w:proofErr w:type="spellEnd"/>
-      <w:r>
-        <w:t xml:space="preserve"> при выводе скалярно-векторного потенциала механизма в конфигурации сферически симметричной разогретой плазмы суммарная прибавка электрического поля равна нулю.</w:t>
+        <w:t>Таким образом мы видим, что согласно предложенного Менде при выводе скалярно-векторного потенциала механизма в конфигурации сферически симметричной разогретой плазмы суммарная прибавка электрического поля равна нулю.</w:t>
       </w:r>
     </w:p>
     <w:p>
@@ -732,13 +716,8 @@
       <w:r>
         <w:t xml:space="preserve">скалярно-векторного потенциала </w:t>
       </w:r>
-      <w:proofErr w:type="spellStart"/>
-      <w:r>
-        <w:t>Менде</w:t>
-      </w:r>
-      <w:proofErr w:type="spellEnd"/>
-      <w:r>
-        <w:t xml:space="preserve"> основана</w:t>
+      <w:r>
+        <w:t>Менде основана</w:t>
       </w:r>
       <w:r>
         <w:t xml:space="preserve"> </w:t>
@@ -801,15 +780,7 @@
     </w:p>
     <w:p>
       <w:r>
-        <w:t xml:space="preserve">Кроме того нужно иметь ввиду, что при выводе формулы скалярно-векторного потенциала </w:t>
-      </w:r>
-      <w:proofErr w:type="spellStart"/>
-      <w:r>
-        <w:t>Менде</w:t>
-      </w:r>
-      <w:proofErr w:type="spellEnd"/>
-      <w:r>
-        <w:t xml:space="preserve"> была допущена принципиальная ошибка, заключающаяся в том, что формула, полученная для потенциала движущегося заряженного длинного стержня не может быть преобразована в формулу потенциала движущегося точечного заряда одним лишь увеличением степени  </w:t>
+        <w:t xml:space="preserve">Кроме того нужно иметь ввиду, что при выводе формулы скалярно-векторного потенциала Менде была допущена принципиальная ошибка, заключающаяся в том, что формула, полученная для потенциала движущегося заряженного длинного стержня не может быть преобразована в формулу потенциала движущегося точечного заряда одним лишь увеличением степени  </w:t>
       </w:r>
       <w:r>
         <w:rPr>
@@ -819,19 +790,11 @@
           <v:shape id="_x0000_i1035" type="#_x0000_t75" style="width:6.75pt;height:6.75pt" o:ole="">
             <v:imagedata r:id="rId23" o:title=""/>
           </v:shape>
-          <o:OLEObject Type="Embed" ProgID="Equation.DSMT4" ShapeID="_x0000_i1035" DrawAspect="Content" ObjectID="_1631683394" r:id="rId24"/>
-        </w:object>
-      </w:r>
-      <w:r>
-        <w:t xml:space="preserve">  в знаменателе. При детальном повторении рассуждений </w:t>
-      </w:r>
-      <w:proofErr w:type="spellStart"/>
-      <w:r>
-        <w:t>Менде</w:t>
-      </w:r>
-      <w:proofErr w:type="spellEnd"/>
-      <w:r>
-        <w:t xml:space="preserve">, но не с движущимся заряженным стержнем, а с движущимся точечным зарядом возникает необходимость учёта того обстоятельства, что угол между вектором скорости движущегося заряда и радиус вектором от заряда к точке наблюдения может отличаться от 90 градусов. При учете этого обстоятельства получается, что формула для скалярно-векторного потенциала движущегося точечного заряда неверна. </w:t>
+          <o:OLEObject Type="Embed" ProgID="Equation.DSMT4" ShapeID="_x0000_i1035" DrawAspect="Content" ObjectID="_1631773665" r:id="rId24"/>
+        </w:object>
+      </w:r>
+      <w:r>
+        <w:t xml:space="preserve">  в знаменателе. При детальном повторении рассуждений Менде, но не с движущимся заряженным стержнем, а с движущимся точечным зарядом возникает необходимость учёта того обстоятельства, что угол между вектором скорости движущегося заряда и радиус вектором от заряда к точке наблюдения может отличаться от 90 градусов. При учете этого обстоятельства получается, что формула для скалярно-векторного потенциала движущегося точечного заряда неверна. </w:t>
       </w:r>
     </w:p>
     <w:p>
@@ -879,7 +842,7 @@
           <v:shape id="_x0000_i1036" type="#_x0000_t75" style="width:111.75pt;height:36.75pt" o:ole="">
             <v:imagedata r:id="rId25" o:title=""/>
           </v:shape>
-          <o:OLEObject Type="Embed" ProgID="Equation.DSMT4" ShapeID="_x0000_i1036" DrawAspect="Content" ObjectID="_1631683395" r:id="rId26"/>
+          <o:OLEObject Type="Embed" ProgID="Equation.DSMT4" ShapeID="_x0000_i1036" DrawAspect="Content" ObjectID="_1631773666" r:id="rId26"/>
         </w:object>
       </w:r>
       <w:r>
@@ -944,7 +907,7 @@
           <v:shape id="_x0000_i1037" type="#_x0000_t75" style="width:15.75pt;height:15pt" o:ole="">
             <v:imagedata r:id="rId27" o:title=""/>
           </v:shape>
-          <o:OLEObject Type="Embed" ProgID="Equation.DSMT4" ShapeID="_x0000_i1037" DrawAspect="Content" ObjectID="_1631683396" r:id="rId28"/>
+          <o:OLEObject Type="Embed" ProgID="Equation.DSMT4" ShapeID="_x0000_i1037" DrawAspect="Content" ObjectID="_1631773667" r:id="rId28"/>
         </w:object>
       </w:r>
       <w:r>
@@ -958,7 +921,7 @@
           <v:shape id="_x0000_i1038" type="#_x0000_t75" style="width:15.75pt;height:15pt" o:ole="">
             <v:imagedata r:id="rId29" o:title=""/>
           </v:shape>
-          <o:OLEObject Type="Embed" ProgID="Equation.DSMT4" ShapeID="_x0000_i1038" DrawAspect="Content" ObjectID="_1631683397" r:id="rId30"/>
+          <o:OLEObject Type="Embed" ProgID="Equation.DSMT4" ShapeID="_x0000_i1038" DrawAspect="Content" ObjectID="_1631773668" r:id="rId30"/>
         </w:object>
       </w:r>
       <w:r>
@@ -977,7 +940,7 @@
           <v:shape id="_x0000_i1039" type="#_x0000_t75" style="width:9.75pt;height:9.75pt" o:ole="">
             <v:imagedata r:id="rId31" o:title=""/>
           </v:shape>
-          <o:OLEObject Type="Embed" ProgID="Equation.DSMT4" ShapeID="_x0000_i1039" DrawAspect="Content" ObjectID="_1631683398" r:id="rId32"/>
+          <o:OLEObject Type="Embed" ProgID="Equation.DSMT4" ShapeID="_x0000_i1039" DrawAspect="Content" ObjectID="_1631773669" r:id="rId32"/>
         </w:object>
       </w:r>
       <w:r>
@@ -991,7 +954,7 @@
           <v:shape id="_x0000_i1040" type="#_x0000_t75" style="width:15pt;height:18pt" o:ole="">
             <v:imagedata r:id="rId33" o:title=""/>
           </v:shape>
-          <o:OLEObject Type="Embed" ProgID="Equation.DSMT4" ShapeID="_x0000_i1040" DrawAspect="Content" ObjectID="_1631683399" r:id="rId34"/>
+          <o:OLEObject Type="Embed" ProgID="Equation.DSMT4" ShapeID="_x0000_i1040" DrawAspect="Content" ObjectID="_1631773670" r:id="rId34"/>
         </w:object>
       </w:r>
       <w:r>
@@ -1005,7 +968,7 @@
           <v:shape id="_x0000_i1041" type="#_x0000_t75" style="width:117.75pt;height:21pt" o:ole="">
             <v:imagedata r:id="rId35" o:title=""/>
           </v:shape>
-          <o:OLEObject Type="Embed" ProgID="Equation.DSMT4" ShapeID="_x0000_i1041" DrawAspect="Content" ObjectID="_1631683400" r:id="rId36"/>
+          <o:OLEObject Type="Embed" ProgID="Equation.DSMT4" ShapeID="_x0000_i1041" DrawAspect="Content" ObjectID="_1631773671" r:id="rId36"/>
         </w:object>
       </w:r>
       <w:r>
@@ -1022,7 +985,7 @@
           <v:shape id="_x0000_i1042" type="#_x0000_t75" style="width:86.25pt;height:15.75pt" o:ole="">
             <v:imagedata r:id="rId37" o:title=""/>
           </v:shape>
-          <o:OLEObject Type="Embed" ProgID="Equation.DSMT4" ShapeID="_x0000_i1042" DrawAspect="Content" ObjectID="_1631683401" r:id="rId38"/>
+          <o:OLEObject Type="Embed" ProgID="Equation.DSMT4" ShapeID="_x0000_i1042" DrawAspect="Content" ObjectID="_1631773672" r:id="rId38"/>
         </w:object>
       </w:r>
       <w:r>
@@ -1042,7 +1005,7 @@
           <v:shape id="_x0000_i1043" type="#_x0000_t75" style="width:84.75pt;height:15.75pt" o:ole="">
             <v:imagedata r:id="rId39" o:title=""/>
           </v:shape>
-          <o:OLEObject Type="Embed" ProgID="Equation.DSMT4" ShapeID="_x0000_i1043" DrawAspect="Content" ObjectID="_1631683402" r:id="rId40"/>
+          <o:OLEObject Type="Embed" ProgID="Equation.DSMT4" ShapeID="_x0000_i1043" DrawAspect="Content" ObjectID="_1631773673" r:id="rId40"/>
         </w:object>
       </w:r>
       <w:r>
@@ -1059,7 +1022,7 @@
           <v:shape id="_x0000_i1044" type="#_x0000_t75" style="width:57pt;height:14.25pt" o:ole="">
             <v:imagedata r:id="rId41" o:title=""/>
           </v:shape>
-          <o:OLEObject Type="Embed" ProgID="Equation.DSMT4" ShapeID="_x0000_i1044" DrawAspect="Content" ObjectID="_1631683403" r:id="rId42"/>
+          <o:OLEObject Type="Embed" ProgID="Equation.DSMT4" ShapeID="_x0000_i1044" DrawAspect="Content" ObjectID="_1631773674" r:id="rId42"/>
         </w:object>
       </w:r>
       <w:r>
@@ -1073,7 +1036,7 @@
           <v:shape id="_x0000_i1045" type="#_x0000_t75" style="width:9pt;height:9.75pt" o:ole="">
             <v:imagedata r:id="rId43" o:title=""/>
           </v:shape>
-          <o:OLEObject Type="Embed" ProgID="Equation.DSMT4" ShapeID="_x0000_i1045" DrawAspect="Content" ObjectID="_1631683404" r:id="rId44"/>
+          <o:OLEObject Type="Embed" ProgID="Equation.DSMT4" ShapeID="_x0000_i1045" DrawAspect="Content" ObjectID="_1631773675" r:id="rId44"/>
         </w:object>
       </w:r>
       <w:r>
@@ -1102,7 +1065,7 @@
           <v:shape id="_x0000_i1046" type="#_x0000_t75" style="width:365.25pt;height:21.75pt" o:ole="">
             <v:imagedata r:id="rId45" o:title=""/>
           </v:shape>
-          <o:OLEObject Type="Embed" ProgID="Equation.DSMT4" ShapeID="_x0000_i1046" DrawAspect="Content" ObjectID="_1631683405" r:id="rId46"/>
+          <o:OLEObject Type="Embed" ProgID="Equation.DSMT4" ShapeID="_x0000_i1046" DrawAspect="Content" ObjectID="_1631773676" r:id="rId46"/>
         </w:object>
       </w:r>
       <w:r>
@@ -1116,7 +1079,7 @@
           <v:shape id="_x0000_i1047" type="#_x0000_t75" style="width:129pt;height:23.25pt" o:ole="">
             <v:imagedata r:id="rId47" o:title=""/>
           </v:shape>
-          <o:OLEObject Type="Embed" ProgID="Equation.DSMT4" ShapeID="_x0000_i1047" DrawAspect="Content" ObjectID="_1631683406" r:id="rId48"/>
+          <o:OLEObject Type="Embed" ProgID="Equation.DSMT4" ShapeID="_x0000_i1047" DrawAspect="Content" ObjectID="_1631773677" r:id="rId48"/>
         </w:object>
       </w:r>
       <w:r>
@@ -1141,7 +1104,7 @@
           <v:shape id="_x0000_i1048" type="#_x0000_t75" style="width:114.75pt;height:20.25pt" o:ole="">
             <v:imagedata r:id="rId49" o:title=""/>
           </v:shape>
-          <o:OLEObject Type="Embed" ProgID="Equation.DSMT4" ShapeID="_x0000_i1048" DrawAspect="Content" ObjectID="_1631683407" r:id="rId50"/>
+          <o:OLEObject Type="Embed" ProgID="Equation.DSMT4" ShapeID="_x0000_i1048" DrawAspect="Content" ObjectID="_1631773678" r:id="rId50"/>
         </w:object>
       </w:r>
       <w:r>
@@ -1158,7 +1121,7 @@
           <v:shape id="_x0000_i1049" type="#_x0000_t75" style="width:90.75pt;height:18pt" o:ole="">
             <v:imagedata r:id="rId51" o:title=""/>
           </v:shape>
-          <o:OLEObject Type="Embed" ProgID="Equation.DSMT4" ShapeID="_x0000_i1049" DrawAspect="Content" ObjectID="_1631683408" r:id="rId52"/>
+          <o:OLEObject Type="Embed" ProgID="Equation.DSMT4" ShapeID="_x0000_i1049" DrawAspect="Content" ObjectID="_1631773679" r:id="rId52"/>
         </w:object>
       </w:r>
       <w:r>
@@ -1180,7 +1143,7 @@
           <v:shape id="_x0000_i1050" type="#_x0000_t75" style="width:384.75pt;height:51pt" o:ole="">
             <v:imagedata r:id="rId53" o:title=""/>
           </v:shape>
-          <o:OLEObject Type="Embed" ProgID="Equation.DSMT4" ShapeID="_x0000_i1050" DrawAspect="Content" ObjectID="_1631683409" r:id="rId54"/>
+          <o:OLEObject Type="Embed" ProgID="Equation.DSMT4" ShapeID="_x0000_i1050" DrawAspect="Content" ObjectID="_1631773680" r:id="rId54"/>
         </w:object>
       </w:r>
       <w:r>
@@ -1245,7 +1208,7 @@
           <v:shape id="_x0000_i1051" type="#_x0000_t75" style="width:15pt;height:18pt" o:ole="">
             <v:imagedata r:id="rId55" o:title=""/>
           </v:shape>
-          <o:OLEObject Type="Embed" ProgID="Equation.DSMT4" ShapeID="_x0000_i1051" DrawAspect="Content" ObjectID="_1631683410" r:id="rId56"/>
+          <o:OLEObject Type="Embed" ProgID="Equation.DSMT4" ShapeID="_x0000_i1051" DrawAspect="Content" ObjectID="_1631773681" r:id="rId56"/>
         </w:object>
       </w:r>
       <w:r>
@@ -1259,7 +1222,7 @@
           <v:shape id="_x0000_i1052" type="#_x0000_t75" style="width:9.75pt;height:9.75pt" o:ole="">
             <v:imagedata r:id="rId57" o:title=""/>
           </v:shape>
-          <o:OLEObject Type="Embed" ProgID="Equation.DSMT4" ShapeID="_x0000_i1052" DrawAspect="Content" ObjectID="_1631683411" r:id="rId58"/>
+          <o:OLEObject Type="Embed" ProgID="Equation.DSMT4" ShapeID="_x0000_i1052" DrawAspect="Content" ObjectID="_1631773682" r:id="rId58"/>
         </w:object>
       </w:r>
       <w:r>
@@ -1276,7 +1239,7 @@
           <v:shape id="_x0000_i1053" type="#_x0000_t75" style="width:11.25pt;height:12.75pt" o:ole="">
             <v:imagedata r:id="rId59" o:title=""/>
           </v:shape>
-          <o:OLEObject Type="Embed" ProgID="Equation.DSMT4" ShapeID="_x0000_i1053" DrawAspect="Content" ObjectID="_1631683412" r:id="rId60"/>
+          <o:OLEObject Type="Embed" ProgID="Equation.DSMT4" ShapeID="_x0000_i1053" DrawAspect="Content" ObjectID="_1631773683" r:id="rId60"/>
         </w:object>
       </w:r>
       <w:r>
@@ -1307,7 +1270,7 @@
           <v:shape id="_x0000_i1054" type="#_x0000_t75" style="width:303pt;height:39pt" o:ole="">
             <v:imagedata r:id="rId61" o:title=""/>
           </v:shape>
-          <o:OLEObject Type="Embed" ProgID="Equation.DSMT4" ShapeID="_x0000_i1054" DrawAspect="Content" ObjectID="_1631683413" r:id="rId62"/>
+          <o:OLEObject Type="Embed" ProgID="Equation.DSMT4" ShapeID="_x0000_i1054" DrawAspect="Content" ObjectID="_1631773684" r:id="rId62"/>
         </w:object>
       </w:r>
       <w:r>
@@ -1380,7 +1343,7 @@
           <v:shape id="_x0000_i1055" type="#_x0000_t75" style="width:306pt;height:39pt" o:ole="">
             <v:imagedata r:id="rId63" o:title=""/>
           </v:shape>
-          <o:OLEObject Type="Embed" ProgID="Equation.DSMT4" ShapeID="_x0000_i1055" DrawAspect="Content" ObjectID="_1631683414" r:id="rId64"/>
+          <o:OLEObject Type="Embed" ProgID="Equation.DSMT4" ShapeID="_x0000_i1055" DrawAspect="Content" ObjectID="_1631773685" r:id="rId64"/>
         </w:object>
       </w:r>
       <w:r>
@@ -1445,7 +1408,7 @@
           <v:shape id="_x0000_i1056" type="#_x0000_t75" style="width:30.75pt;height:18pt" o:ole="">
             <v:imagedata r:id="rId65" o:title=""/>
           </v:shape>
-          <o:OLEObject Type="Embed" ProgID="Equation.DSMT4" ShapeID="_x0000_i1056" DrawAspect="Content" ObjectID="_1631683415" r:id="rId66"/>
+          <o:OLEObject Type="Embed" ProgID="Equation.DSMT4" ShapeID="_x0000_i1056" DrawAspect="Content" ObjectID="_1631773686" r:id="rId66"/>
         </w:object>
       </w:r>
       <w:r>
@@ -1459,7 +1422,7 @@
           <v:shape id="_x0000_i1057" type="#_x0000_t75" style="width:27.75pt;height:18pt" o:ole="">
             <v:imagedata r:id="rId67" o:title=""/>
           </v:shape>
-          <o:OLEObject Type="Embed" ProgID="Equation.DSMT4" ShapeID="_x0000_i1057" DrawAspect="Content" ObjectID="_1631683416" r:id="rId68"/>
+          <o:OLEObject Type="Embed" ProgID="Equation.DSMT4" ShapeID="_x0000_i1057" DrawAspect="Content" ObjectID="_1631773687" r:id="rId68"/>
         </w:object>
       </w:r>
       <w:r>
@@ -1473,7 +1436,7 @@
           <v:shape id="_x0000_i1058" type="#_x0000_t75" style="width:26.25pt;height:15.75pt" o:ole="">
             <v:imagedata r:id="rId69" o:title=""/>
           </v:shape>
-          <o:OLEObject Type="Embed" ProgID="Equation.DSMT4" ShapeID="_x0000_i1058" DrawAspect="Content" ObjectID="_1631683417" r:id="rId70"/>
+          <o:OLEObject Type="Embed" ProgID="Equation.DSMT4" ShapeID="_x0000_i1058" DrawAspect="Content" ObjectID="_1631773688" r:id="rId70"/>
         </w:object>
       </w:r>
       <w:r>
@@ -1550,7 +1513,7 @@
           <v:shape id="_x0000_i1059" type="#_x0000_t75" style="width:14.25pt;height:15.75pt" o:ole="">
             <v:imagedata r:id="rId72" o:title=""/>
           </v:shape>
-          <o:OLEObject Type="Embed" ProgID="Equation.DSMT4" ShapeID="_x0000_i1059" DrawAspect="Content" ObjectID="_1631683418" r:id="rId73"/>
+          <o:OLEObject Type="Embed" ProgID="Equation.DSMT4" ShapeID="_x0000_i1059" DrawAspect="Content" ObjectID="_1631773689" r:id="rId73"/>
         </w:object>
       </w:r>
       <w:r>
@@ -1564,7 +1527,7 @@
           <v:shape id="_x0000_i1060" type="#_x0000_t75" style="width:14.25pt;height:15.75pt" o:ole="">
             <v:imagedata r:id="rId74" o:title=""/>
           </v:shape>
-          <o:OLEObject Type="Embed" ProgID="Equation.DSMT4" ShapeID="_x0000_i1060" DrawAspect="Content" ObjectID="_1631683419" r:id="rId75"/>
+          <o:OLEObject Type="Embed" ProgID="Equation.DSMT4" ShapeID="_x0000_i1060" DrawAspect="Content" ObjectID="_1631773690" r:id="rId75"/>
         </w:object>
       </w:r>
       <w:r>
@@ -1573,15 +1536,7 @@
     </w:p>
     <w:p>
       <w:r>
-        <w:t xml:space="preserve">Рассчитаем потенциал </w:t>
-      </w:r>
-      <w:proofErr w:type="spellStart"/>
-      <w:r>
-        <w:t>Лиенара-Вихерта</w:t>
-      </w:r>
-      <w:proofErr w:type="spellEnd"/>
-      <w:r>
-        <w:t xml:space="preserve"> по формуле</w:t>
+        <w:t>Рассчитаем потенциал Лиенара-Вихерта по формуле</w:t>
       </w:r>
     </w:p>
     <w:p>
@@ -1599,7 +1554,7 @@
           <v:shape id="_x0000_i1061" type="#_x0000_t75" style="width:198pt;height:51.75pt" o:ole="">
             <v:imagedata r:id="rId76" o:title=""/>
           </v:shape>
-          <o:OLEObject Type="Embed" ProgID="Equation.DSMT4" ShapeID="_x0000_i1061" DrawAspect="Content" ObjectID="_1631683420" r:id="rId77"/>
+          <o:OLEObject Type="Embed" ProgID="Equation.DSMT4" ShapeID="_x0000_i1061" DrawAspect="Content" ObjectID="_1631773691" r:id="rId77"/>
         </w:object>
       </w:r>
       <w:r>
@@ -1681,7 +1636,7 @@
           <v:shape id="_x0000_i1062" type="#_x0000_t75" style="width:9pt;height:9.75pt" o:ole="">
             <v:imagedata r:id="rId78" o:title=""/>
           </v:shape>
-          <o:OLEObject Type="Embed" ProgID="Equation.DSMT4" ShapeID="_x0000_i1062" DrawAspect="Content" ObjectID="_1631683421" r:id="rId79"/>
+          <o:OLEObject Type="Embed" ProgID="Equation.DSMT4" ShapeID="_x0000_i1062" DrawAspect="Content" ObjectID="_1631773692" r:id="rId79"/>
         </w:object>
       </w:r>
       <w:r>
@@ -1695,7 +1650,7 @@
           <v:shape id="_x0000_i1063" type="#_x0000_t75" style="width:36pt;height:33.75pt" o:ole="">
             <v:imagedata r:id="rId80" o:title=""/>
           </v:shape>
-          <o:OLEObject Type="Embed" ProgID="Equation.DSMT4" ShapeID="_x0000_i1063" DrawAspect="Content" ObjectID="_1631683422" r:id="rId81"/>
+          <o:OLEObject Type="Embed" ProgID="Equation.DSMT4" ShapeID="_x0000_i1063" DrawAspect="Content" ObjectID="_1631773693" r:id="rId81"/>
         </w:object>
       </w:r>
       <w:r>
@@ -1709,7 +1664,7 @@
           <v:shape id="_x0000_i1064" type="#_x0000_t75" style="width:78pt;height:20.25pt" o:ole="">
             <v:imagedata r:id="rId82" o:title=""/>
           </v:shape>
-          <o:OLEObject Type="Embed" ProgID="Equation.DSMT4" ShapeID="_x0000_i1064" DrawAspect="Content" ObjectID="_1631683423" r:id="rId83"/>
+          <o:OLEObject Type="Embed" ProgID="Equation.DSMT4" ShapeID="_x0000_i1064" DrawAspect="Content" ObjectID="_1631773694" r:id="rId83"/>
         </w:object>
       </w:r>
       <w:r>
@@ -1726,7 +1681,7 @@
           <v:shape id="_x0000_i1065" type="#_x0000_t75" style="width:81pt;height:18pt" o:ole="">
             <v:imagedata r:id="rId84" o:title=""/>
           </v:shape>
-          <o:OLEObject Type="Embed" ProgID="Equation.DSMT4" ShapeID="_x0000_i1065" DrawAspect="Content" ObjectID="_1631683424" r:id="rId85"/>
+          <o:OLEObject Type="Embed" ProgID="Equation.DSMT4" ShapeID="_x0000_i1065" DrawAspect="Content" ObjectID="_1631773695" r:id="rId85"/>
         </w:object>
       </w:r>
       <w:r>
@@ -1750,7 +1705,7 @@
           <v:shape id="_x0000_i1066" type="#_x0000_t75" style="width:403.5pt;height:30.75pt" o:ole="">
             <v:imagedata r:id="rId86" o:title=""/>
           </v:shape>
-          <o:OLEObject Type="Embed" ProgID="Equation.DSMT4" ShapeID="_x0000_i1066" DrawAspect="Content" ObjectID="_1631683425" r:id="rId87"/>
+          <o:OLEObject Type="Embed" ProgID="Equation.DSMT4" ShapeID="_x0000_i1066" DrawAspect="Content" ObjectID="_1631773696" r:id="rId87"/>
         </w:object>
       </w:r>
       <w:r>
@@ -1769,7 +1724,7 @@
           <v:shape id="_x0000_i1067" type="#_x0000_t75" style="width:9.75pt;height:9.75pt" o:ole="">
             <v:imagedata r:id="rId88" o:title=""/>
           </v:shape>
-          <o:OLEObject Type="Embed" ProgID="Equation.DSMT4" ShapeID="_x0000_i1067" DrawAspect="Content" ObjectID="_1631683426" r:id="rId89"/>
+          <o:OLEObject Type="Embed" ProgID="Equation.DSMT4" ShapeID="_x0000_i1067" DrawAspect="Content" ObjectID="_1631773697" r:id="rId89"/>
         </w:object>
       </w:r>
       <w:r>
@@ -1785,29 +1740,13 @@
           <v:shape id="_x0000_i1068" type="#_x0000_t75" style="width:105pt;height:21pt" o:ole="">
             <v:imagedata r:id="rId90" o:title=""/>
           </v:shape>
-          <o:OLEObject Type="Embed" ProgID="Equation.DSMT4" ShapeID="_x0000_i1068" DrawAspect="Content" ObjectID="_1631683427" r:id="rId91"/>
-        </w:object>
-      </w:r>
-    </w:p>
-    <w:p>
-      <w:r>
-        <w:t xml:space="preserve">Итак, потенциал </w:t>
-      </w:r>
-      <w:proofErr w:type="spellStart"/>
-      <w:r>
-        <w:t>Лиенара</w:t>
-      </w:r>
-      <w:proofErr w:type="spellEnd"/>
-      <w:r>
-        <w:t xml:space="preserve"> </w:t>
-      </w:r>
-      <w:proofErr w:type="spellStart"/>
-      <w:r>
-        <w:t>Вихерта</w:t>
-      </w:r>
-      <w:proofErr w:type="spellEnd"/>
-      <w:r>
-        <w:t xml:space="preserve"> заряженной сферы, частиц</w:t>
+          <o:OLEObject Type="Embed" ProgID="Equation.DSMT4" ShapeID="_x0000_i1068" DrawAspect="Content" ObjectID="_1631773698" r:id="rId91"/>
+        </w:object>
+      </w:r>
+    </w:p>
+    <w:p>
+      <w:r>
+        <w:t>Итак, потенциал Лиенара Вихерта заряженной сферы, частиц</w:t>
       </w:r>
       <w:r>
         <w:t>ы</w:t>
@@ -1823,7 +1762,7 @@
           <v:shape id="_x0000_i1069" type="#_x0000_t75" style="width:9pt;height:11.25pt" o:ole="">
             <v:imagedata r:id="rId92" o:title=""/>
           </v:shape>
-          <o:OLEObject Type="Embed" ProgID="Equation.DSMT4" ShapeID="_x0000_i1069" DrawAspect="Content" ObjectID="_1631683428" r:id="rId93"/>
+          <o:OLEObject Type="Embed" ProgID="Equation.DSMT4" ShapeID="_x0000_i1069" DrawAspect="Content" ObjectID="_1631773699" r:id="rId93"/>
         </w:object>
       </w:r>
       <w:r>
@@ -1845,7 +1784,7 @@
           <v:shape id="_x0000_i1070" type="#_x0000_t75" style="width:257.25pt;height:48pt" o:ole="">
             <v:imagedata r:id="rId94" o:title=""/>
           </v:shape>
-          <o:OLEObject Type="Embed" ProgID="Equation.DSMT4" ShapeID="_x0000_i1070" DrawAspect="Content" ObjectID="_1631683429" r:id="rId95"/>
+          <o:OLEObject Type="Embed" ProgID="Equation.DSMT4" ShapeID="_x0000_i1070" DrawAspect="Content" ObjectID="_1631773700" r:id="rId95"/>
         </w:object>
       </w:r>
       <w:r>
@@ -1910,7 +1849,7 @@
           <v:shape id="_x0000_i1071" type="#_x0000_t75" style="width:11.25pt;height:12.75pt" o:ole="">
             <v:imagedata r:id="rId96" o:title=""/>
           </v:shape>
-          <o:OLEObject Type="Embed" ProgID="Equation.DSMT4" ShapeID="_x0000_i1071" DrawAspect="Content" ObjectID="_1631683430" r:id="rId97"/>
+          <o:OLEObject Type="Embed" ProgID="Equation.DSMT4" ShapeID="_x0000_i1071" DrawAspect="Content" ObjectID="_1631773701" r:id="rId97"/>
         </w:object>
       </w:r>
       <w:r>
@@ -1932,7 +1871,7 @@
           <v:shape id="_x0000_i1072" type="#_x0000_t75" style="width:236.25pt;height:48pt" o:ole="">
             <v:imagedata r:id="rId98" o:title=""/>
           </v:shape>
-          <o:OLEObject Type="Embed" ProgID="Equation.DSMT4" ShapeID="_x0000_i1072" DrawAspect="Content" ObjectID="_1631683431" r:id="rId99"/>
+          <o:OLEObject Type="Embed" ProgID="Equation.DSMT4" ShapeID="_x0000_i1072" DrawAspect="Content" ObjectID="_1631773702" r:id="rId99"/>
         </w:object>
       </w:r>
       <w:r>
@@ -2008,7 +1947,7 @@
           <v:shape id="_x0000_i1073" type="#_x0000_t75" style="width:27.75pt;height:18pt" o:ole="">
             <v:imagedata r:id="rId100" o:title=""/>
           </v:shape>
-          <o:OLEObject Type="Embed" ProgID="Equation.DSMT4" ShapeID="_x0000_i1073" DrawAspect="Content" ObjectID="_1631683432" r:id="rId101"/>
+          <o:OLEObject Type="Embed" ProgID="Equation.DSMT4" ShapeID="_x0000_i1073" DrawAspect="Content" ObjectID="_1631773703" r:id="rId101"/>
         </w:object>
       </w:r>
       <w:r>
@@ -2028,7 +1967,7 @@
           <v:shape id="_x0000_i1074" type="#_x0000_t75" style="width:30.75pt;height:18pt" o:ole="">
             <v:imagedata r:id="rId102" o:title=""/>
           </v:shape>
-          <o:OLEObject Type="Embed" ProgID="Equation.DSMT4" ShapeID="_x0000_i1074" DrawAspect="Content" ObjectID="_1631683433" r:id="rId103"/>
+          <o:OLEObject Type="Embed" ProgID="Equation.DSMT4" ShapeID="_x0000_i1074" DrawAspect="Content" ObjectID="_1631773704" r:id="rId103"/>
         </w:object>
       </w:r>
       <w:r>
@@ -2064,23 +2003,7 @@
         <w:t>а</w:t>
       </w:r>
       <w:r>
-        <w:t xml:space="preserve"> </w:t>
-      </w:r>
-      <w:proofErr w:type="spellStart"/>
-      <w:r>
-        <w:t>Лиенара</w:t>
-      </w:r>
-      <w:proofErr w:type="spellEnd"/>
-      <w:r>
-        <w:t xml:space="preserve"> </w:t>
-      </w:r>
-      <w:proofErr w:type="spellStart"/>
-      <w:r>
-        <w:t>Вихерта</w:t>
-      </w:r>
-      <w:proofErr w:type="spellEnd"/>
-      <w:r>
-        <w:t xml:space="preserve"> </w:t>
+        <w:t xml:space="preserve"> Лиенара Вихерта </w:t>
       </w:r>
       <w:r>
         <w:t xml:space="preserve">(пока что </w:t>
@@ -2117,7 +2040,7 @@
           <v:shape id="_x0000_i1075" type="#_x0000_t75" style="width:48pt;height:24pt" o:ole="">
             <v:imagedata r:id="rId104" o:title=""/>
           </v:shape>
-          <o:OLEObject Type="Embed" ProgID="Equation.DSMT4" ShapeID="_x0000_i1075" DrawAspect="Content" ObjectID="_1631683434" r:id="rId105"/>
+          <o:OLEObject Type="Embed" ProgID="Equation.DSMT4" ShapeID="_x0000_i1075" DrawAspect="Content" ObjectID="_1631773705" r:id="rId105"/>
         </w:object>
       </w:r>
       <w:r>
@@ -2181,23 +2104,7 @@
     </w:p>
     <w:p>
       <w:r>
-        <w:t xml:space="preserve">Скалярный потенциал </w:t>
-      </w:r>
-      <w:proofErr w:type="spellStart"/>
-      <w:r>
-        <w:t>Лиенара</w:t>
-      </w:r>
-      <w:proofErr w:type="spellEnd"/>
-      <w:r>
-        <w:t xml:space="preserve"> </w:t>
-      </w:r>
-      <w:proofErr w:type="spellStart"/>
-      <w:r>
-        <w:t>Вихерта</w:t>
-      </w:r>
-      <w:proofErr w:type="spellEnd"/>
-      <w:r>
-        <w:t xml:space="preserve"> </w:t>
+        <w:t xml:space="preserve">Скалярный потенциал Лиенара Вихерта </w:t>
       </w:r>
       <w:r>
         <w:t>(</w:t>
@@ -2215,15 +2122,7 @@
         <w:t xml:space="preserve"> того же размера</w:t>
       </w:r>
       <w:r>
-        <w:t xml:space="preserve">, в котором внешняя отрицательная обкладка </w:t>
-      </w:r>
-      <w:proofErr w:type="spellStart"/>
-      <w:r>
-        <w:t>схлопывается</w:t>
-      </w:r>
-      <w:proofErr w:type="spellEnd"/>
-      <w:r>
-        <w:t xml:space="preserve"> внутрь</w:t>
+        <w:t>, в котором внешняя отрицательная обкладка схлопывается внутрь</w:t>
       </w:r>
       <w:r>
         <w:t xml:space="preserve"> с той же скоростью </w:t>
@@ -2236,7 +2135,7 @@
           <v:shape id="_x0000_i1076" type="#_x0000_t75" style="width:56.25pt;height:24pt" o:ole="">
             <v:imagedata r:id="rId107" o:title=""/>
           </v:shape>
-          <o:OLEObject Type="Embed" ProgID="Equation.DSMT4" ShapeID="_x0000_i1076" DrawAspect="Content" ObjectID="_1631683435" r:id="rId108"/>
+          <o:OLEObject Type="Embed" ProgID="Equation.DSMT4" ShapeID="_x0000_i1076" DrawAspect="Content" ObjectID="_1631773706" r:id="rId108"/>
         </w:object>
       </w:r>
       <w:r>
@@ -2300,23 +2199,7 @@
     </w:p>
     <w:p>
       <w:r>
-        <w:t xml:space="preserve">Скалярный потенциал </w:t>
-      </w:r>
-      <w:proofErr w:type="spellStart"/>
-      <w:r>
-        <w:t>Лиенара</w:t>
-      </w:r>
-      <w:proofErr w:type="spellEnd"/>
-      <w:r>
-        <w:t xml:space="preserve"> </w:t>
-      </w:r>
-      <w:proofErr w:type="spellStart"/>
-      <w:r>
-        <w:t>Вихерта</w:t>
-      </w:r>
-      <w:proofErr w:type="spellEnd"/>
-      <w:r>
-        <w:t xml:space="preserve"> </w:t>
+        <w:t xml:space="preserve">Скалярный потенциал Лиенара Вихерта </w:t>
       </w:r>
       <w:r>
         <w:t>(</w:t>
@@ -2365,7 +2248,7 @@
           <v:shape id="_x0000_i1077" type="#_x0000_t75" style="width:48pt;height:24pt" o:ole="">
             <v:imagedata r:id="rId104" o:title=""/>
           </v:shape>
-          <o:OLEObject Type="Embed" ProgID="Equation.DSMT4" ShapeID="_x0000_i1077" DrawAspect="Content" ObjectID="_1631683436" r:id="rId110"/>
+          <o:OLEObject Type="Embed" ProgID="Equation.DSMT4" ShapeID="_x0000_i1077" DrawAspect="Content" ObjectID="_1631773707" r:id="rId110"/>
         </w:object>
       </w:r>
       <w:r>
@@ -2379,7 +2262,7 @@
           <v:shape id="_x0000_i1078" type="#_x0000_t75" style="width:48pt;height:24pt" o:ole="">
             <v:imagedata r:id="rId111" o:title=""/>
           </v:shape>
-          <o:OLEObject Type="Embed" ProgID="Equation.DSMT4" ShapeID="_x0000_i1078" DrawAspect="Content" ObjectID="_1631683437" r:id="rId112"/>
+          <o:OLEObject Type="Embed" ProgID="Equation.DSMT4" ShapeID="_x0000_i1078" DrawAspect="Content" ObjectID="_1631773708" r:id="rId112"/>
         </w:object>
       </w:r>
       <w:r>
@@ -2437,23 +2320,7 @@
     </w:p>
     <w:p>
       <w:r>
-        <w:t xml:space="preserve">Скалярный потенциал </w:t>
-      </w:r>
-      <w:proofErr w:type="spellStart"/>
-      <w:r>
-        <w:t>Лиенара</w:t>
-      </w:r>
-      <w:proofErr w:type="spellEnd"/>
-      <w:r>
-        <w:t xml:space="preserve"> </w:t>
-      </w:r>
-      <w:proofErr w:type="spellStart"/>
-      <w:r>
-        <w:t>Вихерта</w:t>
-      </w:r>
-      <w:proofErr w:type="spellEnd"/>
-      <w:r>
-        <w:t xml:space="preserve"> </w:t>
+        <w:t xml:space="preserve">Скалярный потенциал Лиенара Вихерта </w:t>
       </w:r>
       <w:r>
         <w:t>(</w:t>
@@ -2465,15 +2332,7 @@
         <w:t>)</w:t>
       </w:r>
       <w:r>
-        <w:t xml:space="preserve"> сферического конденсатора, в котором положительная обкладка разлетается наружу, а отрицательная обкладка </w:t>
-      </w:r>
-      <w:proofErr w:type="spellStart"/>
-      <w:r>
-        <w:t>схлопывается</w:t>
-      </w:r>
-      <w:proofErr w:type="spellEnd"/>
-      <w:r>
-        <w:t xml:space="preserve"> внутрь. Обе обкладки </w:t>
+        <w:t xml:space="preserve"> сферического конденсатора, в котором положительная обкладка разлетается наружу, а отрицательная обкладка схлопывается внутрь. Обе обкладки </w:t>
       </w:r>
       <w:r>
         <w:lastRenderedPageBreak/>
@@ -2490,7 +2349,7 @@
           <v:shape id="_x0000_i1079" type="#_x0000_t75" style="width:56.25pt;height:24pt" o:ole="">
             <v:imagedata r:id="rId114" o:title=""/>
           </v:shape>
-          <o:OLEObject Type="Embed" ProgID="Equation.DSMT4" ShapeID="_x0000_i1079" DrawAspect="Content" ObjectID="_1631683438" r:id="rId115"/>
+          <o:OLEObject Type="Embed" ProgID="Equation.DSMT4" ShapeID="_x0000_i1079" DrawAspect="Content" ObjectID="_1631773709" r:id="rId115"/>
         </w:object>
       </w:r>
       <w:r>
@@ -2504,7 +2363,7 @@
           <v:shape id="_x0000_i1080" type="#_x0000_t75" style="width:48pt;height:24pt" o:ole="">
             <v:imagedata r:id="rId116" o:title=""/>
           </v:shape>
-          <o:OLEObject Type="Embed" ProgID="Equation.DSMT4" ShapeID="_x0000_i1080" DrawAspect="Content" ObjectID="_1631683439" r:id="rId117"/>
+          <o:OLEObject Type="Embed" ProgID="Equation.DSMT4" ShapeID="_x0000_i1080" DrawAspect="Content" ObjectID="_1631773710" r:id="rId117"/>
         </w:object>
       </w:r>
       <w:r>
@@ -2602,26 +2461,10 @@
         <w:fldChar w:fldCharType="end"/>
       </w:r>
       <w:r>
-        <w:t xml:space="preserve"> скалярного потенциала </w:t>
-      </w:r>
-      <w:proofErr w:type="spellStart"/>
-      <w:r>
-        <w:t>Лиенара-Вихерта</w:t>
-      </w:r>
-      <w:proofErr w:type="spellEnd"/>
-      <w:r>
-        <w:t xml:space="preserve"> без учёта запаздывания, - д</w:t>
-      </w:r>
-      <w:r>
-        <w:t xml:space="preserve">ля начальной фазы центрально симметричного взрыва получается такой эффект, как будто внутри сферического конденсатора, выражаясь языком </w:t>
-      </w:r>
-      <w:proofErr w:type="spellStart"/>
-      <w:r>
-        <w:t>Менде</w:t>
-      </w:r>
-      <w:proofErr w:type="spellEnd"/>
-      <w:r>
-        <w:t xml:space="preserve">, </w:t>
+        <w:t xml:space="preserve"> скалярного потенциала Лиенара-Вихерта без учёта запаздывания, - д</w:t>
+      </w:r>
+      <w:r>
+        <w:t xml:space="preserve">ля начальной фазы центрально симметричного взрыва получается такой эффект, как будто внутри сферического конденсатора, выражаясь языком Менде, </w:t>
       </w:r>
       <w:r>
         <w:t>«</w:t>
@@ -2646,15 +2489,7 @@
         <w:t xml:space="preserve">. Однако </w:t>
       </w:r>
       <w:r>
-        <w:t xml:space="preserve">в опубликованных результатах своего опыта </w:t>
-      </w:r>
-      <w:proofErr w:type="spellStart"/>
-      <w:r>
-        <w:t>Менде</w:t>
-      </w:r>
-      <w:proofErr w:type="spellEnd"/>
-      <w:r>
-        <w:t xml:space="preserve"> утверждает</w:t>
+        <w:t>в опубликованных результатах своего опыта Менде утверждает</w:t>
       </w:r>
       <w:r>
         <w:t xml:space="preserve">, что начальная фаза центрально-симметричного взрыва характеризуется появлением электрического поля такого направления, как будто внутри экспериментальной установки </w:t>
@@ -2684,23 +2519,7 @@
     </w:p>
     <w:p>
       <w:r>
-        <w:t xml:space="preserve">Для получения более точных результатов потенциала </w:t>
-      </w:r>
-      <w:proofErr w:type="spellStart"/>
-      <w:r>
-        <w:t>Лиенара</w:t>
-      </w:r>
-      <w:proofErr w:type="spellEnd"/>
-      <w:r>
-        <w:t xml:space="preserve"> </w:t>
-      </w:r>
-      <w:proofErr w:type="spellStart"/>
-      <w:r>
-        <w:t>Вихерта</w:t>
-      </w:r>
-      <w:proofErr w:type="spellEnd"/>
-      <w:r>
-        <w:t xml:space="preserve"> необходимо</w:t>
+        <w:t>Для получения более точных результатов потенциала Лиенара Вихерта необходимо</w:t>
       </w:r>
       <w:r>
         <w:t>,</w:t>
@@ -2721,18 +2540,10 @@
         <w:t>Кроме того,</w:t>
       </w:r>
       <w:r>
-        <w:t xml:space="preserve"> необходимо рассчитать также и векторный потенциал </w:t>
-      </w:r>
-      <w:proofErr w:type="spellStart"/>
-      <w:r>
-        <w:t>Лиенара</w:t>
-      </w:r>
-      <w:r>
-        <w:t>-Вихерта</w:t>
-      </w:r>
-      <w:proofErr w:type="spellEnd"/>
-      <w:r>
-        <w:t xml:space="preserve"> и его производную по времени.</w:t>
+        <w:t xml:space="preserve"> необходимо рассчитать также и векторный потенциал Лиенара</w:t>
+      </w:r>
+      <w:r>
+        <w:t>-Вихерта и его производную по времени.</w:t>
       </w:r>
     </w:p>
     <w:p>
@@ -2758,7 +2569,7 @@
           <v:shape id="_x0000_i1081" type="#_x0000_t75" style="width:140.25pt;height:33pt" o:ole="">
             <v:imagedata r:id="rId119" o:title=""/>
           </v:shape>
-          <o:OLEObject Type="Embed" ProgID="Equation.DSMT4" ShapeID="_x0000_i1081" DrawAspect="Content" ObjectID="_1631683440" r:id="rId120"/>
+          <o:OLEObject Type="Embed" ProgID="Equation.DSMT4" ShapeID="_x0000_i1081" DrawAspect="Content" ObjectID="_1631773711" r:id="rId120"/>
         </w:object>
       </w:r>
       <w:r>
@@ -2826,7 +2637,7 @@
           <v:shape id="_x0000_i1082" type="#_x0000_t75" style="width:102.75pt;height:20.25pt" o:ole="">
             <v:imagedata r:id="rId121" o:title=""/>
           </v:shape>
-          <o:OLEObject Type="Embed" ProgID="Equation.DSMT4" ShapeID="_x0000_i1082" DrawAspect="Content" ObjectID="_1631683441" r:id="rId122"/>
+          <o:OLEObject Type="Embed" ProgID="Equation.DSMT4" ShapeID="_x0000_i1082" DrawAspect="Content" ObjectID="_1631773712" r:id="rId122"/>
         </w:object>
       </w:r>
       <w:r>
@@ -2891,7 +2702,7 @@
           <v:shape id="_x0000_i1083" type="#_x0000_t75" style="width:11.25pt;height:14.25pt" o:ole="">
             <v:imagedata r:id="rId123" o:title=""/>
           </v:shape>
-          <o:OLEObject Type="Embed" ProgID="Equation.DSMT4" ShapeID="_x0000_i1083" DrawAspect="Content" ObjectID="_1631683442" r:id="rId124"/>
+          <o:OLEObject Type="Embed" ProgID="Equation.DSMT4" ShapeID="_x0000_i1083" DrawAspect="Content" ObjectID="_1631773713" r:id="rId124"/>
         </w:object>
       </w:r>
       <w:r>
@@ -2913,7 +2724,7 @@
           <v:shape id="_x0000_i1084" type="#_x0000_t75" style="width:276.75pt;height:21.75pt" o:ole="">
             <v:imagedata r:id="rId125" o:title=""/>
           </v:shape>
-          <o:OLEObject Type="Embed" ProgID="Equation.DSMT4" ShapeID="_x0000_i1084" DrawAspect="Content" ObjectID="_1631683443" r:id="rId126"/>
+          <o:OLEObject Type="Embed" ProgID="Equation.DSMT4" ShapeID="_x0000_i1084" DrawAspect="Content" ObjectID="_1631773714" r:id="rId126"/>
         </w:object>
       </w:r>
       <w:r>
@@ -2981,7 +2792,7 @@
           <v:shape id="_x0000_i1085" type="#_x0000_t75" style="width:15pt;height:12.75pt" o:ole="">
             <v:imagedata r:id="rId127" o:title=""/>
           </v:shape>
-          <o:OLEObject Type="Embed" ProgID="Equation.DSMT4" ShapeID="_x0000_i1085" DrawAspect="Content" ObjectID="_1631683444" r:id="rId128"/>
+          <o:OLEObject Type="Embed" ProgID="Equation.DSMT4" ShapeID="_x0000_i1085" DrawAspect="Content" ObjectID="_1631773715" r:id="rId128"/>
         </w:object>
       </w:r>
       <w:r>
@@ -3006,7 +2817,7 @@
           <v:shape id="_x0000_i1086" type="#_x0000_t75" style="width:338.25pt;height:26.25pt" o:ole="">
             <v:imagedata r:id="rId129" o:title=""/>
           </v:shape>
-          <o:OLEObject Type="Embed" ProgID="Equation.DSMT4" ShapeID="_x0000_i1086" DrawAspect="Content" ObjectID="_1631683445" r:id="rId130"/>
+          <o:OLEObject Type="Embed" ProgID="Equation.DSMT4" ShapeID="_x0000_i1086" DrawAspect="Content" ObjectID="_1631773716" r:id="rId130"/>
         </w:object>
       </w:r>
       <w:r>
@@ -3061,23 +2872,7 @@
     </w:p>
     <w:p>
       <w:r>
-        <w:t xml:space="preserve">Радиус </w:t>
-      </w:r>
-      <w:proofErr w:type="spellStart"/>
-      <w:r>
-        <w:t>Лиенара</w:t>
-      </w:r>
-      <w:proofErr w:type="spellEnd"/>
-      <w:r>
-        <w:t xml:space="preserve"> </w:t>
-      </w:r>
-      <w:proofErr w:type="spellStart"/>
-      <w:r>
-        <w:t>Вихерта</w:t>
-      </w:r>
-      <w:proofErr w:type="spellEnd"/>
-      <w:r>
-        <w:t xml:space="preserve"> </w:t>
+        <w:t xml:space="preserve">Радиус Лиенара Вихерта </w:t>
       </w:r>
       <w:r>
         <w:rPr>
@@ -3087,7 +2882,7 @@
           <v:shape id="_x0000_i1087" type="#_x0000_t75" style="width:15pt;height:15pt" o:ole="">
             <v:imagedata r:id="rId131" o:title=""/>
           </v:shape>
-          <o:OLEObject Type="Embed" ProgID="Equation.DSMT4" ShapeID="_x0000_i1087" DrawAspect="Content" ObjectID="_1631683446" r:id="rId132"/>
+          <o:OLEObject Type="Embed" ProgID="Equation.DSMT4" ShapeID="_x0000_i1087" DrawAspect="Content" ObjectID="_1631773717" r:id="rId132"/>
         </w:object>
       </w:r>
       <w:r>
@@ -3104,7 +2899,7 @@
           <v:shape id="_x0000_i1088" type="#_x0000_t75" style="width:15pt;height:12.75pt" o:ole="">
             <v:imagedata r:id="rId127" o:title=""/>
           </v:shape>
-          <o:OLEObject Type="Embed" ProgID="Equation.DSMT4" ShapeID="_x0000_i1088" DrawAspect="Content" ObjectID="_1631683447" r:id="rId133"/>
+          <o:OLEObject Type="Embed" ProgID="Equation.DSMT4" ShapeID="_x0000_i1088" DrawAspect="Content" ObjectID="_1631773718" r:id="rId133"/>
         </w:object>
       </w:r>
       <w:r>
@@ -3129,7 +2924,7 @@
           <v:shape id="_x0000_i1089" type="#_x0000_t75" style="width:402pt;height:33pt" o:ole="">
             <v:imagedata r:id="rId134" o:title=""/>
           </v:shape>
-          <o:OLEObject Type="Embed" ProgID="Equation.DSMT4" ShapeID="_x0000_i1089" DrawAspect="Content" ObjectID="_1631683448" r:id="rId135"/>
+          <o:OLEObject Type="Embed" ProgID="Equation.DSMT4" ShapeID="_x0000_i1089" DrawAspect="Content" ObjectID="_1631773719" r:id="rId135"/>
         </w:object>
       </w:r>
       <w:r>
@@ -3203,7 +2998,7 @@
           <v:shape id="_x0000_i1090" type="#_x0000_t75" style="width:77.25pt;height:30.75pt" o:ole="">
             <v:imagedata r:id="rId136" o:title=""/>
           </v:shape>
-          <o:OLEObject Type="Embed" ProgID="Equation.DSMT4" ShapeID="_x0000_i1090" DrawAspect="Content" ObjectID="_1631683449" r:id="rId137"/>
+          <o:OLEObject Type="Embed" ProgID="Equation.DSMT4" ShapeID="_x0000_i1090" DrawAspect="Content" ObjectID="_1631773720" r:id="rId137"/>
         </w:object>
       </w:r>
       <w:r>
@@ -3258,23 +3053,7 @@
     </w:p>
     <w:p>
       <w:r>
-        <w:t xml:space="preserve">Скалярный потенциал </w:t>
-      </w:r>
-      <w:proofErr w:type="spellStart"/>
-      <w:r>
-        <w:t>Лиенара</w:t>
-      </w:r>
-      <w:proofErr w:type="spellEnd"/>
-      <w:r>
-        <w:t xml:space="preserve"> </w:t>
-      </w:r>
-      <w:proofErr w:type="spellStart"/>
-      <w:r>
-        <w:t>Вихерта</w:t>
-      </w:r>
-      <w:proofErr w:type="spellEnd"/>
-      <w:r>
-        <w:t xml:space="preserve"> </w:t>
+        <w:t xml:space="preserve">Скалярный потенциал Лиенара Вихерта </w:t>
       </w:r>
       <w:r>
         <w:t>зарядов,</w:t>
@@ -3299,7 +3078,7 @@
           <v:shape id="_x0000_i1091" type="#_x0000_t75" style="width:9pt;height:9.75pt" o:ole="">
             <v:imagedata r:id="rId138" o:title=""/>
           </v:shape>
-          <o:OLEObject Type="Embed" ProgID="Equation.DSMT4" ShapeID="_x0000_i1091" DrawAspect="Content" ObjectID="_1631683450" r:id="rId139"/>
+          <o:OLEObject Type="Embed" ProgID="Equation.DSMT4" ShapeID="_x0000_i1091" DrawAspect="Content" ObjectID="_1631773721" r:id="rId139"/>
         </w:object>
       </w:r>
       <w:r>
@@ -3319,7 +3098,7 @@
           <v:shape id="_x0000_i1092" type="#_x0000_t75" style="width:9.75pt;height:9.75pt" o:ole="">
             <v:imagedata r:id="rId140" o:title=""/>
           </v:shape>
-          <o:OLEObject Type="Embed" ProgID="Equation.DSMT4" ShapeID="_x0000_i1092" DrawAspect="Content" ObjectID="_1631683451" r:id="rId141"/>
+          <o:OLEObject Type="Embed" ProgID="Equation.DSMT4" ShapeID="_x0000_i1092" DrawAspect="Content" ObjectID="_1631773722" r:id="rId141"/>
         </w:object>
       </w:r>
       <w:r>
@@ -3339,7 +3118,7 @@
           <v:shape id="_x0000_i1093" type="#_x0000_t75" style="width:15pt;height:18pt" o:ole="">
             <v:imagedata r:id="rId142" o:title=""/>
           </v:shape>
-          <o:OLEObject Type="Embed" ProgID="Equation.DSMT4" ShapeID="_x0000_i1093" DrawAspect="Content" ObjectID="_1631683452" r:id="rId143"/>
+          <o:OLEObject Type="Embed" ProgID="Equation.DSMT4" ShapeID="_x0000_i1093" DrawAspect="Content" ObjectID="_1631773723" r:id="rId143"/>
         </w:object>
       </w:r>
       <w:r>
@@ -3359,10 +3138,10 @@
           <w:position w:val="-32"/>
         </w:rPr>
         <w:object w:dxaOrig="2620" w:dyaOrig="700">
-          <v:shape id="_x0000_i1104" type="#_x0000_t75" style="width:131.25pt;height:34.5pt" o:ole="">
+          <v:shape id="_x0000_i1094" type="#_x0000_t75" style="width:131.25pt;height:34.5pt" o:ole="">
             <v:imagedata r:id="rId144" o:title=""/>
           </v:shape>
-          <o:OLEObject Type="Embed" ProgID="Equation.DSMT4" ShapeID="_x0000_i1104" DrawAspect="Content" ObjectID="_1631683453" r:id="rId145"/>
+          <o:OLEObject Type="Embed" ProgID="Equation.DSMT4" ShapeID="_x0000_i1094" DrawAspect="Content" ObjectID="_1631773724" r:id="rId145"/>
         </w:object>
       </w:r>
       <w:r>
@@ -3373,10 +3152,10 @@
           <w:position w:val="-10"/>
         </w:rPr>
         <w:object w:dxaOrig="1820" w:dyaOrig="360">
-          <v:shape id="_x0000_i1105" type="#_x0000_t75" style="width:90.75pt;height:18pt" o:ole="">
+          <v:shape id="_x0000_i1095" type="#_x0000_t75" style="width:90.75pt;height:18pt" o:ole="">
             <v:imagedata r:id="rId51" o:title=""/>
           </v:shape>
-          <o:OLEObject Type="Embed" ProgID="Equation.DSMT4" ShapeID="_x0000_i1105" DrawAspect="Content" ObjectID="_1631683454" r:id="rId146"/>
+          <o:OLEObject Type="Embed" ProgID="Equation.DSMT4" ShapeID="_x0000_i1095" DrawAspect="Content" ObjectID="_1631773725" r:id="rId146"/>
         </w:object>
       </w:r>
       <w:r>
@@ -3387,10 +3166,10 @@
           <w:position w:val="-10"/>
         </w:rPr>
         <w:object w:dxaOrig="639" w:dyaOrig="320">
-          <v:shape id="_x0000_i1106" type="#_x0000_t75" style="width:32.25pt;height:15.75pt" o:ole="">
+          <v:shape id="_x0000_i1096" type="#_x0000_t75" style="width:32.25pt;height:15.75pt" o:ole="">
             <v:imagedata r:id="rId147" o:title=""/>
           </v:shape>
-          <o:OLEObject Type="Embed" ProgID="Equation.DSMT4" ShapeID="_x0000_i1106" DrawAspect="Content" ObjectID="_1631683455" r:id="rId148"/>
+          <o:OLEObject Type="Embed" ProgID="Equation.DSMT4" ShapeID="_x0000_i1096" DrawAspect="Content" ObjectID="_1631773726" r:id="rId148"/>
         </w:object>
       </w:r>
       <w:r>
@@ -3412,10 +3191,10 @@
           <w:position w:val="-34"/>
         </w:rPr>
         <w:object w:dxaOrig="4640" w:dyaOrig="760">
-          <v:shape id="_x0000_i1524" type="#_x0000_t75" style="width:231.75pt;height:37.5pt" o:ole="">
+          <v:shape id="_x0000_i1097" type="#_x0000_t75" style="width:231.75pt;height:37.5pt" o:ole="">
             <v:imagedata r:id="rId149" o:title=""/>
           </v:shape>
-          <o:OLEObject Type="Embed" ProgID="Equation.DSMT4" ShapeID="_x0000_i1524" DrawAspect="Content" ObjectID="_1631683456" r:id="rId150"/>
+          <o:OLEObject Type="Embed" ProgID="Equation.DSMT4" ShapeID="_x0000_i1097" DrawAspect="Content" ObjectID="_1631773727" r:id="rId150"/>
         </w:object>
       </w:r>
       <w:r>
@@ -3485,10 +3264,10 @@
           <w:position w:val="-12"/>
         </w:rPr>
         <w:object w:dxaOrig="1100" w:dyaOrig="360">
-          <v:shape id="_x0000_i1322" type="#_x0000_t75" style="width:54.75pt;height:18pt" o:ole="">
+          <v:shape id="_x0000_i1098" type="#_x0000_t75" style="width:54.75pt;height:18pt" o:ole="">
             <v:imagedata r:id="rId151" o:title=""/>
           </v:shape>
-          <o:OLEObject Type="Embed" ProgID="Equation.DSMT4" ShapeID="_x0000_i1322" DrawAspect="Content" ObjectID="_1631683457" r:id="rId152"/>
+          <o:OLEObject Type="Embed" ProgID="Equation.DSMT4" ShapeID="_x0000_i1098" DrawAspect="Content" ObjectID="_1631773728" r:id="rId152"/>
         </w:object>
       </w:r>
       <w:r>
@@ -3502,10 +3281,10 @@
           <w:position w:val="-12"/>
         </w:rPr>
         <w:object w:dxaOrig="340" w:dyaOrig="360">
-          <v:shape id="_x0000_i1112" type="#_x0000_t75" style="width:17.25pt;height:18pt" o:ole="">
+          <v:shape id="_x0000_i1099" type="#_x0000_t75" style="width:17.25pt;height:18pt" o:ole="">
             <v:imagedata r:id="rId153" o:title=""/>
           </v:shape>
-          <o:OLEObject Type="Embed" ProgID="Equation.DSMT4" ShapeID="_x0000_i1112" DrawAspect="Content" ObjectID="_1631683458" r:id="rId154"/>
+          <o:OLEObject Type="Embed" ProgID="Equation.DSMT4" ShapeID="_x0000_i1099" DrawAspect="Content" ObjectID="_1631773729" r:id="rId154"/>
         </w:object>
       </w:r>
       <w:r>
@@ -3516,10 +3295,10 @@
           <w:position w:val="-12"/>
         </w:rPr>
         <w:object w:dxaOrig="220" w:dyaOrig="360">
-          <v:shape id="_x0000_i1118" type="#_x0000_t75" style="width:11.25pt;height:18pt" o:ole="">
+          <v:shape id="_x0000_i1100" type="#_x0000_t75" style="width:11.25pt;height:18pt" o:ole="">
             <v:imagedata r:id="rId155" o:title=""/>
           </v:shape>
-          <o:OLEObject Type="Embed" ProgID="Equation.DSMT4" ShapeID="_x0000_i1118" DrawAspect="Content" ObjectID="_1631683459" r:id="rId156"/>
+          <o:OLEObject Type="Embed" ProgID="Equation.DSMT4" ShapeID="_x0000_i1100" DrawAspect="Content" ObjectID="_1631773730" r:id="rId156"/>
         </w:object>
       </w:r>
       <w:r>
@@ -3530,10 +3309,10 @@
           <w:position w:val="-4"/>
         </w:rPr>
         <w:object w:dxaOrig="300" w:dyaOrig="300">
-          <v:shape id="_x0000_i1120" type="#_x0000_t75" style="width:15pt;height:15pt" o:ole="">
+          <v:shape id="_x0000_i1101" type="#_x0000_t75" style="width:15pt;height:15pt" o:ole="">
             <v:imagedata r:id="rId157" o:title=""/>
           </v:shape>
-          <o:OLEObject Type="Embed" ProgID="Equation.DSMT4" ShapeID="_x0000_i1120" DrawAspect="Content" ObjectID="_1631683460" r:id="rId158"/>
+          <o:OLEObject Type="Embed" ProgID="Equation.DSMT4" ShapeID="_x0000_i1101" DrawAspect="Content" ObjectID="_1631773731" r:id="rId158"/>
         </w:object>
       </w:r>
       <w:r>
@@ -3544,10 +3323,10 @@
           <w:position w:val="-14"/>
         </w:rPr>
         <w:object w:dxaOrig="2260" w:dyaOrig="400">
-          <v:shape id="_x0000_i1124" type="#_x0000_t75" style="width:113.25pt;height:20.25pt" o:ole="">
+          <v:shape id="_x0000_i1102" type="#_x0000_t75" style="width:113.25pt;height:20.25pt" o:ole="">
             <v:imagedata r:id="rId159" o:title=""/>
           </v:shape>
-          <o:OLEObject Type="Embed" ProgID="Equation.DSMT4" ShapeID="_x0000_i1124" DrawAspect="Content" ObjectID="_1631683461" r:id="rId160"/>
+          <o:OLEObject Type="Embed" ProgID="Equation.DSMT4" ShapeID="_x0000_i1102" DrawAspect="Content" ObjectID="_1631773732" r:id="rId160"/>
         </w:object>
       </w:r>
       <w:r>
@@ -3561,32 +3340,24 @@
           <w:position w:val="-12"/>
         </w:rPr>
         <w:object w:dxaOrig="220" w:dyaOrig="360">
-          <v:shape id="_x0000_i1125" type="#_x0000_t75" style="width:11.25pt;height:18pt" o:ole="">
+          <v:shape id="_x0000_i1103" type="#_x0000_t75" style="width:11.25pt;height:18pt" o:ole="">
             <v:imagedata r:id="rId155" o:title=""/>
           </v:shape>
-          <o:OLEObject Type="Embed" ProgID="Equation.DSMT4" ShapeID="_x0000_i1125" DrawAspect="Content" ObjectID="_1631683462" r:id="rId161"/>
-        </w:object>
-      </w:r>
-      <w:r>
-        <w:t xml:space="preserve">, а для радиуса ЛВ фактически должны вычисляться запаздывающие координаты Эйлера в зависимости от </w:t>
-      </w:r>
-      <w:proofErr w:type="spellStart"/>
-      <w:r>
-        <w:t>Лагранжевой</w:t>
-      </w:r>
-      <w:proofErr w:type="spellEnd"/>
-      <w:r>
-        <w:t xml:space="preserve"> переменной интегрирования </w:t>
+          <o:OLEObject Type="Embed" ProgID="Equation.DSMT4" ShapeID="_x0000_i1103" DrawAspect="Content" ObjectID="_1631773733" r:id="rId161"/>
+        </w:object>
+      </w:r>
+      <w:r>
+        <w:t xml:space="preserve">, а для радиуса ЛВ фактически должны вычисляться запаздывающие координаты Эйлера в зависимости от Лагранжевой переменной интегрирования </w:t>
       </w:r>
       <w:r>
         <w:rPr>
           <w:position w:val="-12"/>
         </w:rPr>
         <w:object w:dxaOrig="220" w:dyaOrig="360">
-          <v:shape id="_x0000_i1126" type="#_x0000_t75" style="width:11.25pt;height:18pt" o:ole="">
+          <v:shape id="_x0000_i1104" type="#_x0000_t75" style="width:11.25pt;height:18pt" o:ole="">
             <v:imagedata r:id="rId155" o:title=""/>
           </v:shape>
-          <o:OLEObject Type="Embed" ProgID="Equation.DSMT4" ShapeID="_x0000_i1126" DrawAspect="Content" ObjectID="_1631683463" r:id="rId162"/>
+          <o:OLEObject Type="Embed" ProgID="Equation.DSMT4" ShapeID="_x0000_i1104" DrawAspect="Content" ObjectID="_1631773734" r:id="rId162"/>
         </w:object>
       </w:r>
       <w:r>
@@ -3605,10 +3376,10 @@
           <w:position w:val="-36"/>
         </w:rPr>
         <w:object w:dxaOrig="5760" w:dyaOrig="840">
-          <v:shape id="_x0000_i1320" type="#_x0000_t75" style="width:4in;height:42pt" o:ole="">
+          <v:shape id="_x0000_i1105" type="#_x0000_t75" style="width:4in;height:42pt" o:ole="">
             <v:imagedata r:id="rId163" o:title=""/>
           </v:shape>
-          <o:OLEObject Type="Embed" ProgID="Equation.DSMT4" ShapeID="_x0000_i1320" DrawAspect="Content" ObjectID="_1631683464" r:id="rId164"/>
+          <o:OLEObject Type="Embed" ProgID="Equation.DSMT4" ShapeID="_x0000_i1105" DrawAspect="Content" ObjectID="_1631773735" r:id="rId164"/>
         </w:object>
       </w:r>
       <w:r>
@@ -3632,6 +3403,7 @@
       <w:r>
         <w:fldChar w:fldCharType="end"/>
       </w:r>
+      <w:bookmarkStart w:id="2" w:name="ZEqnNum784815"/>
       <w:r>
         <w:instrText>(</w:instrText>
       </w:r>
@@ -3657,6 +3429,7 @@
       <w:r>
         <w:instrText>)</w:instrText>
       </w:r>
+      <w:bookmarkEnd w:id="2"/>
       <w:r>
         <w:fldChar w:fldCharType="end"/>
       </w:r>
@@ -3801,23 +3574,7 @@
         <w:t>а</w:t>
       </w:r>
       <w:r>
-        <w:t xml:space="preserve"> </w:t>
-      </w:r>
-      <w:proofErr w:type="spellStart"/>
-      <w:r>
-        <w:t>Лиенара</w:t>
-      </w:r>
-      <w:proofErr w:type="spellEnd"/>
-      <w:r>
-        <w:t xml:space="preserve"> </w:t>
-      </w:r>
-      <w:proofErr w:type="spellStart"/>
-      <w:r>
-        <w:t>Вихерта</w:t>
-      </w:r>
-      <w:proofErr w:type="spellEnd"/>
-      <w:r>
-        <w:t xml:space="preserve"> c учётом запаздывания сферического конденсатора, в котором обе обкладки - как внешняя отрицательная  так и внутрення</w:t>
+        <w:t xml:space="preserve"> Лиенара Вихерта c учётом запаздывания сферического конденсатора, в котором обе обкладки - как внешняя отрицательная  так и внутрення</w:t>
       </w:r>
       <w:r>
         <w:t>я</w:t>
@@ -3833,10 +3590,10 @@
           <w:position w:val="-18"/>
         </w:rPr>
         <w:object w:dxaOrig="960" w:dyaOrig="480">
-          <v:shape id="_x0000_i1619" type="#_x0000_t75" style="width:48pt;height:24pt" o:ole="">
+          <v:shape id="_x0000_i1106" type="#_x0000_t75" style="width:48pt;height:24pt" o:ole="">
             <v:imagedata r:id="rId104" o:title=""/>
           </v:shape>
-          <o:OLEObject Type="Embed" ProgID="Equation.DSMT4" ShapeID="_x0000_i1619" DrawAspect="Content" ObjectID="_1631683465" r:id="rId165"/>
+          <o:OLEObject Type="Embed" ProgID="Equation.DSMT4" ShapeID="_x0000_i1106" DrawAspect="Content" ObjectID="_1631773736" r:id="rId165"/>
         </w:object>
       </w:r>
       <w:r>
@@ -3847,26 +3604,20 @@
           <w:position w:val="-18"/>
         </w:rPr>
         <w:object w:dxaOrig="960" w:dyaOrig="480">
-          <v:shape id="_x0000_i1620" type="#_x0000_t75" style="width:48pt;height:24pt" o:ole="">
+          <v:shape id="_x0000_i1107" type="#_x0000_t75" style="width:48pt;height:24pt" o:ole="">
             <v:imagedata r:id="rId111" o:title=""/>
           </v:shape>
-          <o:OLEObject Type="Embed" ProgID="Equation.DSMT4" ShapeID="_x0000_i1620" DrawAspect="Content" ObjectID="_1631683466" r:id="rId166"/>
-        </w:object>
-      </w:r>
-      <w:r>
-        <w:t>.</w:t>
-      </w:r>
-      <w:r>
-        <w:t xml:space="preserve"> </w:t>
+          <o:OLEObject Type="Embed" ProgID="Equation.DSMT4" ShapeID="_x0000_i1107" DrawAspect="Content" ObjectID="_1631773737" r:id="rId166"/>
+        </w:object>
+      </w:r>
+      <w:r>
+        <w:t xml:space="preserve">. </w:t>
       </w:r>
       <w:r>
         <w:t>Начальная фаза центрально-симметричного взрыва.</w:t>
       </w:r>
       <w:r>
-        <w:t xml:space="preserve"> Для сравнения на том же графике приведён результат расчёта </w:t>
-      </w:r>
-      <w:r>
-        <w:t xml:space="preserve">по формуле </w:t>
+        <w:t xml:space="preserve"> Для сравнения на том же графике приведён результат расчёта по формуле </w:t>
       </w:r>
       <w:r>
         <w:fldChar w:fldCharType="begin"/>
@@ -3874,21 +3625,11 @@
       <w:r>
         <w:instrText xml:space="preserve"> GOTOBUTTON ZEqnNum949184  \* MERGEFORMAT </w:instrText>
       </w:r>
-      <w:r>
-        <w:fldChar w:fldCharType="begin"/>
-      </w:r>
-      <w:r>
-        <w:instrText xml:space="preserve"> REF ZEqnNum949184 \* Charformat \! \* MERGEFORMAT </w:instrText>
-      </w:r>
-      <w:r>
-        <w:fldChar w:fldCharType="separate"/>
-      </w:r>
-      <w:r>
-        <w:instrText>(1.7)</w:instrText>
-      </w:r>
-      <w:r>
-        <w:fldChar w:fldCharType="end"/>
-      </w:r>
+      <w:fldSimple w:instr=" REF ZEqnNum949184 \* Charformat \! \* MERGEFORMAT ">
+        <w:r>
+          <w:instrText>(1.7)</w:instrText>
+        </w:r>
+      </w:fldSimple>
       <w:r>
         <w:fldChar w:fldCharType="end"/>
       </w:r>
@@ -3901,6 +3642,10 @@
         <w:jc w:val="center"/>
       </w:pPr>
       <w:r>
+        <w:rPr>
+          <w:noProof/>
+          <w:lang w:eastAsia="ru-RU"/>
+        </w:rPr>
         <w:drawing>
           <wp:inline distT="0" distB="0" distL="0" distR="0" wp14:anchorId="28134D5B" wp14:editId="078B5C6D">
             <wp:extent cx="2686050" cy="2143125"/>
@@ -3940,31 +3685,7 @@
     </w:p>
     <w:p>
       <w:r>
-        <w:t xml:space="preserve">Скалярный потенциал </w:t>
-      </w:r>
-      <w:proofErr w:type="spellStart"/>
-      <w:r>
-        <w:t>Лиенара</w:t>
-      </w:r>
-      <w:proofErr w:type="spellEnd"/>
-      <w:r>
-        <w:t xml:space="preserve"> </w:t>
-      </w:r>
-      <w:proofErr w:type="spellStart"/>
-      <w:r>
-        <w:t>Вихерта</w:t>
-      </w:r>
-      <w:proofErr w:type="spellEnd"/>
-      <w:r>
-        <w:t xml:space="preserve"> c учётом и без учёта запаздывания сферического конденсатора, в котором положительная обкладка разлетается наружу, а отрицательная обкладка </w:t>
-      </w:r>
-      <w:proofErr w:type="spellStart"/>
-      <w:r>
-        <w:t>схлопывается</w:t>
-      </w:r>
-      <w:proofErr w:type="spellEnd"/>
-      <w:r>
-        <w:t xml:space="preserve"> внутрь. Обе обкладки движутся навстречу друг другу. </w:t>
+        <w:t xml:space="preserve">Скалярный потенциал Лиенара Вихерта c учётом и без учёта запаздывания сферического конденсатора, в котором положительная обкладка разлетается наружу, а отрицательная обкладка схлопывается внутрь. Обе обкладки движутся навстречу друг другу. </w:t>
       </w:r>
       <w:r>
         <w:t xml:space="preserve">Скорости обкладок </w:t>
@@ -3974,10 +3695,10 @@
           <w:position w:val="-18"/>
         </w:rPr>
         <w:object w:dxaOrig="1120" w:dyaOrig="480">
-          <v:shape id="_x0000_i1623" type="#_x0000_t75" style="width:56.25pt;height:24pt" o:ole="">
+          <v:shape id="_x0000_i1108" type="#_x0000_t75" style="width:56.25pt;height:24pt" o:ole="">
             <v:imagedata r:id="rId114" o:title=""/>
           </v:shape>
-          <o:OLEObject Type="Embed" ProgID="Equation.DSMT4" ShapeID="_x0000_i1623" DrawAspect="Content" ObjectID="_1631683467" r:id="rId168"/>
+          <o:OLEObject Type="Embed" ProgID="Equation.DSMT4" ShapeID="_x0000_i1108" DrawAspect="Content" ObjectID="_1631773738" r:id="rId168"/>
         </w:object>
       </w:r>
       <w:r>
@@ -3988,10 +3709,10 @@
           <w:position w:val="-18"/>
         </w:rPr>
         <w:object w:dxaOrig="960" w:dyaOrig="480">
-          <v:shape id="_x0000_i1624" type="#_x0000_t75" style="width:48pt;height:24pt" o:ole="">
+          <v:shape id="_x0000_i1109" type="#_x0000_t75" style="width:48pt;height:24pt" o:ole="">
             <v:imagedata r:id="rId116" o:title=""/>
           </v:shape>
-          <o:OLEObject Type="Embed" ProgID="Equation.DSMT4" ShapeID="_x0000_i1624" DrawAspect="Content" ObjectID="_1631683468" r:id="rId169"/>
+          <o:OLEObject Type="Embed" ProgID="Equation.DSMT4" ShapeID="_x0000_i1109" DrawAspect="Content" ObjectID="_1631773739" r:id="rId169"/>
         </w:object>
       </w:r>
       <w:r>
@@ -4002,15 +3723,7 @@
       </w:r>
       <w:r>
         <w:lastRenderedPageBreak/>
-        <w:t xml:space="preserve">момент, что при учёте запаздывания излом потенциальной кривой в области внутренней положительно заряженной вкладки практически полностью </w:t>
-      </w:r>
-      <w:proofErr w:type="spellStart"/>
-      <w:r>
-        <w:t>исчёз</w:t>
-      </w:r>
-      <w:proofErr w:type="spellEnd"/>
-      <w:r>
-        <w:t>.</w:t>
+        <w:t>момент, что при учёте запаздывания излом потенциальной кривой в области внутренней положительно заряженной вкладки практически полностью исчёз.</w:t>
       </w:r>
     </w:p>
     <w:p>
@@ -4018,6 +3731,10 @@
         <w:jc w:val="center"/>
       </w:pPr>
       <w:r>
+        <w:rPr>
+          <w:noProof/>
+          <w:lang w:eastAsia="ru-RU"/>
+        </w:rPr>
         <w:drawing>
           <wp:inline distT="0" distB="0" distL="0" distR="0" wp14:anchorId="7216E532" wp14:editId="4EADE48A">
             <wp:extent cx="2705100" cy="2705100"/>
@@ -4054,12 +3771,89 @@
           </wp:inline>
         </w:drawing>
       </w:r>
-      <w:bookmarkStart w:id="2" w:name="_GoBack"/>
-      <w:bookmarkEnd w:id="2"/>
-    </w:p>
-    <w:p>
-      <w:r>
-        <w:t>Аналогично, для радиальной компоненты векторного потенциала</w:t>
+    </w:p>
+    <w:p>
+      <w:r>
+        <w:t>Радиальная компонента</w:t>
+      </w:r>
+      <w:r>
+        <w:t xml:space="preserve"> векторного потенциала</w:t>
+      </w:r>
+      <w:r>
+        <w:t xml:space="preserve"> сферически симметричного облака радиально движущихся заряженных частиц на оси </w:t>
+      </w:r>
+      <w:r>
+        <w:rPr>
+          <w:position w:val="-4"/>
+        </w:rPr>
+        <w:object w:dxaOrig="200" w:dyaOrig="200">
+          <v:shape id="_x0000_i1113" type="#_x0000_t75" style="width:9.75pt;height:9.75pt" o:ole="">
+            <v:imagedata r:id="rId171" o:title=""/>
+          </v:shape>
+          <o:OLEObject Type="Embed" ProgID="Equation.DSMT4" ShapeID="_x0000_i1113" DrawAspect="Content" ObjectID="_1631773740" r:id="rId172"/>
+        </w:object>
+      </w:r>
+      <w:r>
+        <w:t xml:space="preserve"> в точке на расстоянии </w:t>
+      </w:r>
+      <w:r>
+        <w:rPr>
+          <w:position w:val="-12"/>
+        </w:rPr>
+        <w:object w:dxaOrig="300" w:dyaOrig="360">
+          <v:shape id="_x0000_i1116" type="#_x0000_t75" style="width:15pt;height:18pt" o:ole="">
+            <v:imagedata r:id="rId173" o:title=""/>
+          </v:shape>
+          <o:OLEObject Type="Embed" ProgID="Equation.DSMT4" ShapeID="_x0000_i1116" DrawAspect="Content" ObjectID="_1631773741" r:id="rId174"/>
+        </w:object>
+      </w:r>
+      <w:r>
+        <w:t xml:space="preserve"> от центра сферы рассчитывается аналогично формуле </w:t>
+      </w:r>
+      <w:r>
+        <w:fldChar w:fldCharType="begin"/>
+      </w:r>
+      <w:r>
+        <w:instrText xml:space="preserve"> GOTOBUTTON ZEqnNum784815  \* MERGEFORMAT </w:instrText>
+      </w:r>
+      <w:fldSimple w:instr=" REF ZEqnNum784815 \* Charformat \! \* MERGEFORMAT ">
+        <w:r>
+          <w:instrText>(1.15)</w:instrText>
+        </w:r>
+      </w:fldSimple>
+      <w:r>
+        <w:fldChar w:fldCharType="end"/>
+      </w:r>
+      <w:r>
+        <w:t xml:space="preserve"> с добавлением в числителе интеграла множителя </w:t>
+      </w:r>
+      <w:r>
+        <w:rPr>
+          <w:position w:val="-14"/>
+        </w:rPr>
+        <w:object w:dxaOrig="3400" w:dyaOrig="400">
+          <v:shape id="_x0000_i1217" type="#_x0000_t75" style="width:170.25pt;height:20.25pt" o:ole="">
+            <v:imagedata r:id="rId175" o:title=""/>
+          </v:shape>
+          <o:OLEObject Type="Embed" ProgID="Equation.DSMT4" ShapeID="_x0000_i1217" DrawAspect="Content" ObjectID="_1631773742" r:id="rId176"/>
+        </w:object>
+      </w:r>
+      <w:r>
+        <w:t xml:space="preserve">выражающего проекцию скорости частицы в запаздывающий момент времени на ось </w:t>
+      </w:r>
+      <w:r>
+        <w:rPr>
+          <w:position w:val="-4"/>
+        </w:rPr>
+        <w:object w:dxaOrig="200" w:dyaOrig="200">
+          <v:shape id="_x0000_i1220" type="#_x0000_t75" style="width:9.75pt;height:9.75pt" o:ole="">
+            <v:imagedata r:id="rId177" o:title=""/>
+          </v:shape>
+          <o:OLEObject Type="Embed" ProgID="Equation.DSMT4" ShapeID="_x0000_i1220" DrawAspect="Content" ObjectID="_1631773743" r:id="rId178"/>
+        </w:object>
+      </w:r>
+      <w:r>
+        <w:t xml:space="preserve"> </w:t>
       </w:r>
     </w:p>
     <w:p>
@@ -4074,10 +3868,10 @@
           <w:position w:val="-36"/>
         </w:rPr>
         <w:object w:dxaOrig="6300" w:dyaOrig="840">
-          <v:shape id="_x0000_i1622" type="#_x0000_t75" style="width:315pt;height:42pt" o:ole="">
-            <v:imagedata r:id="rId171" o:title=""/>
-          </v:shape>
-          <o:OLEObject Type="Embed" ProgID="Equation.DSMT4" ShapeID="_x0000_i1622" DrawAspect="Content" ObjectID="_1631683469" r:id="rId172"/>
+          <v:shape id="_x0000_i1110" type="#_x0000_t75" style="width:315pt;height:42pt" o:ole="">
+            <v:imagedata r:id="rId179" o:title=""/>
+          </v:shape>
+          <o:OLEObject Type="Embed" ProgID="Equation.DSMT4" ShapeID="_x0000_i1110" DrawAspect="Content" ObjectID="_1631773744" r:id="rId180"/>
         </w:object>
       </w:r>
       <w:r>
@@ -4104,51 +3898,35 @@
       <w:r>
         <w:instrText>(</w:instrText>
       </w:r>
-      <w:r>
-        <w:fldChar w:fldCharType="begin"/>
-      </w:r>
-      <w:r>
-        <w:instrText xml:space="preserve"> SEQ MTSec \c \* Arabic \* MERGEFORMAT </w:instrText>
-      </w:r>
-      <w:r>
-        <w:fldChar w:fldCharType="separate"/>
-      </w:r>
-      <w:r>
-        <w:rPr>
-          <w:noProof/>
-        </w:rPr>
-        <w:instrText>1</w:instrText>
+      <w:fldSimple w:instr=" SEQ MTSec \c \* Arabic \* MERGEFORMAT ">
+        <w:r>
+          <w:rPr>
+            <w:noProof/>
+          </w:rPr>
+          <w:instrText>1</w:instrText>
+        </w:r>
+      </w:fldSimple>
+      <w:r>
+        <w:instrText>.</w:instrText>
+      </w:r>
+      <w:fldSimple w:instr=" SEQ MTEqn \c \* Arabic \* MERGEFORMAT ">
+        <w:r>
+          <w:rPr>
+            <w:noProof/>
+          </w:rPr>
+          <w:instrText>16</w:instrText>
+        </w:r>
+      </w:fldSimple>
+      <w:r>
+        <w:instrText>)</w:instrText>
       </w:r>
       <w:r>
         <w:fldChar w:fldCharType="end"/>
       </w:r>
-      <w:r>
-        <w:instrText>.</w:instrText>
-      </w:r>
-      <w:r>
-        <w:fldChar w:fldCharType="begin"/>
-      </w:r>
-      <w:r>
-        <w:instrText xml:space="preserve"> SEQ MTEqn \c \* Arabic \* MERGEFORMAT </w:instrText>
-      </w:r>
-      <w:r>
-        <w:fldChar w:fldCharType="separate"/>
-      </w:r>
-      <w:r>
-        <w:rPr>
-          <w:noProof/>
-        </w:rPr>
-        <w:instrText>16</w:instrText>
-      </w:r>
-      <w:r>
-        <w:fldChar w:fldCharType="end"/>
-      </w:r>
-      <w:r>
-        <w:instrText>)</w:instrText>
-      </w:r>
-      <w:r>
-        <w:fldChar w:fldCharType="end"/>
-      </w:r>
+    </w:p>
+    <w:p>
+      <w:bookmarkStart w:id="3" w:name="_GoBack"/>
+      <w:bookmarkEnd w:id="3"/>
     </w:p>
     <w:p/>
     <w:sectPr>
@@ -5016,7 +4794,7 @@
 </file>
 
 <file path=customXml/itemProps1.xml><?xml version="1.0" encoding="utf-8"?>
-<ds:datastoreItem xmlns:ds="http://schemas.openxmlformats.org/officeDocument/2006/customXml" ds:itemID="{2F0FC362-B700-4536-9661-90569F9FF409}">
+<ds:datastoreItem xmlns:ds="http://schemas.openxmlformats.org/officeDocument/2006/customXml" ds:itemID="{B18A6A3B-5EC9-4693-918E-EC53263346BD}">
   <ds:schemaRefs>
     <ds:schemaRef ds:uri="http://schemas.openxmlformats.org/officeDocument/2006/bibliography"/>
   </ds:schemaRefs>

</xml_diff>

<commit_message>
Edits related with fix of lagging potential
</commit_message>
<xml_diff>
--- a/spherical_explosion_of_copper/Электрический импульс центрально симметричного взрыва плазмы.docx
+++ b/spherical_explosion_of_copper/Электрический импульс центрально симметричного взрыва плазмы.docx
@@ -125,7 +125,6 @@
           <w:id w:val="480587321"/>
           <w:citation/>
         </w:sdtPr>
-        <w:sdtEndPr/>
         <w:sdtContent>
           <w:r>
             <w:fldChar w:fldCharType="begin"/>
@@ -174,7 +173,6 @@
           <w:id w:val="1848357789"/>
           <w:citation/>
         </w:sdtPr>
-        <w:sdtEndPr/>
         <w:sdtContent>
           <w:r>
             <w:fldChar w:fldCharType="begin"/>
@@ -244,7 +242,6 @@
           <w:id w:val="1794703093"/>
           <w:citation/>
         </w:sdtPr>
-        <w:sdtEndPr/>
         <w:sdtContent>
           <w:r>
             <w:rPr>
@@ -323,7 +320,6 @@
           <w:id w:val="-1290045490"/>
           <w:citation/>
         </w:sdtPr>
-        <w:sdtEndPr/>
         <w:sdtContent>
           <w:r>
             <w:rPr>
@@ -405,7 +401,6 @@
           <w:id w:val="38787693"/>
           <w:citation/>
         </w:sdtPr>
-        <w:sdtEndPr/>
         <w:sdtContent>
           <w:r>
             <w:rPr>
@@ -489,7 +484,6 @@
           <w:id w:val="1580095020"/>
           <w:citation/>
         </w:sdtPr>
-        <w:sdtEndPr/>
         <w:sdtContent>
           <w:r>
             <w:fldChar w:fldCharType="begin"/>
@@ -557,7 +551,7 @@
           <v:shape id="_x0000_i1025" type="#_x0000_t75" style="width:14.25pt;height:14.25pt" o:ole="">
             <v:imagedata r:id="rId5" o:title=""/>
           </v:shape>
-          <o:OLEObject Type="Embed" ProgID="Equation.DSMT4" ShapeID="_x0000_i1025" DrawAspect="Content" ObjectID="_1632891976" r:id="rId6"/>
+          <o:OLEObject Type="Embed" ProgID="Equation.DSMT4" ShapeID="_x0000_i1025" DrawAspect="Content" ObjectID="_1633118650" r:id="rId6"/>
         </w:object>
       </w:r>
       <w:r>
@@ -571,7 +565,7 @@
           <v:shape id="_x0000_i1026" type="#_x0000_t75" style="width:21.75pt;height:14.25pt" o:ole="">
             <v:imagedata r:id="rId7" o:title=""/>
           </v:shape>
-          <o:OLEObject Type="Embed" ProgID="Equation.DSMT4" ShapeID="_x0000_i1026" DrawAspect="Content" ObjectID="_1632891977" r:id="rId8"/>
+          <o:OLEObject Type="Embed" ProgID="Equation.DSMT4" ShapeID="_x0000_i1026" DrawAspect="Content" ObjectID="_1633118651" r:id="rId8"/>
         </w:object>
       </w:r>
       <w:r>
@@ -585,7 +579,7 @@
           <v:shape id="_x0000_i1027" type="#_x0000_t75" style="width:14.25pt;height:14.25pt" o:ole="">
             <v:imagedata r:id="rId9" o:title=""/>
           </v:shape>
-          <o:OLEObject Type="Embed" ProgID="Equation.DSMT4" ShapeID="_x0000_i1027" DrawAspect="Content" ObjectID="_1632891978" r:id="rId10"/>
+          <o:OLEObject Type="Embed" ProgID="Equation.DSMT4" ShapeID="_x0000_i1027" DrawAspect="Content" ObjectID="_1633118652" r:id="rId10"/>
         </w:object>
       </w:r>
       <w:r>
@@ -599,7 +593,7 @@
           <v:shape id="_x0000_i1028" type="#_x0000_t75" style="width:21.75pt;height:14.25pt" o:ole="">
             <v:imagedata r:id="rId11" o:title=""/>
           </v:shape>
-          <o:OLEObject Type="Embed" ProgID="Equation.DSMT4" ShapeID="_x0000_i1028" DrawAspect="Content" ObjectID="_1632891979" r:id="rId12"/>
+          <o:OLEObject Type="Embed" ProgID="Equation.DSMT4" ShapeID="_x0000_i1028" DrawAspect="Content" ObjectID="_1633118653" r:id="rId12"/>
         </w:object>
       </w:r>
       <w:r>
@@ -623,7 +617,7 @@
           <v:shape id="_x0000_i1029" type="#_x0000_t75" style="width:21.75pt;height:14.25pt" o:ole="">
             <v:imagedata r:id="rId7" o:title=""/>
           </v:shape>
-          <o:OLEObject Type="Embed" ProgID="Equation.DSMT4" ShapeID="_x0000_i1029" DrawAspect="Content" ObjectID="_1632891980" r:id="rId13"/>
+          <o:OLEObject Type="Embed" ProgID="Equation.DSMT4" ShapeID="_x0000_i1029" DrawAspect="Content" ObjectID="_1633118654" r:id="rId13"/>
         </w:object>
       </w:r>
       <w:r>
@@ -637,7 +631,7 @@
           <v:shape id="_x0000_i1030" type="#_x0000_t75" style="width:29.25pt;height:14.25pt" o:ole="">
             <v:imagedata r:id="rId14" o:title=""/>
           </v:shape>
-          <o:OLEObject Type="Embed" ProgID="Equation.DSMT4" ShapeID="_x0000_i1030" DrawAspect="Content" ObjectID="_1632891981" r:id="rId15"/>
+          <o:OLEObject Type="Embed" ProgID="Equation.DSMT4" ShapeID="_x0000_i1030" DrawAspect="Content" ObjectID="_1633118655" r:id="rId15"/>
         </w:object>
       </w:r>
       <w:r>
@@ -656,7 +650,7 @@
           <v:shape id="_x0000_i1031" type="#_x0000_t75" style="width:21.75pt;height:14.25pt" o:ole="">
             <v:imagedata r:id="rId16" o:title=""/>
           </v:shape>
-          <o:OLEObject Type="Embed" ProgID="Equation.DSMT4" ShapeID="_x0000_i1031" DrawAspect="Content" ObjectID="_1632891982" r:id="rId17"/>
+          <o:OLEObject Type="Embed" ProgID="Equation.DSMT4" ShapeID="_x0000_i1031" DrawAspect="Content" ObjectID="_1633118656" r:id="rId17"/>
         </w:object>
       </w:r>
       <w:r>
@@ -670,7 +664,7 @@
           <v:shape id="_x0000_i1032" type="#_x0000_t75" style="width:29.25pt;height:14.25pt" o:ole="">
             <v:imagedata r:id="rId14" o:title=""/>
           </v:shape>
-          <o:OLEObject Type="Embed" ProgID="Equation.DSMT4" ShapeID="_x0000_i1032" DrawAspect="Content" ObjectID="_1632891983" r:id="rId18"/>
+          <o:OLEObject Type="Embed" ProgID="Equation.DSMT4" ShapeID="_x0000_i1032" DrawAspect="Content" ObjectID="_1633118657" r:id="rId18"/>
         </w:object>
       </w:r>
       <w:r>
@@ -689,7 +683,7 @@
           <v:shape id="_x0000_i1033" type="#_x0000_t75" style="width:21.75pt;height:14.25pt" o:ole="">
             <v:imagedata r:id="rId19" o:title=""/>
           </v:shape>
-          <o:OLEObject Type="Embed" ProgID="Equation.DSMT4" ShapeID="_x0000_i1033" DrawAspect="Content" ObjectID="_1632891984" r:id="rId20"/>
+          <o:OLEObject Type="Embed" ProgID="Equation.DSMT4" ShapeID="_x0000_i1033" DrawAspect="Content" ObjectID="_1633118658" r:id="rId20"/>
         </w:object>
       </w:r>
       <w:r>
@@ -703,7 +697,7 @@
           <v:shape id="_x0000_i1034" type="#_x0000_t75" style="width:21.75pt;height:14.25pt" o:ole="">
             <v:imagedata r:id="rId21" o:title=""/>
           </v:shape>
-          <o:OLEObject Type="Embed" ProgID="Equation.DSMT4" ShapeID="_x0000_i1034" DrawAspect="Content" ObjectID="_1632891985" r:id="rId22"/>
+          <o:OLEObject Type="Embed" ProgID="Equation.DSMT4" ShapeID="_x0000_i1034" DrawAspect="Content" ObjectID="_1633118659" r:id="rId22"/>
         </w:object>
       </w:r>
       <w:r>
@@ -796,7 +790,7 @@
           <v:shape id="_x0000_i1035" type="#_x0000_t75" style="width:6.75pt;height:6.75pt" o:ole="">
             <v:imagedata r:id="rId23" o:title=""/>
           </v:shape>
-          <o:OLEObject Type="Embed" ProgID="Equation.DSMT4" ShapeID="_x0000_i1035" DrawAspect="Content" ObjectID="_1632891986" r:id="rId24"/>
+          <o:OLEObject Type="Embed" ProgID="Equation.DSMT4" ShapeID="_x0000_i1035" DrawAspect="Content" ObjectID="_1633118660" r:id="rId24"/>
         </w:object>
       </w:r>
       <w:r>
@@ -848,7 +842,7 @@
           <v:shape id="_x0000_i1036" type="#_x0000_t75" style="width:111.75pt;height:36.75pt" o:ole="">
             <v:imagedata r:id="rId25" o:title=""/>
           </v:shape>
-          <o:OLEObject Type="Embed" ProgID="Equation.DSMT4" ShapeID="_x0000_i1036" DrawAspect="Content" ObjectID="_1632891987" r:id="rId26"/>
+          <o:OLEObject Type="Embed" ProgID="Equation.DSMT4" ShapeID="_x0000_i1036" DrawAspect="Content" ObjectID="_1633118661" r:id="rId26"/>
         </w:object>
       </w:r>
       <w:r>
@@ -875,51 +869,25 @@
       <w:r>
         <w:instrText>(</w:instrText>
       </w:r>
-      <w:r>
-        <w:fldChar w:fldCharType="begin"/>
-      </w:r>
-      <w:r>
-        <w:instrText xml:space="preserve"> SEQ MTSec \c \* Arabic \* MERGEFORMAT </w:instrText>
-      </w:r>
-      <w:r>
-        <w:fldChar w:fldCharType="separate"/>
-      </w:r>
-      <w:r>
-        <w:rPr>
-          <w:noProof/>
-        </w:rPr>
-        <w:instrText>1</w:instrText>
-      </w:r>
-      <w:r>
-        <w:rPr>
-          <w:noProof/>
-        </w:rPr>
-        <w:fldChar w:fldCharType="end"/>
-      </w:r>
+      <w:fldSimple w:instr=" SEQ MTSec \c \* Arabic \* MERGEFORMAT ">
+        <w:r>
+          <w:rPr>
+            <w:noProof/>
+          </w:rPr>
+          <w:instrText>1</w:instrText>
+        </w:r>
+      </w:fldSimple>
       <w:r>
         <w:instrText>.</w:instrText>
       </w:r>
-      <w:r>
-        <w:fldChar w:fldCharType="begin"/>
-      </w:r>
-      <w:r>
-        <w:instrText xml:space="preserve"> SEQ MTEqn \c \* Arabic \* MERGEFORMAT </w:instrText>
-      </w:r>
-      <w:r>
-        <w:fldChar w:fldCharType="separate"/>
-      </w:r>
-      <w:r>
-        <w:rPr>
-          <w:noProof/>
-        </w:rPr>
-        <w:instrText>1</w:instrText>
-      </w:r>
-      <w:r>
-        <w:rPr>
-          <w:noProof/>
-        </w:rPr>
-        <w:fldChar w:fldCharType="end"/>
-      </w:r>
+      <w:fldSimple w:instr=" SEQ MTEqn \c \* Arabic \* MERGEFORMAT ">
+        <w:r>
+          <w:rPr>
+            <w:noProof/>
+          </w:rPr>
+          <w:instrText>1</w:instrText>
+        </w:r>
+      </w:fldSimple>
       <w:r>
         <w:instrText>)</w:instrText>
       </w:r>
@@ -939,7 +907,7 @@
           <v:shape id="_x0000_i1037" type="#_x0000_t75" style="width:15.75pt;height:15pt" o:ole="">
             <v:imagedata r:id="rId27" o:title=""/>
           </v:shape>
-          <o:OLEObject Type="Embed" ProgID="Equation.DSMT4" ShapeID="_x0000_i1037" DrawAspect="Content" ObjectID="_1632891988" r:id="rId28"/>
+          <o:OLEObject Type="Embed" ProgID="Equation.DSMT4" ShapeID="_x0000_i1037" DrawAspect="Content" ObjectID="_1633118662" r:id="rId28"/>
         </w:object>
       </w:r>
       <w:r>
@@ -953,7 +921,7 @@
           <v:shape id="_x0000_i1038" type="#_x0000_t75" style="width:15.75pt;height:15pt" o:ole="">
             <v:imagedata r:id="rId29" o:title=""/>
           </v:shape>
-          <o:OLEObject Type="Embed" ProgID="Equation.DSMT4" ShapeID="_x0000_i1038" DrawAspect="Content" ObjectID="_1632891989" r:id="rId30"/>
+          <o:OLEObject Type="Embed" ProgID="Equation.DSMT4" ShapeID="_x0000_i1038" DrawAspect="Content" ObjectID="_1633118663" r:id="rId30"/>
         </w:object>
       </w:r>
       <w:r>
@@ -972,7 +940,7 @@
           <v:shape id="_x0000_i1039" type="#_x0000_t75" style="width:9.75pt;height:9.75pt" o:ole="">
             <v:imagedata r:id="rId31" o:title=""/>
           </v:shape>
-          <o:OLEObject Type="Embed" ProgID="Equation.DSMT4" ShapeID="_x0000_i1039" DrawAspect="Content" ObjectID="_1632891990" r:id="rId32"/>
+          <o:OLEObject Type="Embed" ProgID="Equation.DSMT4" ShapeID="_x0000_i1039" DrawAspect="Content" ObjectID="_1633118664" r:id="rId32"/>
         </w:object>
       </w:r>
       <w:r>
@@ -986,7 +954,7 @@
           <v:shape id="_x0000_i1040" type="#_x0000_t75" style="width:15pt;height:18pt" o:ole="">
             <v:imagedata r:id="rId33" o:title=""/>
           </v:shape>
-          <o:OLEObject Type="Embed" ProgID="Equation.DSMT4" ShapeID="_x0000_i1040" DrawAspect="Content" ObjectID="_1632891991" r:id="rId34"/>
+          <o:OLEObject Type="Embed" ProgID="Equation.DSMT4" ShapeID="_x0000_i1040" DrawAspect="Content" ObjectID="_1633118665" r:id="rId34"/>
         </w:object>
       </w:r>
       <w:r>
@@ -1000,7 +968,7 @@
           <v:shape id="_x0000_i1041" type="#_x0000_t75" style="width:120pt;height:21.75pt" o:ole="">
             <v:imagedata r:id="rId35" o:title=""/>
           </v:shape>
-          <o:OLEObject Type="Embed" ProgID="Equation.DSMT4" ShapeID="_x0000_i1041" DrawAspect="Content" ObjectID="_1632891992" r:id="rId36"/>
+          <o:OLEObject Type="Embed" ProgID="Equation.DSMT4" ShapeID="_x0000_i1041" DrawAspect="Content" ObjectID="_1633118666" r:id="rId36"/>
         </w:object>
       </w:r>
       <w:r>
@@ -1017,7 +985,7 @@
           <v:shape id="_x0000_i1042" type="#_x0000_t75" style="width:86.25pt;height:15.75pt" o:ole="">
             <v:imagedata r:id="rId37" o:title=""/>
           </v:shape>
-          <o:OLEObject Type="Embed" ProgID="Equation.DSMT4" ShapeID="_x0000_i1042" DrawAspect="Content" ObjectID="_1632891993" r:id="rId38"/>
+          <o:OLEObject Type="Embed" ProgID="Equation.DSMT4" ShapeID="_x0000_i1042" DrawAspect="Content" ObjectID="_1633118667" r:id="rId38"/>
         </w:object>
       </w:r>
       <w:r>
@@ -1037,7 +1005,7 @@
           <v:shape id="_x0000_i1043" type="#_x0000_t75" style="width:84.75pt;height:15.75pt" o:ole="">
             <v:imagedata r:id="rId39" o:title=""/>
           </v:shape>
-          <o:OLEObject Type="Embed" ProgID="Equation.DSMT4" ShapeID="_x0000_i1043" DrawAspect="Content" ObjectID="_1632891994" r:id="rId40"/>
+          <o:OLEObject Type="Embed" ProgID="Equation.DSMT4" ShapeID="_x0000_i1043" DrawAspect="Content" ObjectID="_1633118668" r:id="rId40"/>
         </w:object>
       </w:r>
       <w:r>
@@ -1054,7 +1022,7 @@
           <v:shape id="_x0000_i1044" type="#_x0000_t75" style="width:57pt;height:14.25pt" o:ole="">
             <v:imagedata r:id="rId41" o:title=""/>
           </v:shape>
-          <o:OLEObject Type="Embed" ProgID="Equation.DSMT4" ShapeID="_x0000_i1044" DrawAspect="Content" ObjectID="_1632891995" r:id="rId42"/>
+          <o:OLEObject Type="Embed" ProgID="Equation.DSMT4" ShapeID="_x0000_i1044" DrawAspect="Content" ObjectID="_1633118669" r:id="rId42"/>
         </w:object>
       </w:r>
       <w:r>
@@ -1068,7 +1036,7 @@
           <v:shape id="_x0000_i1045" type="#_x0000_t75" style="width:9pt;height:9.75pt" o:ole="">
             <v:imagedata r:id="rId43" o:title=""/>
           </v:shape>
-          <o:OLEObject Type="Embed" ProgID="Equation.DSMT4" ShapeID="_x0000_i1045" DrawAspect="Content" ObjectID="_1632891996" r:id="rId44"/>
+          <o:OLEObject Type="Embed" ProgID="Equation.DSMT4" ShapeID="_x0000_i1045" DrawAspect="Content" ObjectID="_1633118670" r:id="rId44"/>
         </w:object>
       </w:r>
       <w:r>
@@ -1097,7 +1065,7 @@
           <v:shape id="_x0000_i1046" type="#_x0000_t75" style="width:366pt;height:21.75pt" o:ole="">
             <v:imagedata r:id="rId45" o:title=""/>
           </v:shape>
-          <o:OLEObject Type="Embed" ProgID="Equation.DSMT4" ShapeID="_x0000_i1046" DrawAspect="Content" ObjectID="_1632891997" r:id="rId46"/>
+          <o:OLEObject Type="Embed" ProgID="Equation.DSMT4" ShapeID="_x0000_i1046" DrawAspect="Content" ObjectID="_1633118671" r:id="rId46"/>
         </w:object>
       </w:r>
       <w:r>
@@ -1111,7 +1079,7 @@
           <v:shape id="_x0000_i1047" type="#_x0000_t75" style="width:129pt;height:23.25pt" o:ole="">
             <v:imagedata r:id="rId47" o:title=""/>
           </v:shape>
-          <o:OLEObject Type="Embed" ProgID="Equation.DSMT4" ShapeID="_x0000_i1047" DrawAspect="Content" ObjectID="_1632891998" r:id="rId48"/>
+          <o:OLEObject Type="Embed" ProgID="Equation.DSMT4" ShapeID="_x0000_i1047" DrawAspect="Content" ObjectID="_1633118672" r:id="rId48"/>
         </w:object>
       </w:r>
       <w:r>
@@ -1136,7 +1104,7 @@
           <v:shape id="_x0000_i1048" type="#_x0000_t75" style="width:114.75pt;height:20.25pt" o:ole="">
             <v:imagedata r:id="rId49" o:title=""/>
           </v:shape>
-          <o:OLEObject Type="Embed" ProgID="Equation.DSMT4" ShapeID="_x0000_i1048" DrawAspect="Content" ObjectID="_1632891999" r:id="rId50"/>
+          <o:OLEObject Type="Embed" ProgID="Equation.DSMT4" ShapeID="_x0000_i1048" DrawAspect="Content" ObjectID="_1633118673" r:id="rId50"/>
         </w:object>
       </w:r>
       <w:r>
@@ -1153,7 +1121,7 @@
           <v:shape id="_x0000_i1049" type="#_x0000_t75" style="width:90.75pt;height:18pt" o:ole="">
             <v:imagedata r:id="rId51" o:title=""/>
           </v:shape>
-          <o:OLEObject Type="Embed" ProgID="Equation.DSMT4" ShapeID="_x0000_i1049" DrawAspect="Content" ObjectID="_1632892000" r:id="rId52"/>
+          <o:OLEObject Type="Embed" ProgID="Equation.DSMT4" ShapeID="_x0000_i1049" DrawAspect="Content" ObjectID="_1633118674" r:id="rId52"/>
         </w:object>
       </w:r>
       <w:r>
@@ -1175,7 +1143,7 @@
           <v:shape id="_x0000_i1050" type="#_x0000_t75" style="width:384.75pt;height:51pt" o:ole="">
             <v:imagedata r:id="rId53" o:title=""/>
           </v:shape>
-          <o:OLEObject Type="Embed" ProgID="Equation.DSMT4" ShapeID="_x0000_i1050" DrawAspect="Content" ObjectID="_1632892001" r:id="rId54"/>
+          <o:OLEObject Type="Embed" ProgID="Equation.DSMT4" ShapeID="_x0000_i1050" DrawAspect="Content" ObjectID="_1633118675" r:id="rId54"/>
         </w:object>
       </w:r>
       <w:r>
@@ -1202,54 +1170,25 @@
       <w:r>
         <w:instrText>(</w:instrText>
       </w:r>
-      <w:r>
-        <w:fldChar w:fldCharType="begin"/>
-      </w:r>
-      <w:r>
-        <w:instrText xml:space="preserve"> SEQ MTSec \c \* A</w:instrText>
-      </w:r>
-      <w:r>
-        <w:instrText xml:space="preserve">rabic \* MERGEFORMAT </w:instrText>
-      </w:r>
-      <w:r>
-        <w:fldChar w:fldCharType="separate"/>
-      </w:r>
-      <w:r>
-        <w:rPr>
-          <w:noProof/>
-        </w:rPr>
-        <w:instrText>1</w:instrText>
-      </w:r>
-      <w:r>
-        <w:rPr>
-          <w:noProof/>
-        </w:rPr>
-        <w:fldChar w:fldCharType="end"/>
-      </w:r>
+      <w:fldSimple w:instr=" SEQ MTSec \c \* Arabic \* MERGEFORMAT ">
+        <w:r>
+          <w:rPr>
+            <w:noProof/>
+          </w:rPr>
+          <w:instrText>1</w:instrText>
+        </w:r>
+      </w:fldSimple>
       <w:r>
         <w:instrText>.</w:instrText>
       </w:r>
-      <w:r>
-        <w:fldChar w:fldCharType="begin"/>
-      </w:r>
-      <w:r>
-        <w:instrText xml:space="preserve"> SEQ MTEqn \c \* Arabic \* MERGEFORMAT </w:instrText>
-      </w:r>
-      <w:r>
-        <w:fldChar w:fldCharType="separate"/>
-      </w:r>
-      <w:r>
-        <w:rPr>
-          <w:noProof/>
-        </w:rPr>
-        <w:instrText>2</w:instrText>
-      </w:r>
-      <w:r>
-        <w:rPr>
-          <w:noProof/>
-        </w:rPr>
-        <w:fldChar w:fldCharType="end"/>
-      </w:r>
+      <w:fldSimple w:instr=" SEQ MTEqn \c \* Arabic \* MERGEFORMAT ">
+        <w:r>
+          <w:rPr>
+            <w:noProof/>
+          </w:rPr>
+          <w:instrText>2</w:instrText>
+        </w:r>
+      </w:fldSimple>
       <w:r>
         <w:instrText>)</w:instrText>
       </w:r>
@@ -1269,7 +1208,7 @@
           <v:shape id="_x0000_i1051" type="#_x0000_t75" style="width:15pt;height:18pt" o:ole="">
             <v:imagedata r:id="rId55" o:title=""/>
           </v:shape>
-          <o:OLEObject Type="Embed" ProgID="Equation.DSMT4" ShapeID="_x0000_i1051" DrawAspect="Content" ObjectID="_1632892002" r:id="rId56"/>
+          <o:OLEObject Type="Embed" ProgID="Equation.DSMT4" ShapeID="_x0000_i1051" DrawAspect="Content" ObjectID="_1633118676" r:id="rId56"/>
         </w:object>
       </w:r>
       <w:r>
@@ -1283,7 +1222,7 @@
           <v:shape id="_x0000_i1052" type="#_x0000_t75" style="width:9.75pt;height:9.75pt" o:ole="">
             <v:imagedata r:id="rId57" o:title=""/>
           </v:shape>
-          <o:OLEObject Type="Embed" ProgID="Equation.DSMT4" ShapeID="_x0000_i1052" DrawAspect="Content" ObjectID="_1632892003" r:id="rId58"/>
+          <o:OLEObject Type="Embed" ProgID="Equation.DSMT4" ShapeID="_x0000_i1052" DrawAspect="Content" ObjectID="_1633118677" r:id="rId58"/>
         </w:object>
       </w:r>
       <w:r>
@@ -1300,7 +1239,7 @@
           <v:shape id="_x0000_i1053" type="#_x0000_t75" style="width:11.25pt;height:12.75pt" o:ole="">
             <v:imagedata r:id="rId59" o:title=""/>
           </v:shape>
-          <o:OLEObject Type="Embed" ProgID="Equation.DSMT4" ShapeID="_x0000_i1053" DrawAspect="Content" ObjectID="_1632892004" r:id="rId60"/>
+          <o:OLEObject Type="Embed" ProgID="Equation.DSMT4" ShapeID="_x0000_i1053" DrawAspect="Content" ObjectID="_1633118678" r:id="rId60"/>
         </w:object>
       </w:r>
       <w:r>
@@ -1331,7 +1270,7 @@
           <v:shape id="_x0000_i1054" type="#_x0000_t75" style="width:303pt;height:39pt" o:ole="">
             <v:imagedata r:id="rId61" o:title=""/>
           </v:shape>
-          <o:OLEObject Type="Embed" ProgID="Equation.DSMT4" ShapeID="_x0000_i1054" DrawAspect="Content" ObjectID="_1632892005" r:id="rId62"/>
+          <o:OLEObject Type="Embed" ProgID="Equation.DSMT4" ShapeID="_x0000_i1054" DrawAspect="Content" ObjectID="_1633118679" r:id="rId62"/>
         </w:object>
       </w:r>
       <w:r>
@@ -1358,51 +1297,25 @@
       <w:r>
         <w:instrText>(</w:instrText>
       </w:r>
-      <w:r>
-        <w:fldChar w:fldCharType="begin"/>
-      </w:r>
-      <w:r>
-        <w:instrText xml:space="preserve"> SEQ MTSec \c \* Arabic \* MERGEFORMAT </w:instrText>
-      </w:r>
-      <w:r>
-        <w:fldChar w:fldCharType="separate"/>
-      </w:r>
-      <w:r>
-        <w:rPr>
-          <w:noProof/>
-        </w:rPr>
-        <w:instrText>1</w:instrText>
-      </w:r>
-      <w:r>
-        <w:rPr>
-          <w:noProof/>
-        </w:rPr>
-        <w:fldChar w:fldCharType="end"/>
-      </w:r>
+      <w:fldSimple w:instr=" SEQ MTSec \c \* Arabic \* MERGEFORMAT ">
+        <w:r>
+          <w:rPr>
+            <w:noProof/>
+          </w:rPr>
+          <w:instrText>1</w:instrText>
+        </w:r>
+      </w:fldSimple>
       <w:r>
         <w:instrText>.</w:instrText>
       </w:r>
-      <w:r>
-        <w:fldChar w:fldCharType="begin"/>
-      </w:r>
-      <w:r>
-        <w:instrText xml:space="preserve"> SEQ MTEqn \c \* Arabic \* MERGEFORMAT </w:instrText>
-      </w:r>
-      <w:r>
-        <w:fldChar w:fldCharType="separate"/>
-      </w:r>
-      <w:r>
-        <w:rPr>
-          <w:noProof/>
-        </w:rPr>
-        <w:instrText>3</w:instrText>
-      </w:r>
-      <w:r>
-        <w:rPr>
-          <w:noProof/>
-        </w:rPr>
-        <w:fldChar w:fldCharType="end"/>
-      </w:r>
+      <w:fldSimple w:instr=" SEQ MTEqn \c \* Arabic \* MERGEFORMAT ">
+        <w:r>
+          <w:rPr>
+            <w:noProof/>
+          </w:rPr>
+          <w:instrText>3</w:instrText>
+        </w:r>
+      </w:fldSimple>
       <w:r>
         <w:instrText>)</w:instrText>
       </w:r>
@@ -1430,7 +1343,7 @@
           <v:shape id="_x0000_i1055" type="#_x0000_t75" style="width:306pt;height:39pt" o:ole="">
             <v:imagedata r:id="rId63" o:title=""/>
           </v:shape>
-          <o:OLEObject Type="Embed" ProgID="Equation.DSMT4" ShapeID="_x0000_i1055" DrawAspect="Content" ObjectID="_1632892006" r:id="rId64"/>
+          <o:OLEObject Type="Embed" ProgID="Equation.DSMT4" ShapeID="_x0000_i1055" DrawAspect="Content" ObjectID="_1633118680" r:id="rId64"/>
         </w:object>
       </w:r>
       <w:r>
@@ -1457,51 +1370,25 @@
       <w:r>
         <w:instrText>(</w:instrText>
       </w:r>
-      <w:r>
-        <w:fldChar w:fldCharType="begin"/>
-      </w:r>
-      <w:r>
-        <w:instrText xml:space="preserve"> SEQ MTSec \c \* Arabic \* MERGEFORMAT </w:instrText>
-      </w:r>
-      <w:r>
-        <w:fldChar w:fldCharType="separate"/>
-      </w:r>
-      <w:r>
-        <w:rPr>
-          <w:noProof/>
-        </w:rPr>
-        <w:instrText>1</w:instrText>
-      </w:r>
-      <w:r>
-        <w:rPr>
-          <w:noProof/>
-        </w:rPr>
-        <w:fldChar w:fldCharType="end"/>
-      </w:r>
+      <w:fldSimple w:instr=" SEQ MTSec \c \* Arabic \* MERGEFORMAT ">
+        <w:r>
+          <w:rPr>
+            <w:noProof/>
+          </w:rPr>
+          <w:instrText>1</w:instrText>
+        </w:r>
+      </w:fldSimple>
       <w:r>
         <w:instrText>.</w:instrText>
       </w:r>
-      <w:r>
-        <w:fldChar w:fldCharType="begin"/>
-      </w:r>
-      <w:r>
-        <w:instrText xml:space="preserve"> SEQ MTEqn \c \* Arabic \* MERGEFORMAT </w:instrText>
-      </w:r>
-      <w:r>
-        <w:fldChar w:fldCharType="separate"/>
-      </w:r>
-      <w:r>
-        <w:rPr>
-          <w:noProof/>
-        </w:rPr>
-        <w:instrText>4</w:instrText>
-      </w:r>
-      <w:r>
-        <w:rPr>
-          <w:noProof/>
-        </w:rPr>
-        <w:fldChar w:fldCharType="end"/>
-      </w:r>
+      <w:fldSimple w:instr=" SEQ MTEqn \c \* Arabic \* MERGEFORMAT ">
+        <w:r>
+          <w:rPr>
+            <w:noProof/>
+          </w:rPr>
+          <w:instrText>4</w:instrText>
+        </w:r>
+      </w:fldSimple>
       <w:r>
         <w:instrText>)</w:instrText>
       </w:r>
@@ -1521,7 +1408,7 @@
           <v:shape id="_x0000_i1056" type="#_x0000_t75" style="width:30.75pt;height:18pt" o:ole="">
             <v:imagedata r:id="rId65" o:title=""/>
           </v:shape>
-          <o:OLEObject Type="Embed" ProgID="Equation.DSMT4" ShapeID="_x0000_i1056" DrawAspect="Content" ObjectID="_1632892007" r:id="rId66"/>
+          <o:OLEObject Type="Embed" ProgID="Equation.DSMT4" ShapeID="_x0000_i1056" DrawAspect="Content" ObjectID="_1633118681" r:id="rId66"/>
         </w:object>
       </w:r>
       <w:r>
@@ -1535,7 +1422,7 @@
           <v:shape id="_x0000_i1057" type="#_x0000_t75" style="width:27.75pt;height:18pt" o:ole="">
             <v:imagedata r:id="rId67" o:title=""/>
           </v:shape>
-          <o:OLEObject Type="Embed" ProgID="Equation.DSMT4" ShapeID="_x0000_i1057" DrawAspect="Content" ObjectID="_1632892008" r:id="rId68"/>
+          <o:OLEObject Type="Embed" ProgID="Equation.DSMT4" ShapeID="_x0000_i1057" DrawAspect="Content" ObjectID="_1633118682" r:id="rId68"/>
         </w:object>
       </w:r>
       <w:r>
@@ -1549,7 +1436,7 @@
           <v:shape id="_x0000_i1058" type="#_x0000_t75" style="width:26.25pt;height:15.75pt" o:ole="">
             <v:imagedata r:id="rId69" o:title=""/>
           </v:shape>
-          <o:OLEObject Type="Embed" ProgID="Equation.DSMT4" ShapeID="_x0000_i1058" DrawAspect="Content" ObjectID="_1632892009" r:id="rId70"/>
+          <o:OLEObject Type="Embed" ProgID="Equation.DSMT4" ShapeID="_x0000_i1058" DrawAspect="Content" ObjectID="_1633118683" r:id="rId70"/>
         </w:object>
       </w:r>
       <w:r>
@@ -1626,7 +1513,7 @@
           <v:shape id="_x0000_i1059" type="#_x0000_t75" style="width:14.25pt;height:15.75pt" o:ole="">
             <v:imagedata r:id="rId72" o:title=""/>
           </v:shape>
-          <o:OLEObject Type="Embed" ProgID="Equation.DSMT4" ShapeID="_x0000_i1059" DrawAspect="Content" ObjectID="_1632892010" r:id="rId73"/>
+          <o:OLEObject Type="Embed" ProgID="Equation.DSMT4" ShapeID="_x0000_i1059" DrawAspect="Content" ObjectID="_1633118684" r:id="rId73"/>
         </w:object>
       </w:r>
       <w:r>
@@ -1640,7 +1527,7 @@
           <v:shape id="_x0000_i1060" type="#_x0000_t75" style="width:14.25pt;height:15.75pt" o:ole="">
             <v:imagedata r:id="rId74" o:title=""/>
           </v:shape>
-          <o:OLEObject Type="Embed" ProgID="Equation.DSMT4" ShapeID="_x0000_i1060" DrawAspect="Content" ObjectID="_1632892011" r:id="rId75"/>
+          <o:OLEObject Type="Embed" ProgID="Equation.DSMT4" ShapeID="_x0000_i1060" DrawAspect="Content" ObjectID="_1633118685" r:id="rId75"/>
         </w:object>
       </w:r>
       <w:r>
@@ -1667,7 +1554,7 @@
           <v:shape id="_x0000_i1061" type="#_x0000_t75" style="width:198pt;height:51.75pt" o:ole="">
             <v:imagedata r:id="rId76" o:title=""/>
           </v:shape>
-          <o:OLEObject Type="Embed" ProgID="Equation.DSMT4" ShapeID="_x0000_i1061" DrawAspect="Content" ObjectID="_1632892012" r:id="rId77"/>
+          <o:OLEObject Type="Embed" ProgID="Equation.DSMT4" ShapeID="_x0000_i1061" DrawAspect="Content" ObjectID="_1633118686" r:id="rId77"/>
         </w:object>
       </w:r>
       <w:r>
@@ -1694,51 +1581,25 @@
       <w:r>
         <w:instrText>(</w:instrText>
       </w:r>
-      <w:r>
-        <w:fldChar w:fldCharType="begin"/>
-      </w:r>
-      <w:r>
-        <w:instrText xml:space="preserve"> SEQ MTSec \c \* Arabic \* MERGEFORMAT </w:instrText>
-      </w:r>
-      <w:r>
-        <w:fldChar w:fldCharType="separate"/>
-      </w:r>
-      <w:r>
-        <w:rPr>
-          <w:noProof/>
-        </w:rPr>
-        <w:instrText>1</w:instrText>
-      </w:r>
-      <w:r>
-        <w:rPr>
-          <w:noProof/>
-        </w:rPr>
-        <w:fldChar w:fldCharType="end"/>
-      </w:r>
+      <w:fldSimple w:instr=" SEQ MTSec \c \* Arabic \* MERGEFORMAT ">
+        <w:r>
+          <w:rPr>
+            <w:noProof/>
+          </w:rPr>
+          <w:instrText>1</w:instrText>
+        </w:r>
+      </w:fldSimple>
       <w:r>
         <w:instrText>.</w:instrText>
       </w:r>
-      <w:r>
-        <w:fldChar w:fldCharType="begin"/>
-      </w:r>
-      <w:r>
-        <w:instrText xml:space="preserve"> SEQ MTEqn \c \* Arabic \* MERGEFORMAT </w:instrText>
-      </w:r>
-      <w:r>
-        <w:fldChar w:fldCharType="separate"/>
-      </w:r>
-      <w:r>
-        <w:rPr>
-          <w:noProof/>
-        </w:rPr>
-        <w:instrText>5</w:instrText>
-      </w:r>
-      <w:r>
-        <w:rPr>
-          <w:noProof/>
-        </w:rPr>
-        <w:fldChar w:fldCharType="end"/>
-      </w:r>
+      <w:fldSimple w:instr=" SEQ MTEqn \c \* Arabic \* MERGEFORMAT ">
+        <w:r>
+          <w:rPr>
+            <w:noProof/>
+          </w:rPr>
+          <w:instrText>5</w:instrText>
+        </w:r>
+      </w:fldSimple>
       <w:r>
         <w:instrText>)</w:instrText>
       </w:r>
@@ -1775,7 +1636,7 @@
           <v:shape id="_x0000_i1062" type="#_x0000_t75" style="width:9pt;height:9.75pt" o:ole="">
             <v:imagedata r:id="rId78" o:title=""/>
           </v:shape>
-          <o:OLEObject Type="Embed" ProgID="Equation.DSMT4" ShapeID="_x0000_i1062" DrawAspect="Content" ObjectID="_1632892013" r:id="rId79"/>
+          <o:OLEObject Type="Embed" ProgID="Equation.DSMT4" ShapeID="_x0000_i1062" DrawAspect="Content" ObjectID="_1633118687" r:id="rId79"/>
         </w:object>
       </w:r>
       <w:r>
@@ -1789,7 +1650,7 @@
           <v:shape id="_x0000_i1063" type="#_x0000_t75" style="width:36pt;height:33.75pt" o:ole="">
             <v:imagedata r:id="rId80" o:title=""/>
           </v:shape>
-          <o:OLEObject Type="Embed" ProgID="Equation.DSMT4" ShapeID="_x0000_i1063" DrawAspect="Content" ObjectID="_1632892014" r:id="rId81"/>
+          <o:OLEObject Type="Embed" ProgID="Equation.DSMT4" ShapeID="_x0000_i1063" DrawAspect="Content" ObjectID="_1633118688" r:id="rId81"/>
         </w:object>
       </w:r>
       <w:r>
@@ -1803,7 +1664,7 @@
           <v:shape id="_x0000_i1064" type="#_x0000_t75" style="width:78pt;height:20.25pt" o:ole="">
             <v:imagedata r:id="rId82" o:title=""/>
           </v:shape>
-          <o:OLEObject Type="Embed" ProgID="Equation.DSMT4" ShapeID="_x0000_i1064" DrawAspect="Content" ObjectID="_1632892015" r:id="rId83"/>
+          <o:OLEObject Type="Embed" ProgID="Equation.DSMT4" ShapeID="_x0000_i1064" DrawAspect="Content" ObjectID="_1633118689" r:id="rId83"/>
         </w:object>
       </w:r>
       <w:r>
@@ -1820,7 +1681,7 @@
           <v:shape id="_x0000_i1065" type="#_x0000_t75" style="width:81pt;height:18pt" o:ole="">
             <v:imagedata r:id="rId84" o:title=""/>
           </v:shape>
-          <o:OLEObject Type="Embed" ProgID="Equation.DSMT4" ShapeID="_x0000_i1065" DrawAspect="Content" ObjectID="_1632892016" r:id="rId85"/>
+          <o:OLEObject Type="Embed" ProgID="Equation.DSMT4" ShapeID="_x0000_i1065" DrawAspect="Content" ObjectID="_1633118690" r:id="rId85"/>
         </w:object>
       </w:r>
       <w:r>
@@ -1844,7 +1705,7 @@
           <v:shape id="_x0000_i1066" type="#_x0000_t75" style="width:403.5pt;height:30.75pt" o:ole="">
             <v:imagedata r:id="rId86" o:title=""/>
           </v:shape>
-          <o:OLEObject Type="Embed" ProgID="Equation.DSMT4" ShapeID="_x0000_i1066" DrawAspect="Content" ObjectID="_1632892017" r:id="rId87"/>
+          <o:OLEObject Type="Embed" ProgID="Equation.DSMT4" ShapeID="_x0000_i1066" DrawAspect="Content" ObjectID="_1633118691" r:id="rId87"/>
         </w:object>
       </w:r>
       <w:r>
@@ -1863,7 +1724,7 @@
           <v:shape id="_x0000_i1067" type="#_x0000_t75" style="width:9.75pt;height:9.75pt" o:ole="">
             <v:imagedata r:id="rId88" o:title=""/>
           </v:shape>
-          <o:OLEObject Type="Embed" ProgID="Equation.DSMT4" ShapeID="_x0000_i1067" DrawAspect="Content" ObjectID="_1632892018" r:id="rId89"/>
+          <o:OLEObject Type="Embed" ProgID="Equation.DSMT4" ShapeID="_x0000_i1067" DrawAspect="Content" ObjectID="_1633118692" r:id="rId89"/>
         </w:object>
       </w:r>
       <w:r>
@@ -1885,7 +1746,7 @@
           <v:shape id="_x0000_i1068" type="#_x0000_t75" style="width:105pt;height:21pt" o:ole="">
             <v:imagedata r:id="rId90" o:title=""/>
           </v:shape>
-          <o:OLEObject Type="Embed" ProgID="Equation.DSMT4" ShapeID="_x0000_i1068" DrawAspect="Content" ObjectID="_1632892019" r:id="rId91"/>
+          <o:OLEObject Type="Embed" ProgID="Equation.DSMT4" ShapeID="_x0000_i1068" DrawAspect="Content" ObjectID="_1633118693" r:id="rId91"/>
         </w:object>
       </w:r>
       <w:r>
@@ -1913,51 +1774,25 @@
       <w:r>
         <w:instrText>(</w:instrText>
       </w:r>
-      <w:r>
-        <w:fldChar w:fldCharType="begin"/>
-      </w:r>
-      <w:r>
-        <w:instrText xml:space="preserve"> SEQ MTSec \c \* Arabic \* MERGEFORMAT </w:instrText>
-      </w:r>
-      <w:r>
-        <w:fldChar w:fldCharType="separate"/>
-      </w:r>
-      <w:r>
-        <w:rPr>
-          <w:noProof/>
-        </w:rPr>
-        <w:instrText>1</w:instrText>
-      </w:r>
-      <w:r>
-        <w:rPr>
-          <w:noProof/>
-        </w:rPr>
-        <w:fldChar w:fldCharType="end"/>
-      </w:r>
+      <w:fldSimple w:instr=" SEQ MTSec \c \* Arabic \* MERGEFORMAT ">
+        <w:r>
+          <w:rPr>
+            <w:noProof/>
+          </w:rPr>
+          <w:instrText>1</w:instrText>
+        </w:r>
+      </w:fldSimple>
       <w:r>
         <w:instrText>.</w:instrText>
       </w:r>
-      <w:r>
-        <w:fldChar w:fldCharType="begin"/>
-      </w:r>
-      <w:r>
-        <w:instrText xml:space="preserve"> SEQ MTEqn \c \* Arabic \* MERGEFORMAT </w:instrText>
-      </w:r>
-      <w:r>
-        <w:fldChar w:fldCharType="separate"/>
-      </w:r>
-      <w:r>
-        <w:rPr>
-          <w:noProof/>
-        </w:rPr>
-        <w:instrText>6</w:instrText>
-      </w:r>
-      <w:r>
-        <w:rPr>
-          <w:noProof/>
-        </w:rPr>
-        <w:fldChar w:fldCharType="end"/>
-      </w:r>
+      <w:fldSimple w:instr=" SEQ MTEqn \c \* Arabic \* MERGEFORMAT ">
+        <w:r>
+          <w:rPr>
+            <w:noProof/>
+          </w:rPr>
+          <w:instrText>6</w:instrText>
+        </w:r>
+      </w:fldSimple>
       <w:r>
         <w:instrText>)</w:instrText>
       </w:r>
@@ -1984,7 +1819,7 @@
           <v:shape id="_x0000_i1069" type="#_x0000_t75" style="width:9pt;height:11.25pt" o:ole="">
             <v:imagedata r:id="rId92" o:title=""/>
           </v:shape>
-          <o:OLEObject Type="Embed" ProgID="Equation.DSMT4" ShapeID="_x0000_i1069" DrawAspect="Content" ObjectID="_1632892020" r:id="rId93"/>
+          <o:OLEObject Type="Embed" ProgID="Equation.DSMT4" ShapeID="_x0000_i1069" DrawAspect="Content" ObjectID="_1633118694" r:id="rId93"/>
         </w:object>
       </w:r>
       <w:r>
@@ -2006,7 +1841,7 @@
           <v:shape id="_x0000_i1070" type="#_x0000_t75" style="width:257.25pt;height:48pt" o:ole="">
             <v:imagedata r:id="rId94" o:title=""/>
           </v:shape>
-          <o:OLEObject Type="Embed" ProgID="Equation.DSMT4" ShapeID="_x0000_i1070" DrawAspect="Content" ObjectID="_1632892021" r:id="rId95"/>
+          <o:OLEObject Type="Embed" ProgID="Equation.DSMT4" ShapeID="_x0000_i1070" DrawAspect="Content" ObjectID="_1633118695" r:id="rId95"/>
         </w:object>
       </w:r>
       <w:r>
@@ -2033,51 +1868,25 @@
       <w:r>
         <w:instrText>(</w:instrText>
       </w:r>
-      <w:r>
-        <w:fldChar w:fldCharType="begin"/>
-      </w:r>
-      <w:r>
-        <w:instrText xml:space="preserve"> SEQ MTSec \c \* Arabic \* MERGEFORMAT </w:instrText>
-      </w:r>
-      <w:r>
-        <w:fldChar w:fldCharType="separate"/>
-      </w:r>
-      <w:r>
-        <w:rPr>
-          <w:noProof/>
-        </w:rPr>
-        <w:instrText>1</w:instrText>
-      </w:r>
-      <w:r>
-        <w:rPr>
-          <w:noProof/>
-        </w:rPr>
-        <w:fldChar w:fldCharType="end"/>
-      </w:r>
+      <w:fldSimple w:instr=" SEQ MTSec \c \* Arabic \* MERGEFORMAT ">
+        <w:r>
+          <w:rPr>
+            <w:noProof/>
+          </w:rPr>
+          <w:instrText>1</w:instrText>
+        </w:r>
+      </w:fldSimple>
       <w:r>
         <w:instrText>.</w:instrText>
       </w:r>
-      <w:r>
-        <w:fldChar w:fldCharType="begin"/>
-      </w:r>
-      <w:r>
-        <w:instrText xml:space="preserve"> SEQ MTEqn \c \* Arabic \* MERGEFORMAT </w:instrText>
-      </w:r>
-      <w:r>
-        <w:fldChar w:fldCharType="separate"/>
-      </w:r>
-      <w:r>
-        <w:rPr>
-          <w:noProof/>
-        </w:rPr>
-        <w:instrText>7</w:instrText>
-      </w:r>
-      <w:r>
-        <w:rPr>
-          <w:noProof/>
-        </w:rPr>
-        <w:fldChar w:fldCharType="end"/>
-      </w:r>
+      <w:fldSimple w:instr=" SEQ MTEqn \c \* Arabic \* MERGEFORMAT ">
+        <w:r>
+          <w:rPr>
+            <w:noProof/>
+          </w:rPr>
+          <w:instrText>7</w:instrText>
+        </w:r>
+      </w:fldSimple>
       <w:r>
         <w:instrText>)</w:instrText>
       </w:r>
@@ -2097,7 +1906,7 @@
           <v:shape id="_x0000_i1071" type="#_x0000_t75" style="width:11.25pt;height:12.75pt" o:ole="">
             <v:imagedata r:id="rId96" o:title=""/>
           </v:shape>
-          <o:OLEObject Type="Embed" ProgID="Equation.DSMT4" ShapeID="_x0000_i1071" DrawAspect="Content" ObjectID="_1632892022" r:id="rId97"/>
+          <o:OLEObject Type="Embed" ProgID="Equation.DSMT4" ShapeID="_x0000_i1071" DrawAspect="Content" ObjectID="_1633118696" r:id="rId97"/>
         </w:object>
       </w:r>
       <w:r>
@@ -2119,7 +1928,7 @@
           <v:shape id="_x0000_i1072" type="#_x0000_t75" style="width:236.25pt;height:48pt" o:ole="">
             <v:imagedata r:id="rId98" o:title=""/>
           </v:shape>
-          <o:OLEObject Type="Embed" ProgID="Equation.DSMT4" ShapeID="_x0000_i1072" DrawAspect="Content" ObjectID="_1632892023" r:id="rId99"/>
+          <o:OLEObject Type="Embed" ProgID="Equation.DSMT4" ShapeID="_x0000_i1072" DrawAspect="Content" ObjectID="_1633118697" r:id="rId99"/>
         </w:object>
       </w:r>
       <w:r>
@@ -2147,51 +1956,25 @@
       <w:r>
         <w:instrText>(</w:instrText>
       </w:r>
-      <w:r>
-        <w:fldChar w:fldCharType="begin"/>
-      </w:r>
-      <w:r>
-        <w:instrText xml:space="preserve"> SEQ MTSec \c \* Arabic \* MERGEFORMAT </w:instrText>
-      </w:r>
-      <w:r>
-        <w:fldChar w:fldCharType="separate"/>
-      </w:r>
-      <w:r>
-        <w:rPr>
-          <w:noProof/>
-        </w:rPr>
-        <w:instrText>1</w:instrText>
-      </w:r>
-      <w:r>
-        <w:rPr>
-          <w:noProof/>
-        </w:rPr>
-        <w:fldChar w:fldCharType="end"/>
-      </w:r>
+      <w:fldSimple w:instr=" SEQ MTSec \c \* Arabic \* MERGEFORMAT ">
+        <w:r>
+          <w:rPr>
+            <w:noProof/>
+          </w:rPr>
+          <w:instrText>1</w:instrText>
+        </w:r>
+      </w:fldSimple>
       <w:r>
         <w:instrText>.</w:instrText>
       </w:r>
-      <w:r>
-        <w:fldChar w:fldCharType="begin"/>
-      </w:r>
-      <w:r>
-        <w:instrText xml:space="preserve"> SEQ MTEqn \c \* Arabic \* MERGEFORMAT </w:instrText>
-      </w:r>
-      <w:r>
-        <w:fldChar w:fldCharType="separate"/>
-      </w:r>
-      <w:r>
-        <w:rPr>
-          <w:noProof/>
-        </w:rPr>
-        <w:instrText>8</w:instrText>
-      </w:r>
-      <w:r>
-        <w:rPr>
-          <w:noProof/>
-        </w:rPr>
-        <w:fldChar w:fldCharType="end"/>
-      </w:r>
+      <w:fldSimple w:instr=" SEQ MTEqn \c \* Arabic \* MERGEFORMAT ">
+        <w:r>
+          <w:rPr>
+            <w:noProof/>
+          </w:rPr>
+          <w:instrText>8</w:instrText>
+        </w:r>
+      </w:fldSimple>
       <w:r>
         <w:instrText>)</w:instrText>
       </w:r>
@@ -2221,7 +2004,7 @@
           <v:shape id="_x0000_i1073" type="#_x0000_t75" style="width:27.75pt;height:18pt" o:ole="">
             <v:imagedata r:id="rId100" o:title=""/>
           </v:shape>
-          <o:OLEObject Type="Embed" ProgID="Equation.DSMT4" ShapeID="_x0000_i1073" DrawAspect="Content" ObjectID="_1632892024" r:id="rId101"/>
+          <o:OLEObject Type="Embed" ProgID="Equation.DSMT4" ShapeID="_x0000_i1073" DrawAspect="Content" ObjectID="_1633118698" r:id="rId101"/>
         </w:object>
       </w:r>
       <w:r>
@@ -2241,7 +2024,7 @@
           <v:shape id="_x0000_i1074" type="#_x0000_t75" style="width:30.75pt;height:18pt" o:ole="">
             <v:imagedata r:id="rId102" o:title=""/>
           </v:shape>
-          <o:OLEObject Type="Embed" ProgID="Equation.DSMT4" ShapeID="_x0000_i1074" DrawAspect="Content" ObjectID="_1632892025" r:id="rId103"/>
+          <o:OLEObject Type="Embed" ProgID="Equation.DSMT4" ShapeID="_x0000_i1074" DrawAspect="Content" ObjectID="_1633118699" r:id="rId103"/>
         </w:object>
       </w:r>
       <w:r>
@@ -2259,21 +2042,11 @@
       <w:r>
         <w:instrText xml:space="preserve"> GOTOBUTTON ZEqnNum949184  \* MERGEFORMAT </w:instrText>
       </w:r>
-      <w:r>
-        <w:fldChar w:fldCharType="begin"/>
-      </w:r>
-      <w:r>
-        <w:instrText xml:space="preserve"> REF ZEqnNum949184 \* Charformat \! \* MERGEFORMAT </w:instrText>
-      </w:r>
-      <w:r>
-        <w:fldChar w:fldCharType="separate"/>
-      </w:r>
-      <w:r>
-        <w:instrText>(1.8)</w:instrText>
-      </w:r>
-      <w:r>
-        <w:fldChar w:fldCharType="end"/>
-      </w:r>
+      <w:fldSimple w:instr=" REF ZEqnNum949184 \* Charformat \! \* MERGEFORMAT ">
+        <w:r>
+          <w:instrText>(1.8)</w:instrText>
+        </w:r>
+      </w:fldSimple>
       <w:r>
         <w:fldChar w:fldCharType="end"/>
       </w:r>
@@ -2324,7 +2097,7 @@
           <v:shape id="_x0000_i1075" type="#_x0000_t75" style="width:48pt;height:24pt" o:ole="">
             <v:imagedata r:id="rId104" o:title=""/>
           </v:shape>
-          <o:OLEObject Type="Embed" ProgID="Equation.DSMT4" ShapeID="_x0000_i1075" DrawAspect="Content" ObjectID="_1632892026" r:id="rId105"/>
+          <o:OLEObject Type="Embed" ProgID="Equation.DSMT4" ShapeID="_x0000_i1075" DrawAspect="Content" ObjectID="_1633118700" r:id="rId105"/>
         </w:object>
       </w:r>
       <w:r>
@@ -2419,7 +2192,7 @@
           <v:shape id="_x0000_i1076" type="#_x0000_t75" style="width:56.25pt;height:24pt" o:ole="">
             <v:imagedata r:id="rId107" o:title=""/>
           </v:shape>
-          <o:OLEObject Type="Embed" ProgID="Equation.DSMT4" ShapeID="_x0000_i1076" DrawAspect="Content" ObjectID="_1632892027" r:id="rId108"/>
+          <o:OLEObject Type="Embed" ProgID="Equation.DSMT4" ShapeID="_x0000_i1076" DrawAspect="Content" ObjectID="_1633118701" r:id="rId108"/>
         </w:object>
       </w:r>
       <w:r>
@@ -2532,7 +2305,7 @@
           <v:shape id="_x0000_i1077" type="#_x0000_t75" style="width:48pt;height:24pt" o:ole="">
             <v:imagedata r:id="rId104" o:title=""/>
           </v:shape>
-          <o:OLEObject Type="Embed" ProgID="Equation.DSMT4" ShapeID="_x0000_i1077" DrawAspect="Content" ObjectID="_1632892028" r:id="rId110"/>
+          <o:OLEObject Type="Embed" ProgID="Equation.DSMT4" ShapeID="_x0000_i1077" DrawAspect="Content" ObjectID="_1633118702" r:id="rId110"/>
         </w:object>
       </w:r>
       <w:r>
@@ -2546,7 +2319,7 @@
           <v:shape id="_x0000_i1078" type="#_x0000_t75" style="width:48pt;height:24pt" o:ole="">
             <v:imagedata r:id="rId111" o:title=""/>
           </v:shape>
-          <o:OLEObject Type="Embed" ProgID="Equation.DSMT4" ShapeID="_x0000_i1078" DrawAspect="Content" ObjectID="_1632892029" r:id="rId112"/>
+          <o:OLEObject Type="Embed" ProgID="Equation.DSMT4" ShapeID="_x0000_i1078" DrawAspect="Content" ObjectID="_1633118703" r:id="rId112"/>
         </w:object>
       </w:r>
       <w:r>
@@ -2633,7 +2406,7 @@
           <v:shape id="_x0000_i1079" type="#_x0000_t75" style="width:56.25pt;height:24pt" o:ole="">
             <v:imagedata r:id="rId114" o:title=""/>
           </v:shape>
-          <o:OLEObject Type="Embed" ProgID="Equation.DSMT4" ShapeID="_x0000_i1079" DrawAspect="Content" ObjectID="_1632892030" r:id="rId115"/>
+          <o:OLEObject Type="Embed" ProgID="Equation.DSMT4" ShapeID="_x0000_i1079" DrawAspect="Content" ObjectID="_1633118704" r:id="rId115"/>
         </w:object>
       </w:r>
       <w:r>
@@ -2647,7 +2420,7 @@
           <v:shape id="_x0000_i1080" type="#_x0000_t75" style="width:48pt;height:24pt" o:ole="">
             <v:imagedata r:id="rId116" o:title=""/>
           </v:shape>
-          <o:OLEObject Type="Embed" ProgID="Equation.DSMT4" ShapeID="_x0000_i1080" DrawAspect="Content" ObjectID="_1632892031" r:id="rId117"/>
+          <o:OLEObject Type="Embed" ProgID="Equation.DSMT4" ShapeID="_x0000_i1080" DrawAspect="Content" ObjectID="_1633118705" r:id="rId117"/>
         </w:object>
       </w:r>
       <w:r>
@@ -2736,21 +2509,11 @@
       <w:r>
         <w:instrText xml:space="preserve"> GOTOBUTTON ZEqnNum949184  \* MERGEFORMAT </w:instrText>
       </w:r>
-      <w:r>
-        <w:fldChar w:fldCharType="begin"/>
-      </w:r>
-      <w:r>
-        <w:instrText xml:space="preserve"> REF ZEqnNum949184 \* Charformat \! \* MERGEFORMAT </w:instrText>
-      </w:r>
-      <w:r>
-        <w:fldChar w:fldCharType="separate"/>
-      </w:r>
-      <w:r>
-        <w:instrText>(1.8)</w:instrText>
-      </w:r>
-      <w:r>
-        <w:fldChar w:fldCharType="end"/>
-      </w:r>
+      <w:fldSimple w:instr=" REF ZEqnNum949184 \* Charformat \! \* MERGEFORMAT ">
+        <w:r>
+          <w:instrText>(1.8)</w:instrText>
+        </w:r>
+      </w:fldSimple>
       <w:r>
         <w:fldChar w:fldCharType="end"/>
       </w:r>
@@ -2863,7 +2626,7 @@
           <v:shape id="_x0000_i1081" type="#_x0000_t75" style="width:140.25pt;height:33pt" o:ole="">
             <v:imagedata r:id="rId119" o:title=""/>
           </v:shape>
-          <o:OLEObject Type="Embed" ProgID="Equation.DSMT4" ShapeID="_x0000_i1081" DrawAspect="Content" ObjectID="_1632892032" r:id="rId120"/>
+          <o:OLEObject Type="Embed" ProgID="Equation.DSMT4" ShapeID="_x0000_i1081" DrawAspect="Content" ObjectID="_1633118706" r:id="rId120"/>
         </w:object>
       </w:r>
       <w:r>
@@ -2890,51 +2653,25 @@
       <w:r>
         <w:instrText>(</w:instrText>
       </w:r>
-      <w:r>
-        <w:fldChar w:fldCharType="begin"/>
-      </w:r>
-      <w:r>
-        <w:instrText xml:space="preserve"> SEQ MTSec \c \* Arabic \* MERGEFORMAT </w:instrText>
-      </w:r>
-      <w:r>
-        <w:fldChar w:fldCharType="separate"/>
-      </w:r>
-      <w:r>
-        <w:rPr>
-          <w:noProof/>
-        </w:rPr>
-        <w:instrText>1</w:instrText>
-      </w:r>
-      <w:r>
-        <w:rPr>
-          <w:noProof/>
-        </w:rPr>
-        <w:fldChar w:fldCharType="end"/>
-      </w:r>
+      <w:fldSimple w:instr=" SEQ MTSec \c \* Arabic \* MERGEFORMAT ">
+        <w:r>
+          <w:rPr>
+            <w:noProof/>
+          </w:rPr>
+          <w:instrText>1</w:instrText>
+        </w:r>
+      </w:fldSimple>
       <w:r>
         <w:instrText>.</w:instrText>
       </w:r>
-      <w:r>
-        <w:fldChar w:fldCharType="begin"/>
-      </w:r>
-      <w:r>
-        <w:instrText xml:space="preserve"> SEQ MTEqn \c \* Arabic \* MERGEFORMAT </w:instrText>
-      </w:r>
-      <w:r>
-        <w:fldChar w:fldCharType="separate"/>
-      </w:r>
-      <w:r>
-        <w:rPr>
-          <w:noProof/>
-        </w:rPr>
-        <w:instrText>9</w:instrText>
-      </w:r>
-      <w:r>
-        <w:rPr>
-          <w:noProof/>
-        </w:rPr>
-        <w:fldChar w:fldCharType="end"/>
-      </w:r>
+      <w:fldSimple w:instr=" SEQ MTEqn \c \* Arabic \* MERGEFORMAT ">
+        <w:r>
+          <w:rPr>
+            <w:noProof/>
+          </w:rPr>
+          <w:instrText>9</w:instrText>
+        </w:r>
+      </w:fldSimple>
       <w:r>
         <w:instrText>)</w:instrText>
       </w:r>
@@ -2957,7 +2694,7 @@
           <v:shape id="_x0000_i1082" type="#_x0000_t75" style="width:102.75pt;height:20.25pt" o:ole="">
             <v:imagedata r:id="rId121" o:title=""/>
           </v:shape>
-          <o:OLEObject Type="Embed" ProgID="Equation.DSMT4" ShapeID="_x0000_i1082" DrawAspect="Content" ObjectID="_1632892033" r:id="rId122"/>
+          <o:OLEObject Type="Embed" ProgID="Equation.DSMT4" ShapeID="_x0000_i1082" DrawAspect="Content" ObjectID="_1633118707" r:id="rId122"/>
         </w:object>
       </w:r>
       <w:r>
@@ -2984,51 +2721,25 @@
       <w:r>
         <w:instrText>(</w:instrText>
       </w:r>
-      <w:r>
-        <w:fldChar w:fldCharType="begin"/>
-      </w:r>
-      <w:r>
-        <w:instrText xml:space="preserve"> SEQ MTSec \c \* Arabic \* MERGEFORMAT </w:instrText>
-      </w:r>
-      <w:r>
-        <w:fldChar w:fldCharType="separate"/>
-      </w:r>
-      <w:r>
-        <w:rPr>
-          <w:noProof/>
-        </w:rPr>
-        <w:instrText>1</w:instrText>
-      </w:r>
-      <w:r>
-        <w:rPr>
-          <w:noProof/>
-        </w:rPr>
-        <w:fldChar w:fldCharType="end"/>
-      </w:r>
+      <w:fldSimple w:instr=" SEQ MTSec \c \* Arabic \* MERGEFORMAT ">
+        <w:r>
+          <w:rPr>
+            <w:noProof/>
+          </w:rPr>
+          <w:instrText>1</w:instrText>
+        </w:r>
+      </w:fldSimple>
       <w:r>
         <w:instrText>.</w:instrText>
       </w:r>
-      <w:r>
-        <w:fldChar w:fldCharType="begin"/>
-      </w:r>
-      <w:r>
-        <w:instrText xml:space="preserve"> SEQ MTEqn \c \* Arabic \* MERGEFORMAT </w:instrText>
-      </w:r>
-      <w:r>
-        <w:fldChar w:fldCharType="separate"/>
-      </w:r>
-      <w:r>
-        <w:rPr>
-          <w:noProof/>
-        </w:rPr>
-        <w:instrText>10</w:instrText>
-      </w:r>
-      <w:r>
-        <w:rPr>
-          <w:noProof/>
-        </w:rPr>
-        <w:fldChar w:fldCharType="end"/>
-      </w:r>
+      <w:fldSimple w:instr=" SEQ MTEqn \c \* Arabic \* MERGEFORMAT ">
+        <w:r>
+          <w:rPr>
+            <w:noProof/>
+          </w:rPr>
+          <w:instrText>10</w:instrText>
+        </w:r>
+      </w:fldSimple>
       <w:r>
         <w:instrText>)</w:instrText>
       </w:r>
@@ -3048,7 +2759,7 @@
           <v:shape id="_x0000_i1083" type="#_x0000_t75" style="width:11.25pt;height:14.25pt" o:ole="">
             <v:imagedata r:id="rId123" o:title=""/>
           </v:shape>
-          <o:OLEObject Type="Embed" ProgID="Equation.DSMT4" ShapeID="_x0000_i1083" DrawAspect="Content" ObjectID="_1632892034" r:id="rId124"/>
+          <o:OLEObject Type="Embed" ProgID="Equation.DSMT4" ShapeID="_x0000_i1083" DrawAspect="Content" ObjectID="_1633118708" r:id="rId124"/>
         </w:object>
       </w:r>
       <w:r>
@@ -3070,7 +2781,7 @@
           <v:shape id="_x0000_i1084" type="#_x0000_t75" style="width:276.75pt;height:21.75pt" o:ole="">
             <v:imagedata r:id="rId125" o:title=""/>
           </v:shape>
-          <o:OLEObject Type="Embed" ProgID="Equation.DSMT4" ShapeID="_x0000_i1084" DrawAspect="Content" ObjectID="_1632892035" r:id="rId126"/>
+          <o:OLEObject Type="Embed" ProgID="Equation.DSMT4" ShapeID="_x0000_i1084" DrawAspect="Content" ObjectID="_1633118709" r:id="rId126"/>
         </w:object>
       </w:r>
       <w:r>
@@ -3097,51 +2808,25 @@
       <w:r>
         <w:instrText>(</w:instrText>
       </w:r>
-      <w:r>
-        <w:fldChar w:fldCharType="begin"/>
-      </w:r>
-      <w:r>
-        <w:instrText xml:space="preserve"> SEQ MTSec \c \* Arabic \* MERGEFORMAT </w:instrText>
-      </w:r>
-      <w:r>
-        <w:fldChar w:fldCharType="separate"/>
-      </w:r>
-      <w:r>
-        <w:rPr>
-          <w:noProof/>
-        </w:rPr>
-        <w:instrText>1</w:instrText>
-      </w:r>
-      <w:r>
-        <w:rPr>
-          <w:noProof/>
-        </w:rPr>
-        <w:fldChar w:fldCharType="end"/>
-      </w:r>
+      <w:fldSimple w:instr=" SEQ MTSec \c \* Arabic \* MERGEFORMAT ">
+        <w:r>
+          <w:rPr>
+            <w:noProof/>
+          </w:rPr>
+          <w:instrText>1</w:instrText>
+        </w:r>
+      </w:fldSimple>
       <w:r>
         <w:instrText>.</w:instrText>
       </w:r>
-      <w:r>
-        <w:fldChar w:fldCharType="begin"/>
-      </w:r>
-      <w:r>
-        <w:instrText xml:space="preserve"> SEQ MTEqn \c \* Arabic \* MERGEFORMAT </w:instrText>
-      </w:r>
-      <w:r>
-        <w:fldChar w:fldCharType="separate"/>
-      </w:r>
-      <w:r>
-        <w:rPr>
-          <w:noProof/>
-        </w:rPr>
-        <w:instrText>11</w:instrText>
-      </w:r>
-      <w:r>
-        <w:rPr>
-          <w:noProof/>
-        </w:rPr>
-        <w:fldChar w:fldCharType="end"/>
-      </w:r>
+      <w:fldSimple w:instr=" SEQ MTEqn \c \* Arabic \* MERGEFORMAT ">
+        <w:r>
+          <w:rPr>
+            <w:noProof/>
+          </w:rPr>
+          <w:instrText>11</w:instrText>
+        </w:r>
+      </w:fldSimple>
       <w:r>
         <w:instrText>)</w:instrText>
       </w:r>
@@ -3164,7 +2849,7 @@
           <v:shape id="_x0000_i1085" type="#_x0000_t75" style="width:15pt;height:12.75pt" o:ole="">
             <v:imagedata r:id="rId127" o:title=""/>
           </v:shape>
-          <o:OLEObject Type="Embed" ProgID="Equation.DSMT4" ShapeID="_x0000_i1085" DrawAspect="Content" ObjectID="_1632892036" r:id="rId128"/>
+          <o:OLEObject Type="Embed" ProgID="Equation.DSMT4" ShapeID="_x0000_i1085" DrawAspect="Content" ObjectID="_1633118710" r:id="rId128"/>
         </w:object>
       </w:r>
       <w:r>
@@ -3189,7 +2874,7 @@
           <v:shape id="_x0000_i1086" type="#_x0000_t75" style="width:338.25pt;height:26.25pt" o:ole="">
             <v:imagedata r:id="rId129" o:title=""/>
           </v:shape>
-          <o:OLEObject Type="Embed" ProgID="Equation.DSMT4" ShapeID="_x0000_i1086" DrawAspect="Content" ObjectID="_1632892037" r:id="rId130"/>
+          <o:OLEObject Type="Embed" ProgID="Equation.DSMT4" ShapeID="_x0000_i1086" DrawAspect="Content" ObjectID="_1633118711" r:id="rId130"/>
         </w:object>
       </w:r>
       <w:r>
@@ -3216,51 +2901,25 @@
       <w:r>
         <w:instrText>(</w:instrText>
       </w:r>
-      <w:r>
-        <w:fldChar w:fldCharType="begin"/>
-      </w:r>
-      <w:r>
-        <w:instrText xml:space="preserve"> SEQ MTSec \c \* Arabic \* MERGEFORMAT </w:instrText>
-      </w:r>
-      <w:r>
-        <w:fldChar w:fldCharType="separate"/>
-      </w:r>
-      <w:r>
-        <w:rPr>
-          <w:noProof/>
-        </w:rPr>
-        <w:instrText>1</w:instrText>
-      </w:r>
-      <w:r>
-        <w:rPr>
-          <w:noProof/>
-        </w:rPr>
-        <w:fldChar w:fldCharType="end"/>
-      </w:r>
+      <w:fldSimple w:instr=" SEQ MTSec \c \* Arabic \* MERGEFORMAT ">
+        <w:r>
+          <w:rPr>
+            <w:noProof/>
+          </w:rPr>
+          <w:instrText>1</w:instrText>
+        </w:r>
+      </w:fldSimple>
       <w:r>
         <w:instrText>.</w:instrText>
       </w:r>
-      <w:r>
-        <w:fldChar w:fldCharType="begin"/>
-      </w:r>
-      <w:r>
-        <w:instrText xml:space="preserve"> SEQ MTEqn \c \* Arabic \* MERGEFORMAT </w:instrText>
-      </w:r>
-      <w:r>
-        <w:fldChar w:fldCharType="separate"/>
-      </w:r>
-      <w:r>
-        <w:rPr>
-          <w:noProof/>
-        </w:rPr>
-        <w:instrText>12</w:instrText>
-      </w:r>
-      <w:r>
-        <w:rPr>
-          <w:noProof/>
-        </w:rPr>
-        <w:fldChar w:fldCharType="end"/>
-      </w:r>
+      <w:fldSimple w:instr=" SEQ MTEqn \c \* Arabic \* MERGEFORMAT ">
+        <w:r>
+          <w:rPr>
+            <w:noProof/>
+          </w:rPr>
+          <w:instrText>12</w:instrText>
+        </w:r>
+      </w:fldSimple>
       <w:r>
         <w:instrText>)</w:instrText>
       </w:r>
@@ -3280,7 +2939,7 @@
           <v:shape id="_x0000_i1087" type="#_x0000_t75" style="width:15pt;height:15pt" o:ole="">
             <v:imagedata r:id="rId131" o:title=""/>
           </v:shape>
-          <o:OLEObject Type="Embed" ProgID="Equation.DSMT4" ShapeID="_x0000_i1087" DrawAspect="Content" ObjectID="_1632892038" r:id="rId132"/>
+          <o:OLEObject Type="Embed" ProgID="Equation.DSMT4" ShapeID="_x0000_i1087" DrawAspect="Content" ObjectID="_1633118712" r:id="rId132"/>
         </w:object>
       </w:r>
       <w:r>
@@ -3297,7 +2956,7 @@
           <v:shape id="_x0000_i1088" type="#_x0000_t75" style="width:15pt;height:12.75pt" o:ole="">
             <v:imagedata r:id="rId127" o:title=""/>
           </v:shape>
-          <o:OLEObject Type="Embed" ProgID="Equation.DSMT4" ShapeID="_x0000_i1088" DrawAspect="Content" ObjectID="_1632892039" r:id="rId133"/>
+          <o:OLEObject Type="Embed" ProgID="Equation.DSMT4" ShapeID="_x0000_i1088" DrawAspect="Content" ObjectID="_1633118713" r:id="rId133"/>
         </w:object>
       </w:r>
       <w:r>
@@ -3322,7 +2981,7 @@
           <v:shape id="_x0000_i1089" type="#_x0000_t75" style="width:402pt;height:33pt" o:ole="">
             <v:imagedata r:id="rId134" o:title=""/>
           </v:shape>
-          <o:OLEObject Type="Embed" ProgID="Equation.DSMT4" ShapeID="_x0000_i1089" DrawAspect="Content" ObjectID="_1632892040" r:id="rId135"/>
+          <o:OLEObject Type="Embed" ProgID="Equation.DSMT4" ShapeID="_x0000_i1089" DrawAspect="Content" ObjectID="_1633118714" r:id="rId135"/>
         </w:object>
       </w:r>
       <w:r>
@@ -3349,51 +3008,25 @@
       <w:r>
         <w:instrText>(</w:instrText>
       </w:r>
-      <w:r>
-        <w:fldChar w:fldCharType="begin"/>
-      </w:r>
-      <w:r>
-        <w:instrText xml:space="preserve"> SEQ MTSec \c \* Arabic \* MERGEFORMAT </w:instrText>
-      </w:r>
-      <w:r>
-        <w:fldChar w:fldCharType="separate"/>
-      </w:r>
-      <w:r>
-        <w:rPr>
-          <w:noProof/>
-        </w:rPr>
-        <w:instrText>1</w:instrText>
-      </w:r>
-      <w:r>
-        <w:rPr>
-          <w:noProof/>
-        </w:rPr>
-        <w:fldChar w:fldCharType="end"/>
-      </w:r>
+      <w:fldSimple w:instr=" SEQ MTSec \c \* Arabic \* MERGEFORMAT ">
+        <w:r>
+          <w:rPr>
+            <w:noProof/>
+          </w:rPr>
+          <w:instrText>1</w:instrText>
+        </w:r>
+      </w:fldSimple>
       <w:r>
         <w:instrText>.</w:instrText>
       </w:r>
-      <w:r>
-        <w:fldChar w:fldCharType="begin"/>
-      </w:r>
-      <w:r>
-        <w:instrText xml:space="preserve"> SEQ MTEqn \c \* Arabic \* MERGEFORMAT </w:instrText>
-      </w:r>
-      <w:r>
-        <w:fldChar w:fldCharType="separate"/>
-      </w:r>
-      <w:r>
-        <w:rPr>
-          <w:noProof/>
-        </w:rPr>
-        <w:instrText>13</w:instrText>
-      </w:r>
-      <w:r>
-        <w:rPr>
-          <w:noProof/>
-        </w:rPr>
-        <w:fldChar w:fldCharType="end"/>
-      </w:r>
+      <w:fldSimple w:instr=" SEQ MTEqn \c \* Arabic \* MERGEFORMAT ">
+        <w:r>
+          <w:rPr>
+            <w:noProof/>
+          </w:rPr>
+          <w:instrText>13</w:instrText>
+        </w:r>
+      </w:fldSimple>
       <w:r>
         <w:instrText>)</w:instrText>
       </w:r>
@@ -3422,7 +3055,7 @@
           <v:shape id="_x0000_i1090" type="#_x0000_t75" style="width:77.25pt;height:30.75pt" o:ole="">
             <v:imagedata r:id="rId136" o:title=""/>
           </v:shape>
-          <o:OLEObject Type="Embed" ProgID="Equation.DSMT4" ShapeID="_x0000_i1090" DrawAspect="Content" ObjectID="_1632892041" r:id="rId137"/>
+          <o:OLEObject Type="Embed" ProgID="Equation.DSMT4" ShapeID="_x0000_i1090" DrawAspect="Content" ObjectID="_1633118715" r:id="rId137"/>
         </w:object>
       </w:r>
       <w:r>
@@ -3449,51 +3082,25 @@
       <w:r>
         <w:instrText>(</w:instrText>
       </w:r>
-      <w:r>
-        <w:fldChar w:fldCharType="begin"/>
-      </w:r>
-      <w:r>
-        <w:instrText xml:space="preserve"> SEQ MTSec \c \* Arabic \* MERGEFORMAT </w:instrText>
-      </w:r>
-      <w:r>
-        <w:fldChar w:fldCharType="separate"/>
-      </w:r>
-      <w:r>
-        <w:rPr>
-          <w:noProof/>
-        </w:rPr>
-        <w:instrText>1</w:instrText>
-      </w:r>
-      <w:r>
-        <w:rPr>
-          <w:noProof/>
-        </w:rPr>
-        <w:fldChar w:fldCharType="end"/>
-      </w:r>
+      <w:fldSimple w:instr=" SEQ MTSec \c \* Arabic \* MERGEFORMAT ">
+        <w:r>
+          <w:rPr>
+            <w:noProof/>
+          </w:rPr>
+          <w:instrText>1</w:instrText>
+        </w:r>
+      </w:fldSimple>
       <w:r>
         <w:instrText>.</w:instrText>
       </w:r>
-      <w:r>
-        <w:fldChar w:fldCharType="begin"/>
-      </w:r>
-      <w:r>
-        <w:instrText xml:space="preserve"> SEQ MTEqn \c \* Arabic \* MERGEFORMAT </w:instrText>
-      </w:r>
-      <w:r>
-        <w:fldChar w:fldCharType="separate"/>
-      </w:r>
-      <w:r>
-        <w:rPr>
-          <w:noProof/>
-        </w:rPr>
-        <w:instrText>14</w:instrText>
-      </w:r>
-      <w:r>
-        <w:rPr>
-          <w:noProof/>
-        </w:rPr>
-        <w:fldChar w:fldCharType="end"/>
-      </w:r>
+      <w:fldSimple w:instr=" SEQ MTEqn \c \* Arabic \* MERGEFORMAT ">
+        <w:r>
+          <w:rPr>
+            <w:noProof/>
+          </w:rPr>
+          <w:instrText>14</w:instrText>
+        </w:r>
+      </w:fldSimple>
       <w:r>
         <w:instrText>)</w:instrText>
       </w:r>
@@ -3528,7 +3135,7 @@
           <v:shape id="_x0000_i1091" type="#_x0000_t75" style="width:9pt;height:9.75pt" o:ole="">
             <v:imagedata r:id="rId138" o:title=""/>
           </v:shape>
-          <o:OLEObject Type="Embed" ProgID="Equation.DSMT4" ShapeID="_x0000_i1091" DrawAspect="Content" ObjectID="_1632892042" r:id="rId139"/>
+          <o:OLEObject Type="Embed" ProgID="Equation.DSMT4" ShapeID="_x0000_i1091" DrawAspect="Content" ObjectID="_1633118716" r:id="rId139"/>
         </w:object>
       </w:r>
       <w:r>
@@ -3548,7 +3155,7 @@
           <v:shape id="_x0000_i1092" type="#_x0000_t75" style="width:9.75pt;height:9.75pt" o:ole="">
             <v:imagedata r:id="rId140" o:title=""/>
           </v:shape>
-          <o:OLEObject Type="Embed" ProgID="Equation.DSMT4" ShapeID="_x0000_i1092" DrawAspect="Content" ObjectID="_1632892043" r:id="rId141"/>
+          <o:OLEObject Type="Embed" ProgID="Equation.DSMT4" ShapeID="_x0000_i1092" DrawAspect="Content" ObjectID="_1633118717" r:id="rId141"/>
         </w:object>
       </w:r>
       <w:r>
@@ -3568,7 +3175,7 @@
           <v:shape id="_x0000_i1093" type="#_x0000_t75" style="width:15pt;height:18pt" o:ole="">
             <v:imagedata r:id="rId142" o:title=""/>
           </v:shape>
-          <o:OLEObject Type="Embed" ProgID="Equation.DSMT4" ShapeID="_x0000_i1093" DrawAspect="Content" ObjectID="_1632892044" r:id="rId143"/>
+          <o:OLEObject Type="Embed" ProgID="Equation.DSMT4" ShapeID="_x0000_i1093" DrawAspect="Content" ObjectID="_1633118718" r:id="rId143"/>
         </w:object>
       </w:r>
       <w:r>
@@ -3591,7 +3198,7 @@
           <v:shape id="_x0000_i1094" type="#_x0000_t75" style="width:131.25pt;height:34.5pt" o:ole="">
             <v:imagedata r:id="rId144" o:title=""/>
           </v:shape>
-          <o:OLEObject Type="Embed" ProgID="Equation.DSMT4" ShapeID="_x0000_i1094" DrawAspect="Content" ObjectID="_1632892045" r:id="rId145"/>
+          <o:OLEObject Type="Embed" ProgID="Equation.DSMT4" ShapeID="_x0000_i1094" DrawAspect="Content" ObjectID="_1633118719" r:id="rId145"/>
         </w:object>
       </w:r>
       <w:r>
@@ -3605,7 +3212,7 @@
           <v:shape id="_x0000_i1095" type="#_x0000_t75" style="width:90.75pt;height:18pt" o:ole="">
             <v:imagedata r:id="rId51" o:title=""/>
           </v:shape>
-          <o:OLEObject Type="Embed" ProgID="Equation.DSMT4" ShapeID="_x0000_i1095" DrawAspect="Content" ObjectID="_1632892046" r:id="rId146"/>
+          <o:OLEObject Type="Embed" ProgID="Equation.DSMT4" ShapeID="_x0000_i1095" DrawAspect="Content" ObjectID="_1633118720" r:id="rId146"/>
         </w:object>
       </w:r>
       <w:r>
@@ -3619,7 +3226,7 @@
           <v:shape id="_x0000_i1096" type="#_x0000_t75" style="width:32.25pt;height:15.75pt" o:ole="">
             <v:imagedata r:id="rId147" o:title=""/>
           </v:shape>
-          <o:OLEObject Type="Embed" ProgID="Equation.DSMT4" ShapeID="_x0000_i1096" DrawAspect="Content" ObjectID="_1632892047" r:id="rId148"/>
+          <o:OLEObject Type="Embed" ProgID="Equation.DSMT4" ShapeID="_x0000_i1096" DrawAspect="Content" ObjectID="_1633118721" r:id="rId148"/>
         </w:object>
       </w:r>
       <w:r>
@@ -3644,7 +3251,7 @@
           <v:shape id="_x0000_i1097" type="#_x0000_t75" style="width:231.75pt;height:37.5pt" o:ole="">
             <v:imagedata r:id="rId149" o:title=""/>
           </v:shape>
-          <o:OLEObject Type="Embed" ProgID="Equation.DSMT4" ShapeID="_x0000_i1097" DrawAspect="Content" ObjectID="_1632892048" r:id="rId150"/>
+          <o:OLEObject Type="Embed" ProgID="Equation.DSMT4" ShapeID="_x0000_i1097" DrawAspect="Content" ObjectID="_1633118722" r:id="rId150"/>
         </w:object>
       </w:r>
       <w:r>
@@ -3672,51 +3279,25 @@
       <w:r>
         <w:instrText>(</w:instrText>
       </w:r>
-      <w:r>
-        <w:fldChar w:fldCharType="begin"/>
-      </w:r>
-      <w:r>
-        <w:instrText xml:space="preserve"> SEQ MTSec \c \* Arabic \* MERGEFORMAT </w:instrText>
-      </w:r>
-      <w:r>
-        <w:fldChar w:fldCharType="separate"/>
-      </w:r>
-      <w:r>
-        <w:rPr>
-          <w:noProof/>
-        </w:rPr>
-        <w:instrText>1</w:instrText>
-      </w:r>
-      <w:r>
-        <w:rPr>
-          <w:noProof/>
-        </w:rPr>
-        <w:fldChar w:fldCharType="end"/>
-      </w:r>
+      <w:fldSimple w:instr=" SEQ MTSec \c \* Arabic \* MERGEFORMAT ">
+        <w:r>
+          <w:rPr>
+            <w:noProof/>
+          </w:rPr>
+          <w:instrText>1</w:instrText>
+        </w:r>
+      </w:fldSimple>
       <w:r>
         <w:instrText>.</w:instrText>
       </w:r>
-      <w:r>
-        <w:fldChar w:fldCharType="begin"/>
-      </w:r>
-      <w:r>
-        <w:instrText xml:space="preserve"> SEQ MTEqn \c \* Arabic \* MERGEFORMAT </w:instrText>
-      </w:r>
-      <w:r>
-        <w:fldChar w:fldCharType="separate"/>
-      </w:r>
-      <w:r>
-        <w:rPr>
-          <w:noProof/>
-        </w:rPr>
-        <w:instrText>15</w:instrText>
-      </w:r>
-      <w:r>
-        <w:rPr>
-          <w:noProof/>
-        </w:rPr>
-        <w:fldChar w:fldCharType="end"/>
-      </w:r>
+      <w:fldSimple w:instr=" SEQ MTEqn \c \* Arabic \* MERGEFORMAT ">
+        <w:r>
+          <w:rPr>
+            <w:noProof/>
+          </w:rPr>
+          <w:instrText>15</w:instrText>
+        </w:r>
+      </w:fldSimple>
       <w:r>
         <w:instrText>)</w:instrText>
       </w:r>
@@ -3743,7 +3324,7 @@
           <v:shape id="_x0000_i1098" type="#_x0000_t75" style="width:54.75pt;height:18pt" o:ole="">
             <v:imagedata r:id="rId151" o:title=""/>
           </v:shape>
-          <o:OLEObject Type="Embed" ProgID="Equation.DSMT4" ShapeID="_x0000_i1098" DrawAspect="Content" ObjectID="_1632892049" r:id="rId152"/>
+          <o:OLEObject Type="Embed" ProgID="Equation.DSMT4" ShapeID="_x0000_i1098" DrawAspect="Content" ObjectID="_1633118723" r:id="rId152"/>
         </w:object>
       </w:r>
       <w:r>
@@ -3760,7 +3341,7 @@
           <v:shape id="_x0000_i1099" type="#_x0000_t75" style="width:17.25pt;height:18pt" o:ole="">
             <v:imagedata r:id="rId153" o:title=""/>
           </v:shape>
-          <o:OLEObject Type="Embed" ProgID="Equation.DSMT4" ShapeID="_x0000_i1099" DrawAspect="Content" ObjectID="_1632892050" r:id="rId154"/>
+          <o:OLEObject Type="Embed" ProgID="Equation.DSMT4" ShapeID="_x0000_i1099" DrawAspect="Content" ObjectID="_1633118724" r:id="rId154"/>
         </w:object>
       </w:r>
       <w:r>
@@ -3774,7 +3355,7 @@
           <v:shape id="_x0000_i1100" type="#_x0000_t75" style="width:11.25pt;height:18pt" o:ole="">
             <v:imagedata r:id="rId155" o:title=""/>
           </v:shape>
-          <o:OLEObject Type="Embed" ProgID="Equation.DSMT4" ShapeID="_x0000_i1100" DrawAspect="Content" ObjectID="_1632892051" r:id="rId156"/>
+          <o:OLEObject Type="Embed" ProgID="Equation.DSMT4" ShapeID="_x0000_i1100" DrawAspect="Content" ObjectID="_1633118725" r:id="rId156"/>
         </w:object>
       </w:r>
       <w:r>
@@ -3788,7 +3369,7 @@
           <v:shape id="_x0000_i1101" type="#_x0000_t75" style="width:15pt;height:15pt" o:ole="">
             <v:imagedata r:id="rId157" o:title=""/>
           </v:shape>
-          <o:OLEObject Type="Embed" ProgID="Equation.DSMT4" ShapeID="_x0000_i1101" DrawAspect="Content" ObjectID="_1632892052" r:id="rId158"/>
+          <o:OLEObject Type="Embed" ProgID="Equation.DSMT4" ShapeID="_x0000_i1101" DrawAspect="Content" ObjectID="_1633118726" r:id="rId158"/>
         </w:object>
       </w:r>
       <w:r>
@@ -3802,7 +3383,7 @@
           <v:shape id="_x0000_i1102" type="#_x0000_t75" style="width:113.25pt;height:20.25pt" o:ole="">
             <v:imagedata r:id="rId159" o:title=""/>
           </v:shape>
-          <o:OLEObject Type="Embed" ProgID="Equation.DSMT4" ShapeID="_x0000_i1102" DrawAspect="Content" ObjectID="_1632892053" r:id="rId160"/>
+          <o:OLEObject Type="Embed" ProgID="Equation.DSMT4" ShapeID="_x0000_i1102" DrawAspect="Content" ObjectID="_1633118727" r:id="rId160"/>
         </w:object>
       </w:r>
       <w:r>
@@ -3819,7 +3400,7 @@
           <v:shape id="_x0000_i1103" type="#_x0000_t75" style="width:11.25pt;height:18pt" o:ole="">
             <v:imagedata r:id="rId155" o:title=""/>
           </v:shape>
-          <o:OLEObject Type="Embed" ProgID="Equation.DSMT4" ShapeID="_x0000_i1103" DrawAspect="Content" ObjectID="_1632892054" r:id="rId161"/>
+          <o:OLEObject Type="Embed" ProgID="Equation.DSMT4" ShapeID="_x0000_i1103" DrawAspect="Content" ObjectID="_1633118728" r:id="rId161"/>
         </w:object>
       </w:r>
       <w:r>
@@ -3833,7 +3414,7 @@
           <v:shape id="_x0000_i1104" type="#_x0000_t75" style="width:11.25pt;height:18pt" o:ole="">
             <v:imagedata r:id="rId155" o:title=""/>
           </v:shape>
-          <o:OLEObject Type="Embed" ProgID="Equation.DSMT4" ShapeID="_x0000_i1104" DrawAspect="Content" ObjectID="_1632892055" r:id="rId162"/>
+          <o:OLEObject Type="Embed" ProgID="Equation.DSMT4" ShapeID="_x0000_i1104" DrawAspect="Content" ObjectID="_1633118729" r:id="rId162"/>
         </w:object>
       </w:r>
       <w:r>
@@ -3855,7 +3436,7 @@
           <v:shape id="_x0000_i1105" type="#_x0000_t75" style="width:4in;height:42pt" o:ole="">
             <v:imagedata r:id="rId163" o:title=""/>
           </v:shape>
-          <o:OLEObject Type="Embed" ProgID="Equation.DSMT4" ShapeID="_x0000_i1105" DrawAspect="Content" ObjectID="_1632892056" r:id="rId164"/>
+          <o:OLEObject Type="Embed" ProgID="Equation.DSMT4" ShapeID="_x0000_i1105" DrawAspect="Content" ObjectID="_1633118730" r:id="rId164"/>
         </w:object>
       </w:r>
       <w:r>
@@ -3883,51 +3464,25 @@
       <w:r>
         <w:instrText>(</w:instrText>
       </w:r>
-      <w:r>
-        <w:fldChar w:fldCharType="begin"/>
-      </w:r>
-      <w:r>
-        <w:instrText xml:space="preserve"> SEQ MTSec \c \* Arabic \* MERGEFORMAT </w:instrText>
-      </w:r>
-      <w:r>
-        <w:fldChar w:fldCharType="separate"/>
-      </w:r>
-      <w:r>
-        <w:rPr>
-          <w:noProof/>
-        </w:rPr>
-        <w:instrText>1</w:instrText>
-      </w:r>
-      <w:r>
-        <w:rPr>
-          <w:noProof/>
-        </w:rPr>
-        <w:fldChar w:fldCharType="end"/>
-      </w:r>
+      <w:fldSimple w:instr=" SEQ MTSec \c \* Arabic \* MERGEFORMAT ">
+        <w:r>
+          <w:rPr>
+            <w:noProof/>
+          </w:rPr>
+          <w:instrText>1</w:instrText>
+        </w:r>
+      </w:fldSimple>
       <w:r>
         <w:instrText>.</w:instrText>
       </w:r>
-      <w:r>
-        <w:fldChar w:fldCharType="begin"/>
-      </w:r>
-      <w:r>
-        <w:instrText xml:space="preserve"> SEQ MTEqn \c \* Arabic \* MERGEFORMAT </w:instrText>
-      </w:r>
-      <w:r>
-        <w:fldChar w:fldCharType="separate"/>
-      </w:r>
-      <w:r>
-        <w:rPr>
-          <w:noProof/>
-        </w:rPr>
-        <w:instrText>16</w:instrText>
-      </w:r>
-      <w:r>
-        <w:rPr>
-          <w:noProof/>
-        </w:rPr>
-        <w:fldChar w:fldCharType="end"/>
-      </w:r>
+      <w:fldSimple w:instr=" SEQ MTEqn \c \* Arabic \* MERGEFORMAT ">
+        <w:r>
+          <w:rPr>
+            <w:noProof/>
+          </w:rPr>
+          <w:instrText>16</w:instrText>
+        </w:r>
+      </w:fldSimple>
       <w:r>
         <w:instrText>)</w:instrText>
       </w:r>
@@ -4095,7 +3650,7 @@
           <v:shape id="_x0000_i1106" type="#_x0000_t75" style="width:48pt;height:24pt" o:ole="">
             <v:imagedata r:id="rId104" o:title=""/>
           </v:shape>
-          <o:OLEObject Type="Embed" ProgID="Equation.DSMT4" ShapeID="_x0000_i1106" DrawAspect="Content" ObjectID="_1632892057" r:id="rId165"/>
+          <o:OLEObject Type="Embed" ProgID="Equation.DSMT4" ShapeID="_x0000_i1106" DrawAspect="Content" ObjectID="_1633118731" r:id="rId165"/>
         </w:object>
       </w:r>
       <w:r>
@@ -4109,7 +3664,7 @@
           <v:shape id="_x0000_i1107" type="#_x0000_t75" style="width:48pt;height:24pt" o:ole="">
             <v:imagedata r:id="rId111" o:title=""/>
           </v:shape>
-          <o:OLEObject Type="Embed" ProgID="Equation.DSMT4" ShapeID="_x0000_i1107" DrawAspect="Content" ObjectID="_1632892058" r:id="rId166"/>
+          <o:OLEObject Type="Embed" ProgID="Equation.DSMT4" ShapeID="_x0000_i1107" DrawAspect="Content" ObjectID="_1633118732" r:id="rId166"/>
         </w:object>
       </w:r>
       <w:r>
@@ -4129,10 +3684,10 @@
           <w:position w:val="-6"/>
         </w:rPr>
         <w:object w:dxaOrig="499" w:dyaOrig="279">
-          <v:shape id="_x0000_i1132" type="#_x0000_t75" style="width:24.75pt;height:14.25pt" o:ole="">
+          <v:shape id="_x0000_i1108" type="#_x0000_t75" style="width:24.75pt;height:14.25pt" o:ole="">
             <v:imagedata r:id="rId167" o:title=""/>
           </v:shape>
-          <o:OLEObject Type="Embed" ProgID="Equation.DSMT4" ShapeID="_x0000_i1132" DrawAspect="Content" ObjectID="_1632892059" r:id="rId168"/>
+          <o:OLEObject Type="Embed" ProgID="Equation.DSMT4" ShapeID="_x0000_i1108" DrawAspect="Content" ObjectID="_1633118733" r:id="rId168"/>
         </w:object>
       </w:r>
       <w:r>
@@ -4147,21 +3702,11 @@
       <w:r>
         <w:instrText xml:space="preserve"> GOTOBUTTON ZEqnNum949184  \* MERGEFORMAT </w:instrText>
       </w:r>
-      <w:r>
-        <w:fldChar w:fldCharType="begin"/>
-      </w:r>
-      <w:r>
-        <w:instrText xml:space="preserve"> REF ZEqnNum949184 \* Charformat \! \* MERGEFORMAT </w:instrText>
-      </w:r>
-      <w:r>
-        <w:fldChar w:fldCharType="separate"/>
-      </w:r>
-      <w:r>
-        <w:instrText>(1.8)</w:instrText>
-      </w:r>
-      <w:r>
-        <w:fldChar w:fldCharType="end"/>
-      </w:r>
+      <w:fldSimple w:instr=" REF ZEqnNum949184 \* Charformat \! \* MERGEFORMAT ">
+        <w:r>
+          <w:instrText>(1.8)</w:instrText>
+        </w:r>
+      </w:fldSimple>
       <w:r>
         <w:fldChar w:fldCharType="end"/>
       </w:r>
@@ -4174,15 +3719,11 @@
         <w:jc w:val="center"/>
       </w:pPr>
       <w:r>
-        <w:rPr>
-          <w:noProof/>
-          <w:lang w:eastAsia="ru-RU"/>
-        </w:rPr>
         <w:drawing>
-          <wp:inline distT="0" distB="0" distL="0" distR="0" wp14:anchorId="3147DA58" wp14:editId="2C90246F">
-            <wp:extent cx="2686050" cy="2143125"/>
-            <wp:effectExtent l="0" t="0" r="0" b="9525"/>
-            <wp:docPr id="6" name="Рисунок 6"/>
+          <wp:inline distT="0" distB="0" distL="0" distR="0" wp14:anchorId="4E58C303" wp14:editId="7017DD17">
+            <wp:extent cx="2505075" cy="2124075"/>
+            <wp:effectExtent l="0" t="0" r="9525" b="9525"/>
+            <wp:docPr id="9" name="Рисунок 9"/>
             <wp:cNvGraphicFramePr>
               <a:graphicFrameLocks xmlns:a="http://schemas.openxmlformats.org/drawingml/2006/main" noChangeAspect="1"/>
             </wp:cNvGraphicFramePr>
@@ -4202,7 +3743,7 @@
                   <pic:spPr>
                     <a:xfrm>
                       <a:off x="0" y="0"/>
-                      <a:ext cx="2686050" cy="2143125"/>
+                      <a:ext cx="2505075" cy="2124075"/>
                     </a:xfrm>
                     <a:prstGeom prst="rect">
                       <a:avLst/>
@@ -4217,73 +3758,115 @@
     </w:p>
     <w:p>
       <w:r>
-        <w:t xml:space="preserve">Скалярный потенциал Лиенара Вихерта c учётом и без учёта запаздывания сферического конденсатора, в котором положительная обкладка разлетается наружу, а отрицательная обкладка схлопывается внутрь. Обе обкладки движутся навстречу друг другу. </w:t>
-      </w:r>
-      <w:r>
-        <w:t xml:space="preserve">Скорости обкладок </w:t>
-      </w:r>
-      <w:r>
-        <w:rPr>
-          <w:position w:val="-18"/>
-        </w:rPr>
-        <w:object w:dxaOrig="1120" w:dyaOrig="480">
-          <v:shape id="_x0000_i1108" type="#_x0000_t75" style="width:56.25pt;height:24pt" o:ole="">
-            <v:imagedata r:id="rId114" o:title=""/>
-          </v:shape>
-          <o:OLEObject Type="Embed" ProgID="Equation.DSMT4" ShapeID="_x0000_i1108" DrawAspect="Content" ObjectID="_1632892060" r:id="rId170"/>
-        </w:object>
-      </w:r>
-      <w:r>
-        <w:t xml:space="preserve"> и</w:t>
-      </w:r>
-      <w:r>
-        <w:rPr>
-          <w:position w:val="-18"/>
-        </w:rPr>
-        <w:object w:dxaOrig="960" w:dyaOrig="480">
-          <v:shape id="_x0000_i1109" type="#_x0000_t75" style="width:48pt;height:24pt" o:ole="">
-            <v:imagedata r:id="rId116" o:title=""/>
-          </v:shape>
-          <o:OLEObject Type="Embed" ProgID="Equation.DSMT4" ShapeID="_x0000_i1109" DrawAspect="Content" ObjectID="_1632892061" r:id="rId171"/>
-        </w:object>
-      </w:r>
-      <w:r>
-        <w:t xml:space="preserve">. </w:t>
-      </w:r>
-      <w:r>
-        <w:t>Момент</w:t>
-      </w:r>
-      <w:r>
-        <w:t xml:space="preserve"> времени </w:t>
-      </w:r>
-      <w:r>
-        <w:lastRenderedPageBreak/>
-        <w:t>наблюдения</w:t>
-      </w:r>
-      <w:r>
-        <w:t xml:space="preserve"> тот же</w:t>
+        <w:t>Таким</w:t>
+      </w:r>
+      <w:r>
+        <w:t xml:space="preserve"> </w:t>
+      </w:r>
+      <w:r>
+        <w:t xml:space="preserve">образом </w:t>
+      </w:r>
+      <w:r>
+        <w:t>учёт</w:t>
+      </w:r>
+      <w:r>
+        <w:t xml:space="preserve"> запаздывания</w:t>
+      </w:r>
+      <w:r>
+        <w:t xml:space="preserve"> для начальной фазы центрально симметричного взрыва </w:t>
+      </w:r>
+      <w:r>
+        <w:t>меняет на противоположный знак градиента скалярного потенциала</w:t>
+      </w:r>
+      <w:r>
+        <w:t xml:space="preserve"> за пределами его обкладок</w:t>
+      </w:r>
+      <w:r>
+        <w:t xml:space="preserve"> </w:t>
+      </w:r>
+      <w:r>
+        <w:t>таким образом</w:t>
+      </w:r>
+      <w:r>
+        <w:t xml:space="preserve">, как будто внутри </w:t>
+      </w:r>
+      <w:r>
+        <w:t>сферического конденсатора</w:t>
+      </w:r>
+      <w:r>
+        <w:t xml:space="preserve"> «образуется унитарный </w:t>
+      </w:r>
+      <w:r>
+        <w:rPr>
+          <w:b/>
+          <w:i/>
+        </w:rPr>
+        <w:t>отрицательный</w:t>
+      </w:r>
+      <w:r>
+        <w:t xml:space="preserve"> заряд», что в принципе </w:t>
+      </w:r>
+      <w:r>
+        <w:t>уже начинает соответствовать</w:t>
       </w:r>
       <w:bookmarkStart w:id="4" w:name="_GoBack"/>
       <w:bookmarkEnd w:id="4"/>
       <w:r>
-        <w:t xml:space="preserve"> </w:t>
+        <w:t xml:space="preserve"> результатам опыта Менде.</w:t>
+      </w:r>
+    </w:p>
+    <w:p>
+      <w:r>
+        <w:lastRenderedPageBreak/>
+        <w:t xml:space="preserve">Скалярный потенциал Лиенара Вихерта c учётом и без учёта запаздывания сферического конденсатора, в котором положительная обкладка разлетается наружу, а отрицательная обкладка схлопывается внутрь. Обе обкладки движутся навстречу друг другу. </w:t>
+      </w:r>
+      <w:r>
+        <w:t xml:space="preserve">Скорости обкладок </w:t>
+      </w:r>
+      <w:r>
+        <w:rPr>
+          <w:position w:val="-18"/>
+        </w:rPr>
+        <w:object w:dxaOrig="1120" w:dyaOrig="480">
+          <v:shape id="_x0000_i1109" type="#_x0000_t75" style="width:56.25pt;height:24pt" o:ole="">
+            <v:imagedata r:id="rId114" o:title=""/>
+          </v:shape>
+          <o:OLEObject Type="Embed" ProgID="Equation.DSMT4" ShapeID="_x0000_i1109" DrawAspect="Content" ObjectID="_1633118734" r:id="rId170"/>
+        </w:object>
+      </w:r>
+      <w:r>
+        <w:t xml:space="preserve"> и</w:t>
+      </w:r>
+      <w:r>
+        <w:rPr>
+          <w:position w:val="-18"/>
+        </w:rPr>
+        <w:object w:dxaOrig="960" w:dyaOrig="480">
+          <v:shape id="_x0000_i1110" type="#_x0000_t75" style="width:48pt;height:24pt" o:ole="">
+            <v:imagedata r:id="rId116" o:title=""/>
+          </v:shape>
+          <o:OLEObject Type="Embed" ProgID="Equation.DSMT4" ShapeID="_x0000_i1110" DrawAspect="Content" ObjectID="_1633118735" r:id="rId171"/>
+        </w:object>
+      </w:r>
+      <w:r>
+        <w:t xml:space="preserve">. </w:t>
+      </w:r>
+      <w:r>
+        <w:t xml:space="preserve">Момент времени наблюдения тот же </w:t>
       </w:r>
       <w:r>
         <w:rPr>
           <w:position w:val="-6"/>
         </w:rPr>
         <w:object w:dxaOrig="499" w:dyaOrig="279">
-          <v:shape id="_x0000_i1133" type="#_x0000_t75" style="width:24.75pt;height:14.25pt" o:ole="">
+          <v:shape id="_x0000_i1111" type="#_x0000_t75" style="width:24.75pt;height:14.25pt" o:ole="">
             <v:imagedata r:id="rId167" o:title=""/>
           </v:shape>
-          <o:OLEObject Type="Embed" ProgID="Equation.DSMT4" ShapeID="_x0000_i1133" DrawAspect="Content" ObjectID="_1632892062" r:id="rId172"/>
+          <o:OLEObject Type="Embed" ProgID="Equation.DSMT4" ShapeID="_x0000_i1111" DrawAspect="Content" ObjectID="_1633118736" r:id="rId172"/>
         </w:object>
       </w:r>
       <w:r>
         <w:t xml:space="preserve">. </w:t>
-      </w:r>
-      <w:r>
-        <w:t>Потенциальная яма внутри положительной обкладки при учёте запаздывания оказывается глубже, чем без учёта. Интересный момент, что при учёте запаздывания излом потенциальной кривой в области внутренней положительно заряженной вкладки практически полностью исчёз.</w:t>
       </w:r>
     </w:p>
     <w:p>
@@ -4291,15 +3874,11 @@
         <w:jc w:val="center"/>
       </w:pPr>
       <w:r>
-        <w:rPr>
-          <w:noProof/>
-          <w:lang w:eastAsia="ru-RU"/>
-        </w:rPr>
         <w:drawing>
-          <wp:inline distT="0" distB="0" distL="0" distR="0" wp14:anchorId="30D26E39" wp14:editId="13DB4784">
-            <wp:extent cx="2705100" cy="2705100"/>
-            <wp:effectExtent l="0" t="0" r="0" b="0"/>
-            <wp:docPr id="7" name="Рисунок 7"/>
+          <wp:inline distT="0" distB="0" distL="0" distR="0" wp14:anchorId="23688EDA" wp14:editId="2A68AF48">
+            <wp:extent cx="2771775" cy="2552700"/>
+            <wp:effectExtent l="0" t="0" r="9525" b="0"/>
+            <wp:docPr id="10" name="Рисунок 10"/>
             <wp:cNvGraphicFramePr>
               <a:graphicFrameLocks xmlns:a="http://schemas.openxmlformats.org/drawingml/2006/main" noChangeAspect="1"/>
             </wp:cNvGraphicFramePr>
@@ -4319,7 +3898,7 @@
                   <pic:spPr>
                     <a:xfrm>
                       <a:off x="0" y="0"/>
-                      <a:ext cx="2705100" cy="2705100"/>
+                      <a:ext cx="2771775" cy="2552700"/>
                     </a:xfrm>
                     <a:prstGeom prst="rect">
                       <a:avLst/>
@@ -4334,6 +3913,11 @@
     </w:p>
     <w:p>
       <w:r>
+        <w:t>В данном случае учёт запаздывания меняет существенным образом вид потенциальной кривой.</w:t>
+      </w:r>
+    </w:p>
+    <w:p>
+      <w:r>
         <w:t>Радиальная компонента</w:t>
       </w:r>
       <w:r>
@@ -4347,10 +3931,10 @@
           <w:position w:val="-4"/>
         </w:rPr>
         <w:object w:dxaOrig="200" w:dyaOrig="200">
-          <v:shape id="_x0000_i1110" type="#_x0000_t75" style="width:9.75pt;height:9.75pt" o:ole="">
+          <v:shape id="_x0000_i1112" type="#_x0000_t75" style="width:9.75pt;height:9.75pt" o:ole="">
             <v:imagedata r:id="rId174" o:title=""/>
           </v:shape>
-          <o:OLEObject Type="Embed" ProgID="Equation.DSMT4" ShapeID="_x0000_i1110" DrawAspect="Content" ObjectID="_1632892063" r:id="rId175"/>
+          <o:OLEObject Type="Embed" ProgID="Equation.DSMT4" ShapeID="_x0000_i1112" DrawAspect="Content" ObjectID="_1633118737" r:id="rId175"/>
         </w:object>
       </w:r>
       <w:r>
@@ -4361,10 +3945,10 @@
           <w:position w:val="-12"/>
         </w:rPr>
         <w:object w:dxaOrig="300" w:dyaOrig="360">
-          <v:shape id="_x0000_i1111" type="#_x0000_t75" style="width:15pt;height:18pt" o:ole="">
+          <v:shape id="_x0000_i1113" type="#_x0000_t75" style="width:15pt;height:18pt" o:ole="">
             <v:imagedata r:id="rId176" o:title=""/>
           </v:shape>
-          <o:OLEObject Type="Embed" ProgID="Equation.DSMT4" ShapeID="_x0000_i1111" DrawAspect="Content" ObjectID="_1632892064" r:id="rId177"/>
+          <o:OLEObject Type="Embed" ProgID="Equation.DSMT4" ShapeID="_x0000_i1113" DrawAspect="Content" ObjectID="_1633118738" r:id="rId177"/>
         </w:object>
       </w:r>
       <w:r>
@@ -4376,21 +3960,11 @@
       <w:r>
         <w:instrText xml:space="preserve"> GOTOBUTTON ZEqnNum784815  \* MERGEFORMAT </w:instrText>
       </w:r>
-      <w:r>
-        <w:fldChar w:fldCharType="begin"/>
-      </w:r>
-      <w:r>
-        <w:instrText xml:space="preserve"> REF ZEqnNum784815 \* Charformat \! \* MERGEFORMAT </w:instrText>
-      </w:r>
-      <w:r>
-        <w:fldChar w:fldCharType="separate"/>
-      </w:r>
-      <w:r>
-        <w:instrText>(1.16)</w:instrText>
-      </w:r>
-      <w:r>
-        <w:fldChar w:fldCharType="end"/>
-      </w:r>
+      <w:fldSimple w:instr=" REF ZEqnNum784815 \* Charformat \! \* MERGEFORMAT ">
+        <w:r>
+          <w:instrText>(1.16)</w:instrText>
+        </w:r>
+      </w:fldSimple>
       <w:r>
         <w:fldChar w:fldCharType="end"/>
       </w:r>
@@ -4402,10 +3976,10 @@
           <w:position w:val="-14"/>
         </w:rPr>
         <w:object w:dxaOrig="3400" w:dyaOrig="400">
-          <v:shape id="_x0000_i1112" type="#_x0000_t75" style="width:170.25pt;height:20.25pt" o:ole="">
+          <v:shape id="_x0000_i1114" type="#_x0000_t75" style="width:170.25pt;height:20.25pt" o:ole="">
             <v:imagedata r:id="rId178" o:title=""/>
           </v:shape>
-          <o:OLEObject Type="Embed" ProgID="Equation.DSMT4" ShapeID="_x0000_i1112" DrawAspect="Content" ObjectID="_1632892065" r:id="rId179"/>
+          <o:OLEObject Type="Embed" ProgID="Equation.DSMT4" ShapeID="_x0000_i1114" DrawAspect="Content" ObjectID="_1633118739" r:id="rId179"/>
         </w:object>
       </w:r>
       <w:r>
@@ -4416,10 +3990,10 @@
           <w:position w:val="-4"/>
         </w:rPr>
         <w:object w:dxaOrig="200" w:dyaOrig="200">
-          <v:shape id="_x0000_i1113" type="#_x0000_t75" style="width:9.75pt;height:9.75pt" o:ole="">
+          <v:shape id="_x0000_i1115" type="#_x0000_t75" style="width:9.75pt;height:9.75pt" o:ole="">
             <v:imagedata r:id="rId180" o:title=""/>
           </v:shape>
-          <o:OLEObject Type="Embed" ProgID="Equation.DSMT4" ShapeID="_x0000_i1113" DrawAspect="Content" ObjectID="_1632892066" r:id="rId181"/>
+          <o:OLEObject Type="Embed" ProgID="Equation.DSMT4" ShapeID="_x0000_i1115" DrawAspect="Content" ObjectID="_1633118740" r:id="rId181"/>
         </w:object>
       </w:r>
       <w:r>
@@ -4438,10 +4012,10 @@
           <w:position w:val="-36"/>
         </w:rPr>
         <w:object w:dxaOrig="6360" w:dyaOrig="840">
-          <v:shape id="_x0000_i1114" type="#_x0000_t75" style="width:318pt;height:42pt" o:ole="">
+          <v:shape id="_x0000_i1116" type="#_x0000_t75" style="width:318pt;height:42pt" o:ole="">
             <v:imagedata r:id="rId182" o:title=""/>
           </v:shape>
-          <o:OLEObject Type="Embed" ProgID="Equation.DSMT4" ShapeID="_x0000_i1114" DrawAspect="Content" ObjectID="_1632892067" r:id="rId183"/>
+          <o:OLEObject Type="Embed" ProgID="Equation.DSMT4" ShapeID="_x0000_i1116" DrawAspect="Content" ObjectID="_1633118741" r:id="rId183"/>
         </w:object>
       </w:r>
       <w:r>
@@ -4468,54 +4042,25 @@
       <w:r>
         <w:instrText>(</w:instrText>
       </w:r>
-      <w:r>
-        <w:fldChar w:fldCharType="begin"/>
-      </w:r>
-      <w:r>
-        <w:instrText xml:space="preserve"> SEQ MTSec \c \* Arabic \* MERGEFORMAT </w:instrText>
-      </w:r>
-      <w:r>
-        <w:fldChar w:fldCharType="separate"/>
-      </w:r>
-      <w:r>
-        <w:rPr>
-          <w:noProof/>
-        </w:rPr>
-        <w:instrText>1</w:instrText>
-      </w:r>
-      <w:r>
-        <w:rPr>
-          <w:noProof/>
-        </w:rPr>
-        <w:fldChar w:fldCharType="end"/>
-      </w:r>
+      <w:fldSimple w:instr=" SEQ MTSec \c \* Arabic \* MERGEFORMAT ">
+        <w:r>
+          <w:rPr>
+            <w:noProof/>
+          </w:rPr>
+          <w:instrText>1</w:instrText>
+        </w:r>
+      </w:fldSimple>
       <w:r>
         <w:instrText>.</w:instrText>
       </w:r>
-      <w:r>
-        <w:fldChar w:fldCharType="begin"/>
-      </w:r>
-      <w:r>
-        <w:instrText xml:space="preserve"> SEQ M</w:instrText>
-      </w:r>
-      <w:r>
-        <w:instrText xml:space="preserve">TEqn \c \* Arabic \* MERGEFORMAT </w:instrText>
-      </w:r>
-      <w:r>
-        <w:fldChar w:fldCharType="separate"/>
-      </w:r>
-      <w:r>
-        <w:rPr>
-          <w:noProof/>
-        </w:rPr>
-        <w:instrText>17</w:instrText>
-      </w:r>
-      <w:r>
-        <w:rPr>
-          <w:noProof/>
-        </w:rPr>
-        <w:fldChar w:fldCharType="end"/>
-      </w:r>
+      <w:fldSimple w:instr=" SEQ MTEqn \c \* Arabic \* MERGEFORMAT ">
+        <w:r>
+          <w:rPr>
+            <w:noProof/>
+          </w:rPr>
+          <w:instrText>17</w:instrText>
+        </w:r>
+      </w:fldSimple>
       <w:r>
         <w:instrText>)</w:instrText>
       </w:r>
@@ -4562,10 +4107,10 @@
           <w:position w:val="-36"/>
         </w:rPr>
         <w:object w:dxaOrig="4400" w:dyaOrig="840">
-          <v:shape id="_x0000_i1115" type="#_x0000_t75" style="width:219.75pt;height:42pt" o:ole="">
+          <v:shape id="_x0000_i1117" type="#_x0000_t75" style="width:219.75pt;height:42pt" o:ole="">
             <v:imagedata r:id="rId184" o:title=""/>
           </v:shape>
-          <o:OLEObject Type="Embed" ProgID="Equation.DSMT4" ShapeID="_x0000_i1115" DrawAspect="Content" ObjectID="_1632892068" r:id="rId185"/>
+          <o:OLEObject Type="Embed" ProgID="Equation.DSMT4" ShapeID="_x0000_i1117" DrawAspect="Content" ObjectID="_1633118742" r:id="rId185"/>
         </w:object>
       </w:r>
       <w:r>
@@ -4593,51 +4138,25 @@
       <w:r>
         <w:instrText>(</w:instrText>
       </w:r>
-      <w:r>
-        <w:fldChar w:fldCharType="begin"/>
-      </w:r>
-      <w:r>
-        <w:instrText xml:space="preserve"> SEQ MTSec \c \* Arabic \* MERGEFORMAT </w:instrText>
-      </w:r>
-      <w:r>
-        <w:fldChar w:fldCharType="separate"/>
-      </w:r>
-      <w:r>
-        <w:rPr>
-          <w:noProof/>
-        </w:rPr>
-        <w:instrText>1</w:instrText>
-      </w:r>
-      <w:r>
-        <w:rPr>
-          <w:noProof/>
-        </w:rPr>
-        <w:fldChar w:fldCharType="end"/>
-      </w:r>
+      <w:fldSimple w:instr=" SEQ MTSec \c \* Arabic \* MERGEFORMAT ">
+        <w:r>
+          <w:rPr>
+            <w:noProof/>
+          </w:rPr>
+          <w:instrText>1</w:instrText>
+        </w:r>
+      </w:fldSimple>
       <w:r>
         <w:instrText>.</w:instrText>
       </w:r>
-      <w:r>
-        <w:fldChar w:fldCharType="begin"/>
-      </w:r>
-      <w:r>
-        <w:instrText xml:space="preserve"> SEQ MTEqn \c \* Arabic \* MERGEFORMAT </w:instrText>
-      </w:r>
-      <w:r>
-        <w:fldChar w:fldCharType="separate"/>
-      </w:r>
-      <w:r>
-        <w:rPr>
-          <w:noProof/>
-        </w:rPr>
-        <w:instrText>18</w:instrText>
-      </w:r>
-      <w:r>
-        <w:rPr>
-          <w:noProof/>
-        </w:rPr>
-        <w:fldChar w:fldCharType="end"/>
-      </w:r>
+      <w:fldSimple w:instr=" SEQ MTEqn \c \* Arabic \* MERGEFORMAT ">
+        <w:r>
+          <w:rPr>
+            <w:noProof/>
+          </w:rPr>
+          <w:instrText>18</w:instrText>
+        </w:r>
+      </w:fldSimple>
       <w:r>
         <w:instrText>)</w:instrText>
       </w:r>
@@ -4666,10 +4185,10 @@
           <w:position w:val="-36"/>
         </w:rPr>
         <w:object w:dxaOrig="5580" w:dyaOrig="840">
-          <v:shape id="_x0000_i1116" type="#_x0000_t75" style="width:279pt;height:42pt" o:ole="">
+          <v:shape id="_x0000_i1118" type="#_x0000_t75" style="width:279pt;height:42pt" o:ole="">
             <v:imagedata r:id="rId186" o:title=""/>
           </v:shape>
-          <o:OLEObject Type="Embed" ProgID="Equation.DSMT4" ShapeID="_x0000_i1116" DrawAspect="Content" ObjectID="_1632892069" r:id="rId187"/>
+          <o:OLEObject Type="Embed" ProgID="Equation.DSMT4" ShapeID="_x0000_i1118" DrawAspect="Content" ObjectID="_1633118743" r:id="rId187"/>
         </w:object>
       </w:r>
       <w:r>
@@ -4697,51 +4216,25 @@
       <w:r>
         <w:instrText>(</w:instrText>
       </w:r>
-      <w:r>
-        <w:fldChar w:fldCharType="begin"/>
-      </w:r>
-      <w:r>
-        <w:instrText xml:space="preserve"> SEQ MTSec \c \* Arabic \* MERGEFORMAT </w:instrText>
-      </w:r>
-      <w:r>
-        <w:fldChar w:fldCharType="separate"/>
-      </w:r>
-      <w:r>
-        <w:rPr>
-          <w:noProof/>
-        </w:rPr>
-        <w:instrText>1</w:instrText>
-      </w:r>
-      <w:r>
-        <w:rPr>
-          <w:noProof/>
-        </w:rPr>
-        <w:fldChar w:fldCharType="end"/>
-      </w:r>
+      <w:fldSimple w:instr=" SEQ MTSec \c \* Arabic \* MERGEFORMAT ">
+        <w:r>
+          <w:rPr>
+            <w:noProof/>
+          </w:rPr>
+          <w:instrText>1</w:instrText>
+        </w:r>
+      </w:fldSimple>
       <w:r>
         <w:instrText>.</w:instrText>
       </w:r>
-      <w:r>
-        <w:fldChar w:fldCharType="begin"/>
-      </w:r>
-      <w:r>
-        <w:instrText xml:space="preserve"> SEQ MTEqn \c \* Arabic \* MERGEFORMAT </w:instrText>
-      </w:r>
-      <w:r>
-        <w:fldChar w:fldCharType="separate"/>
-      </w:r>
-      <w:r>
-        <w:rPr>
-          <w:noProof/>
-        </w:rPr>
-        <w:instrText>19</w:instrText>
-      </w:r>
-      <w:r>
-        <w:rPr>
-          <w:noProof/>
-        </w:rPr>
-        <w:fldChar w:fldCharType="end"/>
-      </w:r>
+      <w:fldSimple w:instr=" SEQ MTEqn \c \* Arabic \* MERGEFORMAT ">
+        <w:r>
+          <w:rPr>
+            <w:noProof/>
+          </w:rPr>
+          <w:instrText>19</w:instrText>
+        </w:r>
+      </w:fldSimple>
       <w:r>
         <w:instrText>)</w:instrText>
       </w:r>
@@ -4759,10 +4252,10 @@
           <w:position w:val="-34"/>
         </w:rPr>
         <w:object w:dxaOrig="1600" w:dyaOrig="800">
-          <v:shape id="_x0000_i1117" type="#_x0000_t75" style="width:80.25pt;height:39.75pt" o:ole="">
+          <v:shape id="_x0000_i1119" type="#_x0000_t75" style="width:80.25pt;height:39.75pt" o:ole="">
             <v:imagedata r:id="rId188" o:title=""/>
           </v:shape>
-          <o:OLEObject Type="Embed" ProgID="Equation.DSMT4" ShapeID="_x0000_i1117" DrawAspect="Content" ObjectID="_1632892070" r:id="rId189"/>
+          <o:OLEObject Type="Embed" ProgID="Equation.DSMT4" ShapeID="_x0000_i1119" DrawAspect="Content" ObjectID="_1633118744" r:id="rId189"/>
         </w:object>
       </w:r>
       <w:r>
@@ -4809,10 +4302,10 @@
           <w:lang w:val="en-US"/>
         </w:rPr>
         <w:object w:dxaOrig="1700" w:dyaOrig="740">
-          <v:shape id="_x0000_i1118" type="#_x0000_t75" style="width:84.75pt;height:36.75pt" o:ole="">
+          <v:shape id="_x0000_i1120" type="#_x0000_t75" style="width:84.75pt;height:36.75pt" o:ole="">
             <v:imagedata r:id="rId190" o:title=""/>
           </v:shape>
-          <o:OLEObject Type="Embed" ProgID="Equation.DSMT4" ShapeID="_x0000_i1118" DrawAspect="Content" ObjectID="_1632892071" r:id="rId191"/>
+          <o:OLEObject Type="Embed" ProgID="Equation.DSMT4" ShapeID="_x0000_i1120" DrawAspect="Content" ObjectID="_1633118745" r:id="rId191"/>
         </w:object>
       </w:r>
       <w:r>
@@ -4826,10 +4319,10 @@
           <w:position w:val="-14"/>
         </w:rPr>
         <w:object w:dxaOrig="2720" w:dyaOrig="440">
-          <v:shape id="_x0000_i1119" type="#_x0000_t75" style="width:135.75pt;height:21.75pt" o:ole="">
+          <v:shape id="_x0000_i1121" type="#_x0000_t75" style="width:135.75pt;height:21.75pt" o:ole="">
             <v:imagedata r:id="rId192" o:title=""/>
           </v:shape>
-          <o:OLEObject Type="Embed" ProgID="Equation.DSMT4" ShapeID="_x0000_i1119" DrawAspect="Content" ObjectID="_1632892072" r:id="rId193"/>
+          <o:OLEObject Type="Embed" ProgID="Equation.DSMT4" ShapeID="_x0000_i1121" DrawAspect="Content" ObjectID="_1633118746" r:id="rId193"/>
         </w:object>
       </w:r>
       <w:r>
@@ -4840,10 +4333,10 @@
           <w:position w:val="-12"/>
         </w:rPr>
         <w:object w:dxaOrig="920" w:dyaOrig="420">
-          <v:shape id="_x0000_i1120" type="#_x0000_t75" style="width:45.75pt;height:21pt" o:ole="">
+          <v:shape id="_x0000_i1122" type="#_x0000_t75" style="width:45.75pt;height:21pt" o:ole="">
             <v:imagedata r:id="rId194" o:title=""/>
           </v:shape>
-          <o:OLEObject Type="Embed" ProgID="Equation.DSMT4" ShapeID="_x0000_i1120" DrawAspect="Content" ObjectID="_1632892073" r:id="rId195"/>
+          <o:OLEObject Type="Embed" ProgID="Equation.DSMT4" ShapeID="_x0000_i1122" DrawAspect="Content" ObjectID="_1633118747" r:id="rId195"/>
         </w:object>
       </w:r>
       <w:r>
@@ -4857,10 +4350,10 @@
           <w:position w:val="-14"/>
         </w:rPr>
         <w:object w:dxaOrig="4000" w:dyaOrig="420">
-          <v:shape id="_x0000_i1121" type="#_x0000_t75" style="width:200.25pt;height:21pt" o:ole="">
+          <v:shape id="_x0000_i1123" type="#_x0000_t75" style="width:200.25pt;height:21pt" o:ole="">
             <v:imagedata r:id="rId196" o:title=""/>
           </v:shape>
-          <o:OLEObject Type="Embed" ProgID="Equation.DSMT4" ShapeID="_x0000_i1121" DrawAspect="Content" ObjectID="_1632892074" r:id="rId197"/>
+          <o:OLEObject Type="Embed" ProgID="Equation.DSMT4" ShapeID="_x0000_i1123" DrawAspect="Content" ObjectID="_1633118748" r:id="rId197"/>
         </w:object>
       </w:r>
       <w:r>
@@ -4879,10 +4372,10 @@
           <w:position w:val="-14"/>
         </w:rPr>
         <w:object w:dxaOrig="4040" w:dyaOrig="400">
-          <v:shape id="_x0000_i1122" type="#_x0000_t75" style="width:201.75pt;height:20.25pt" o:ole="">
+          <v:shape id="_x0000_i1124" type="#_x0000_t75" style="width:201.75pt;height:20.25pt" o:ole="">
             <v:imagedata r:id="rId198" o:title=""/>
           </v:shape>
-          <o:OLEObject Type="Embed" ProgID="Equation.DSMT4" ShapeID="_x0000_i1122" DrawAspect="Content" ObjectID="_1632892075" r:id="rId199"/>
+          <o:OLEObject Type="Embed" ProgID="Equation.DSMT4" ShapeID="_x0000_i1124" DrawAspect="Content" ObjectID="_1633118749" r:id="rId199"/>
         </w:object>
       </w:r>
       <w:r>
@@ -4910,51 +4403,25 @@
       <w:r>
         <w:instrText>(</w:instrText>
       </w:r>
-      <w:r>
-        <w:fldChar w:fldCharType="begin"/>
-      </w:r>
-      <w:r>
-        <w:instrText xml:space="preserve"> SEQ MTSec \c \* Arabic \* MERGEFORMAT </w:instrText>
-      </w:r>
-      <w:r>
-        <w:fldChar w:fldCharType="separate"/>
-      </w:r>
-      <w:r>
-        <w:rPr>
-          <w:noProof/>
-        </w:rPr>
-        <w:instrText>1</w:instrText>
-      </w:r>
-      <w:r>
-        <w:rPr>
-          <w:noProof/>
-        </w:rPr>
-        <w:fldChar w:fldCharType="end"/>
-      </w:r>
+      <w:fldSimple w:instr=" SEQ MTSec \c \* Arabic \* MERGEFORMAT ">
+        <w:r>
+          <w:rPr>
+            <w:noProof/>
+          </w:rPr>
+          <w:instrText>1</w:instrText>
+        </w:r>
+      </w:fldSimple>
       <w:r>
         <w:instrText>.</w:instrText>
       </w:r>
-      <w:r>
-        <w:fldChar w:fldCharType="begin"/>
-      </w:r>
-      <w:r>
-        <w:instrText xml:space="preserve"> SEQ MTEqn \c \* Arabic \* MERGEFORMAT </w:instrText>
-      </w:r>
-      <w:r>
-        <w:fldChar w:fldCharType="separate"/>
-      </w:r>
-      <w:r>
-        <w:rPr>
-          <w:noProof/>
-        </w:rPr>
-        <w:instrText>20</w:instrText>
-      </w:r>
-      <w:r>
-        <w:rPr>
-          <w:noProof/>
-        </w:rPr>
-        <w:fldChar w:fldCharType="end"/>
-      </w:r>
+      <w:fldSimple w:instr=" SEQ MTEqn \c \* Arabic \* MERGEFORMAT ">
+        <w:r>
+          <w:rPr>
+            <w:noProof/>
+          </w:rPr>
+          <w:instrText>20</w:instrText>
+        </w:r>
+      </w:fldSimple>
       <w:r>
         <w:instrText>)</w:instrText>
       </w:r>
@@ -4982,21 +4449,11 @@
       <w:r>
         <w:instrText xml:space="preserve"> GOTOBUTTON ZEqnNum949510  \* MERGEFORMAT </w:instrText>
       </w:r>
-      <w:r>
-        <w:fldChar w:fldCharType="begin"/>
-      </w:r>
-      <w:r>
-        <w:instrText xml:space="preserve"> REF ZEqnNum949510 \* Charformat \! \* MERGEFORMAT </w:instrText>
-      </w:r>
-      <w:r>
-        <w:fldChar w:fldCharType="separate"/>
-      </w:r>
-      <w:r>
-        <w:instrText>(1.6)</w:instrText>
-      </w:r>
-      <w:r>
-        <w:fldChar w:fldCharType="end"/>
-      </w:r>
+      <w:fldSimple w:instr=" REF ZEqnNum949510 \* Charformat \! \* MERGEFORMAT ">
+        <w:r>
+          <w:instrText>(1.6)</w:instrText>
+        </w:r>
+      </w:fldSimple>
       <w:r>
         <w:fldChar w:fldCharType="end"/>
       </w:r>
@@ -5013,10 +4470,10 @@
           <w:position w:val="-18"/>
         </w:rPr>
         <w:object w:dxaOrig="3620" w:dyaOrig="480">
-          <v:shape id="_x0000_i1123" type="#_x0000_t75" style="width:180.75pt;height:24pt" o:ole="">
+          <v:shape id="_x0000_i1125" type="#_x0000_t75" style="width:180.75pt;height:24pt" o:ole="">
             <v:imagedata r:id="rId200" o:title=""/>
           </v:shape>
-          <o:OLEObject Type="Embed" ProgID="Equation.DSMT4" ShapeID="_x0000_i1123" DrawAspect="Content" ObjectID="_1632892076" r:id="rId201"/>
+          <o:OLEObject Type="Embed" ProgID="Equation.DSMT4" ShapeID="_x0000_i1125" DrawAspect="Content" ObjectID="_1633118750" r:id="rId201"/>
         </w:object>
       </w:r>
       <w:r>
@@ -5044,51 +4501,25 @@
       <w:r>
         <w:instrText>(</w:instrText>
       </w:r>
-      <w:r>
-        <w:fldChar w:fldCharType="begin"/>
-      </w:r>
-      <w:r>
-        <w:instrText xml:space="preserve"> SEQ MTSec \c \* Arabic \* MERGEFORMAT </w:instrText>
-      </w:r>
-      <w:r>
-        <w:fldChar w:fldCharType="separate"/>
-      </w:r>
-      <w:r>
-        <w:rPr>
-          <w:noProof/>
-        </w:rPr>
-        <w:instrText>1</w:instrText>
-      </w:r>
-      <w:r>
-        <w:rPr>
-          <w:noProof/>
-        </w:rPr>
-        <w:fldChar w:fldCharType="end"/>
-      </w:r>
+      <w:fldSimple w:instr=" SEQ MTSec \c \* Arabic \* MERGEFORMAT ">
+        <w:r>
+          <w:rPr>
+            <w:noProof/>
+          </w:rPr>
+          <w:instrText>1</w:instrText>
+        </w:r>
+      </w:fldSimple>
       <w:r>
         <w:instrText>.</w:instrText>
       </w:r>
-      <w:r>
-        <w:fldChar w:fldCharType="begin"/>
-      </w:r>
-      <w:r>
-        <w:instrText xml:space="preserve"> SEQ MTEqn \c \* Arabic \* MERGEFORMAT </w:instrText>
-      </w:r>
-      <w:r>
-        <w:fldChar w:fldCharType="separate"/>
-      </w:r>
-      <w:r>
-        <w:rPr>
-          <w:noProof/>
-        </w:rPr>
-        <w:instrText>21</w:instrText>
-      </w:r>
-      <w:r>
-        <w:rPr>
-          <w:noProof/>
-        </w:rPr>
-        <w:fldChar w:fldCharType="end"/>
-      </w:r>
+      <w:fldSimple w:instr=" SEQ MTEqn \c \* Arabic \* MERGEFORMAT ">
+        <w:r>
+          <w:rPr>
+            <w:noProof/>
+          </w:rPr>
+          <w:instrText>21</w:instrText>
+        </w:r>
+      </w:fldSimple>
       <w:r>
         <w:instrText>)</w:instrText>
       </w:r>
@@ -5116,21 +4547,11 @@
       <w:r>
         <w:instrText xml:space="preserve"> GOTOBUTTON ZEqnNum494570  \* MERGEFORMAT </w:instrText>
       </w:r>
-      <w:r>
-        <w:fldChar w:fldCharType="begin"/>
-      </w:r>
-      <w:r>
-        <w:instrText xml:space="preserve"> REF ZEqnNum494570 \* Charformat \! \* MERGEFORMAT </w:instrText>
-      </w:r>
-      <w:r>
-        <w:fldChar w:fldCharType="separate"/>
-      </w:r>
-      <w:r>
-        <w:instrText>(1.21)</w:instrText>
-      </w:r>
-      <w:r>
-        <w:fldChar w:fldCharType="end"/>
-      </w:r>
+      <w:fldSimple w:instr=" REF ZEqnNum494570 \* Charformat \! \* MERGEFORMAT ">
+        <w:r>
+          <w:instrText>(1.21)</w:instrText>
+        </w:r>
+      </w:fldSimple>
       <w:r>
         <w:fldChar w:fldCharType="end"/>
       </w:r>
@@ -5143,21 +4564,11 @@
       <w:r>
         <w:instrText xml:space="preserve"> GOTOBUTTON ZEqnNum691716  \* MERGEFORMAT </w:instrText>
       </w:r>
-      <w:r>
-        <w:fldChar w:fldCharType="begin"/>
-      </w:r>
-      <w:r>
-        <w:instrText xml:space="preserve"> REF ZEqnNum691716 \* Charformat \! \* MERGEFORMAT </w:instrText>
-      </w:r>
-      <w:r>
-        <w:fldChar w:fldCharType="separate"/>
-      </w:r>
-      <w:r>
-        <w:instrText>(1.18)</w:instrText>
-      </w:r>
-      <w:r>
-        <w:fldChar w:fldCharType="end"/>
-      </w:r>
+      <w:fldSimple w:instr=" REF ZEqnNum691716 \* Charformat \! \* MERGEFORMAT ">
+        <w:r>
+          <w:instrText>(1.18)</w:instrText>
+        </w:r>
+      </w:fldSimple>
       <w:r>
         <w:fldChar w:fldCharType="end"/>
       </w:r>
@@ -5173,21 +4584,11 @@
       <w:r>
         <w:instrText xml:space="preserve"> GOTOBUTTON ZEqnNum248979  \* MERGEFORMAT </w:instrText>
       </w:r>
-      <w:r>
-        <w:fldChar w:fldCharType="begin"/>
-      </w:r>
-      <w:r>
-        <w:instrText xml:space="preserve"> REF ZEqnNum248979 \* Charformat \! \* MERGEFORMAT </w:instrText>
-      </w:r>
-      <w:r>
-        <w:fldChar w:fldCharType="separate"/>
-      </w:r>
-      <w:r>
-        <w:instrText>(1.20)</w:instrText>
-      </w:r>
-      <w:r>
-        <w:fldChar w:fldCharType="end"/>
-      </w:r>
+      <w:fldSimple w:instr=" REF ZEqnNum248979 \* Charformat \! \* MERGEFORMAT ">
+        <w:r>
+          <w:instrText>(1.20)</w:instrText>
+        </w:r>
+      </w:fldSimple>
       <w:r>
         <w:fldChar w:fldCharType="end"/>
       </w:r>
@@ -5202,10 +4603,10 @@
           <w:position w:val="-22"/>
         </w:rPr>
         <w:object w:dxaOrig="1920" w:dyaOrig="520">
-          <v:shape id="_x0000_i1124" type="#_x0000_t75" style="width:96pt;height:26.25pt" o:ole="">
+          <v:shape id="_x0000_i1126" type="#_x0000_t75" style="width:96pt;height:26.25pt" o:ole="">
             <v:imagedata r:id="rId202" o:title=""/>
           </v:shape>
-          <o:OLEObject Type="Embed" ProgID="Equation.DSMT4" ShapeID="_x0000_i1124" DrawAspect="Content" ObjectID="_1632892077" r:id="rId203"/>
+          <o:OLEObject Type="Embed" ProgID="Equation.DSMT4" ShapeID="_x0000_i1126" DrawAspect="Content" ObjectID="_1633118751" r:id="rId203"/>
         </w:object>
       </w:r>
       <w:r>
@@ -5216,10 +4617,10 @@
           <w:position w:val="-4"/>
         </w:rPr>
         <w:object w:dxaOrig="200" w:dyaOrig="200">
-          <v:shape id="_x0000_i1125" type="#_x0000_t75" style="width:9.75pt;height:9.75pt" o:ole="">
+          <v:shape id="_x0000_i1127" type="#_x0000_t75" style="width:9.75pt;height:9.75pt" o:ole="">
             <v:imagedata r:id="rId204" o:title=""/>
           </v:shape>
-          <o:OLEObject Type="Embed" ProgID="Equation.DSMT4" ShapeID="_x0000_i1125" DrawAspect="Content" ObjectID="_1632892078" r:id="rId205"/>
+          <o:OLEObject Type="Embed" ProgID="Equation.DSMT4" ShapeID="_x0000_i1127" DrawAspect="Content" ObjectID="_1633118752" r:id="rId205"/>
         </w:object>
       </w:r>
       <w:r>
@@ -5227,406 +4628,6 @@
       </w:r>
       <w:r>
         <w:t xml:space="preserve">запаздывающей скорости, ее модуль умножается на </w:t>
-      </w:r>
-      <w:r>
-        <w:rPr>
-          <w:position w:val="-14"/>
-        </w:rPr>
-        <w:object w:dxaOrig="740" w:dyaOrig="400">
-          <v:shape id="_x0000_i1126" type="#_x0000_t75" style="width:36.75pt;height:20.25pt" o:ole="">
-            <v:imagedata r:id="rId206" o:title=""/>
-          </v:shape>
-          <o:OLEObject Type="Embed" ProgID="Equation.DSMT4" ShapeID="_x0000_i1126" DrawAspect="Content" ObjectID="_1632892079" r:id="rId207"/>
-        </w:object>
-      </w:r>
-    </w:p>
-    <w:p>
-      <w:pPr>
-        <w:pStyle w:val="MTDisplayEquation"/>
-        <w:rPr>
-          <w:lang w:val="en-US"/>
-        </w:rPr>
-      </w:pPr>
-      <w:r>
-        <w:tab/>
-      </w:r>
-      <w:r>
-        <w:rPr>
-          <w:position w:val="-44"/>
-        </w:rPr>
-        <w:object w:dxaOrig="6340" w:dyaOrig="999">
-          <v:shape id="_x0000_i1127" type="#_x0000_t75" style="width:317.25pt;height:50.25pt" o:ole="">
-            <v:imagedata r:id="rId208" o:title=""/>
-          </v:shape>
-          <o:OLEObject Type="Embed" ProgID="Equation.DSMT4" ShapeID="_x0000_i1127" DrawAspect="Content" ObjectID="_1632892080" r:id="rId209"/>
-        </w:object>
-      </w:r>
-      <w:r>
-        <w:rPr>
-          <w:lang w:val="en-US"/>
-        </w:rPr>
-        <w:t xml:space="preserve"> </w:t>
-      </w:r>
-      <w:r>
-        <w:rPr>
-          <w:lang w:val="en-US"/>
-        </w:rPr>
-        <w:tab/>
-      </w:r>
-      <w:r>
-        <w:fldChar w:fldCharType="begin"/>
-      </w:r>
-      <w:r>
-        <w:rPr>
-          <w:lang w:val="en-US"/>
-        </w:rPr>
-        <w:instrText xml:space="preserve"> MACROBUTTON MTPlaceRef \* MERGEFORMAT </w:instrText>
-      </w:r>
-      <w:r>
-        <w:fldChar w:fldCharType="begin"/>
-      </w:r>
-      <w:r>
-        <w:rPr>
-          <w:lang w:val="en-US"/>
-        </w:rPr>
-        <w:instrText xml:space="preserve"> SEQ MTEqn \h \* MERGEFORMAT </w:instrText>
-      </w:r>
-      <w:r>
-        <w:fldChar w:fldCharType="end"/>
-      </w:r>
-      <w:r>
-        <w:rPr>
-          <w:lang w:val="en-US"/>
-        </w:rPr>
-        <w:instrText>(</w:instrText>
-      </w:r>
-      <w:r>
-        <w:fldChar w:fldCharType="begin"/>
-      </w:r>
-      <w:r>
-        <w:rPr>
-          <w:lang w:val="en-US"/>
-        </w:rPr>
-        <w:instrText xml:space="preserve"> SEQ MTSec \c \* Arabic \* MERGEFORMAT </w:instrText>
-      </w:r>
-      <w:r>
-        <w:fldChar w:fldCharType="separate"/>
-      </w:r>
-      <w:r>
-        <w:rPr>
-          <w:noProof/>
-          <w:lang w:val="en-US"/>
-        </w:rPr>
-        <w:instrText>1</w:instrText>
-      </w:r>
-      <w:r>
-        <w:fldChar w:fldCharType="end"/>
-      </w:r>
-      <w:r>
-        <w:rPr>
-          <w:lang w:val="en-US"/>
-        </w:rPr>
-        <w:instrText>.</w:instrText>
-      </w:r>
-      <w:r>
-        <w:fldChar w:fldCharType="begin"/>
-      </w:r>
-      <w:r>
-        <w:rPr>
-          <w:lang w:val="en-US"/>
-        </w:rPr>
-        <w:instrText xml:space="preserve"> SEQ MTEqn \c \* Arabic \* MERGEFORMAT </w:instrText>
-      </w:r>
-      <w:r>
-        <w:fldChar w:fldCharType="separate"/>
-      </w:r>
-      <w:r>
-        <w:rPr>
-          <w:noProof/>
-          <w:lang w:val="en-US"/>
-        </w:rPr>
-        <w:instrText>22</w:instrText>
-      </w:r>
-      <w:r>
-        <w:fldChar w:fldCharType="end"/>
-      </w:r>
-      <w:r>
-        <w:rPr>
-          <w:lang w:val="en-US"/>
-        </w:rPr>
-        <w:instrText>)</w:instrText>
-      </w:r>
-      <w:r>
-        <w:fldChar w:fldCharType="end"/>
-      </w:r>
-    </w:p>
-    <w:p>
-      <w:pPr>
-        <w:rPr>
-          <w:lang w:val="en-US"/>
-        </w:rPr>
-      </w:pPr>
-      <w:r>
-        <w:rPr>
-          <w:lang w:val="en-US"/>
-        </w:rPr>
-        <w:tab/>
-      </w:r>
-      <w:r>
-        <w:rPr>
-          <w:lang w:val="en-US"/>
-        </w:rPr>
-        <w:t>double E_minus_grad_phi_R0 =</w:t>
-      </w:r>
-    </w:p>
-    <w:p>
-      <w:pPr>
-        <w:rPr>
-          <w:lang w:val="en-US"/>
-        </w:rPr>
-      </w:pPr>
-      <w:r>
-        <w:rPr>
-          <w:lang w:val="en-US"/>
-        </w:rPr>
-        <w:tab/>
-      </w:r>
-      <w:r>
-        <w:rPr>
-          <w:lang w:val="en-US"/>
-        </w:rPr>
-        <w:tab/>
-        <w:t>(</w:t>
-      </w:r>
-    </w:p>
-    <w:p>
-      <w:pPr>
-        <w:rPr>
-          <w:lang w:val="en-US"/>
-        </w:rPr>
-      </w:pPr>
-      <w:r>
-        <w:rPr>
-          <w:lang w:val="en-US"/>
-        </w:rPr>
-        <w:tab/>
-      </w:r>
-      <w:r>
-        <w:rPr>
-          <w:lang w:val="en-US"/>
-        </w:rPr>
-        <w:tab/>
-      </w:r>
-      <w:r>
-        <w:rPr>
-          <w:lang w:val="en-US"/>
-        </w:rPr>
-        <w:tab/>
-        <w:t>(cos_alpha_zap * R_zap / R_lw_zap) * (1.0 + (aR_zap - v_zap * v_zap) / (c * 2) )</w:t>
-      </w:r>
-    </w:p>
-    <w:p>
-      <w:pPr>
-        <w:rPr>
-          <w:lang w:val="en-US"/>
-        </w:rPr>
-      </w:pPr>
-      <w:r>
-        <w:rPr>
-          <w:lang w:val="en-US"/>
-        </w:rPr>
-        <w:tab/>
-      </w:r>
-      <w:r>
-        <w:rPr>
-          <w:lang w:val="en-US"/>
-        </w:rPr>
-        <w:tab/>
-      </w:r>
-      <w:r>
-        <w:rPr>
-          <w:lang w:val="en-US"/>
-        </w:rPr>
-        <w:tab/>
-        <w:t>- v_zap*cos(theta) / c</w:t>
-      </w:r>
-    </w:p>
-    <w:p>
-      <w:pPr>
-        <w:rPr>
-          <w:lang w:val="en-US"/>
-        </w:rPr>
-      </w:pPr>
-      <w:r>
-        <w:rPr>
-          <w:lang w:val="en-US"/>
-        </w:rPr>
-        <w:tab/>
-      </w:r>
-      <w:r>
-        <w:rPr>
-          <w:lang w:val="en-US"/>
-        </w:rPr>
-        <w:tab/>
-        <w:t>)</w:t>
-      </w:r>
-    </w:p>
-    <w:p>
-      <w:pPr>
-        <w:rPr>
-          <w:lang w:val="en-US"/>
-        </w:rPr>
-      </w:pPr>
-      <w:r>
-        <w:rPr>
-          <w:lang w:val="en-US"/>
-        </w:rPr>
-        <w:tab/>
-      </w:r>
-      <w:r>
-        <w:rPr>
-          <w:lang w:val="en-US"/>
-        </w:rPr>
-        <w:tab/>
-        <w:t>/ (R_lw_zap * R_lw_zap);</w:t>
-      </w:r>
-    </w:p>
-    <w:p>
-      <w:pPr>
-        <w:rPr>
-          <w:lang w:val="en-US"/>
-        </w:rPr>
-      </w:pPr>
-    </w:p>
-    <w:p>
-      <w:r>
-        <w:t>Аналогично</w:t>
-      </w:r>
-      <w:r>
-        <w:t xml:space="preserve">, </w:t>
-      </w:r>
-      <w:r>
-        <w:t>из</w:t>
-      </w:r>
-      <w:r>
-        <w:t xml:space="preserve"> </w:t>
-      </w:r>
-      <w:r>
-        <w:t>формулы</w:t>
-      </w:r>
-      <w:r>
-        <w:t xml:space="preserve"> </w:t>
-      </w:r>
-      <w:r>
-        <w:rPr>
-          <w:lang w:val="en-US"/>
-        </w:rPr>
-        <w:fldChar w:fldCharType="begin"/>
-      </w:r>
-      <w:r>
-        <w:instrText xml:space="preserve"> </w:instrText>
-      </w:r>
-      <w:r>
-        <w:rPr>
-          <w:lang w:val="en-US"/>
-        </w:rPr>
-        <w:instrText>GOTOBUTTON</w:instrText>
-      </w:r>
-      <w:r>
-        <w:instrText xml:space="preserve"> </w:instrText>
-      </w:r>
-      <w:r>
-        <w:rPr>
-          <w:lang w:val="en-US"/>
-        </w:rPr>
-        <w:instrText>ZEqnNum</w:instrText>
-      </w:r>
-      <w:r>
-        <w:instrText xml:space="preserve">338325  \* </w:instrText>
-      </w:r>
-      <w:r>
-        <w:rPr>
-          <w:lang w:val="en-US"/>
-        </w:rPr>
-        <w:instrText>MERGEFORMAT</w:instrText>
-      </w:r>
-      <w:r>
-        <w:instrText xml:space="preserve"> </w:instrText>
-      </w:r>
-      <w:r>
-        <w:rPr>
-          <w:lang w:val="en-US"/>
-        </w:rPr>
-        <w:fldChar w:fldCharType="begin"/>
-      </w:r>
-      <w:r>
-        <w:instrText xml:space="preserve"> </w:instrText>
-      </w:r>
-      <w:r>
-        <w:rPr>
-          <w:lang w:val="en-US"/>
-        </w:rPr>
-        <w:instrText>REF</w:instrText>
-      </w:r>
-      <w:r>
-        <w:instrText xml:space="preserve"> </w:instrText>
-      </w:r>
-      <w:r>
-        <w:rPr>
-          <w:lang w:val="en-US"/>
-        </w:rPr>
-        <w:instrText>ZEqnNum</w:instrText>
-      </w:r>
-      <w:r>
-        <w:instrText xml:space="preserve">338325 \* </w:instrText>
-      </w:r>
-      <w:r>
-        <w:rPr>
-          <w:lang w:val="en-US"/>
-        </w:rPr>
-        <w:instrText>Charformat</w:instrText>
-      </w:r>
-      <w:r>
-        <w:instrText xml:space="preserve"> \! \* </w:instrText>
-      </w:r>
-      <w:r>
-        <w:rPr>
-          <w:lang w:val="en-US"/>
-        </w:rPr>
-        <w:instrText>MERGEFORMAT</w:instrText>
-      </w:r>
-      <w:r>
-        <w:instrText xml:space="preserve"> </w:instrText>
-      </w:r>
-      <w:r>
-        <w:rPr>
-          <w:lang w:val="en-US"/>
-        </w:rPr>
-        <w:fldChar w:fldCharType="separate"/>
-      </w:r>
-      <w:r>
-        <w:instrText>(1.19)</w:instrText>
-      </w:r>
-      <w:r>
-        <w:rPr>
-          <w:lang w:val="en-US"/>
-        </w:rPr>
-        <w:fldChar w:fldCharType="end"/>
-      </w:r>
-      <w:r>
-        <w:rPr>
-          <w:lang w:val="en-US"/>
-        </w:rPr>
-        <w:fldChar w:fldCharType="end"/>
-      </w:r>
-      <w:r>
-        <w:t xml:space="preserve"> </w:t>
-      </w:r>
-      <w:r>
-        <w:t>выражается второе слагаемое радиальной компоненты электрического поля</w:t>
-      </w:r>
-      <w:r>
-        <w:t xml:space="preserve">. Здесь для получения проекций запаздывающих векторов скорости и ускорения их модули умножаются на </w:t>
       </w:r>
       <w:r>
         <w:rPr>
@@ -5636,7 +4637,7 @@
           <v:shape id="_x0000_i1128" type="#_x0000_t75" style="width:36.75pt;height:20.25pt" o:ole="">
             <v:imagedata r:id="rId206" o:title=""/>
           </v:shape>
-          <o:OLEObject Type="Embed" ProgID="Equation.DSMT4" ShapeID="_x0000_i1128" DrawAspect="Content" ObjectID="_1632892081" r:id="rId210"/>
+          <o:OLEObject Type="Embed" ProgID="Equation.DSMT4" ShapeID="_x0000_i1128" DrawAspect="Content" ObjectID="_1633118753" r:id="rId207"/>
         </w:object>
       </w:r>
     </w:p>
@@ -5652,13 +4653,413 @@
       </w:r>
       <w:r>
         <w:rPr>
+          <w:position w:val="-44"/>
+        </w:rPr>
+        <w:object w:dxaOrig="6340" w:dyaOrig="999">
+          <v:shape id="_x0000_i1129" type="#_x0000_t75" style="width:317.25pt;height:50.25pt" o:ole="">
+            <v:imagedata r:id="rId208" o:title=""/>
+          </v:shape>
+          <o:OLEObject Type="Embed" ProgID="Equation.DSMT4" ShapeID="_x0000_i1129" DrawAspect="Content" ObjectID="_1633118754" r:id="rId209"/>
+        </w:object>
+      </w:r>
+      <w:r>
+        <w:rPr>
+          <w:lang w:val="en-US"/>
+        </w:rPr>
+        <w:t xml:space="preserve"> </w:t>
+      </w:r>
+      <w:r>
+        <w:rPr>
+          <w:lang w:val="en-US"/>
+        </w:rPr>
+        <w:tab/>
+      </w:r>
+      <w:r>
+        <w:fldChar w:fldCharType="begin"/>
+      </w:r>
+      <w:r>
+        <w:rPr>
+          <w:lang w:val="en-US"/>
+        </w:rPr>
+        <w:instrText xml:space="preserve"> MACROBUTTON MTPlaceRef \* MERGEFORMAT </w:instrText>
+      </w:r>
+      <w:r>
+        <w:fldChar w:fldCharType="begin"/>
+      </w:r>
+      <w:r>
+        <w:rPr>
+          <w:lang w:val="en-US"/>
+        </w:rPr>
+        <w:instrText xml:space="preserve"> SEQ MTEqn \h \* MERGEFORMAT </w:instrText>
+      </w:r>
+      <w:r>
+        <w:fldChar w:fldCharType="end"/>
+      </w:r>
+      <w:r>
+        <w:rPr>
+          <w:lang w:val="en-US"/>
+        </w:rPr>
+        <w:instrText>(</w:instrText>
+      </w:r>
+      <w:r>
+        <w:fldChar w:fldCharType="begin"/>
+      </w:r>
+      <w:r>
+        <w:rPr>
+          <w:lang w:val="en-US"/>
+        </w:rPr>
+        <w:instrText xml:space="preserve"> SEQ MTSec \c \* Arabic \* MERGEFORMAT </w:instrText>
+      </w:r>
+      <w:r>
+        <w:fldChar w:fldCharType="separate"/>
+      </w:r>
+      <w:r>
+        <w:rPr>
+          <w:noProof/>
+          <w:lang w:val="en-US"/>
+        </w:rPr>
+        <w:instrText>1</w:instrText>
+      </w:r>
+      <w:r>
+        <w:fldChar w:fldCharType="end"/>
+      </w:r>
+      <w:r>
+        <w:rPr>
+          <w:lang w:val="en-US"/>
+        </w:rPr>
+        <w:instrText>.</w:instrText>
+      </w:r>
+      <w:r>
+        <w:fldChar w:fldCharType="begin"/>
+      </w:r>
+      <w:r>
+        <w:rPr>
+          <w:lang w:val="en-US"/>
+        </w:rPr>
+        <w:instrText xml:space="preserve"> SEQ MTEqn \c \* Arabic \* MERGEFORMAT </w:instrText>
+      </w:r>
+      <w:r>
+        <w:fldChar w:fldCharType="separate"/>
+      </w:r>
+      <w:r>
+        <w:rPr>
+          <w:noProof/>
+          <w:lang w:val="en-US"/>
+        </w:rPr>
+        <w:instrText>22</w:instrText>
+      </w:r>
+      <w:r>
+        <w:fldChar w:fldCharType="end"/>
+      </w:r>
+      <w:r>
+        <w:rPr>
+          <w:lang w:val="en-US"/>
+        </w:rPr>
+        <w:instrText>)</w:instrText>
+      </w:r>
+      <w:r>
+        <w:fldChar w:fldCharType="end"/>
+      </w:r>
+    </w:p>
+    <w:p>
+      <w:pPr>
+        <w:rPr>
+          <w:lang w:val="en-US"/>
+        </w:rPr>
+      </w:pPr>
+      <w:r>
+        <w:rPr>
+          <w:lang w:val="en-US"/>
+        </w:rPr>
+        <w:tab/>
+      </w:r>
+      <w:r>
+        <w:rPr>
+          <w:lang w:val="en-US"/>
+        </w:rPr>
+        <w:t>double E_minus_grad_phi_R0 =</w:t>
+      </w:r>
+    </w:p>
+    <w:p>
+      <w:pPr>
+        <w:rPr>
+          <w:lang w:val="en-US"/>
+        </w:rPr>
+      </w:pPr>
+      <w:r>
+        <w:rPr>
+          <w:lang w:val="en-US"/>
+        </w:rPr>
+        <w:tab/>
+      </w:r>
+      <w:r>
+        <w:rPr>
+          <w:lang w:val="en-US"/>
+        </w:rPr>
+        <w:tab/>
+        <w:t>(</w:t>
+      </w:r>
+    </w:p>
+    <w:p>
+      <w:pPr>
+        <w:rPr>
+          <w:lang w:val="en-US"/>
+        </w:rPr>
+      </w:pPr>
+      <w:r>
+        <w:rPr>
+          <w:lang w:val="en-US"/>
+        </w:rPr>
+        <w:tab/>
+      </w:r>
+      <w:r>
+        <w:rPr>
+          <w:lang w:val="en-US"/>
+        </w:rPr>
+        <w:tab/>
+      </w:r>
+      <w:r>
+        <w:rPr>
+          <w:lang w:val="en-US"/>
+        </w:rPr>
+        <w:tab/>
+        <w:t>(cos_alpha_zap * R_zap / R_lw_zap) * (1.0 + (aR_zap - v_zap * v_zap) / (c * 2) )</w:t>
+      </w:r>
+    </w:p>
+    <w:p>
+      <w:pPr>
+        <w:rPr>
+          <w:lang w:val="en-US"/>
+        </w:rPr>
+      </w:pPr>
+      <w:r>
+        <w:rPr>
+          <w:lang w:val="en-US"/>
+        </w:rPr>
+        <w:tab/>
+      </w:r>
+      <w:r>
+        <w:rPr>
+          <w:lang w:val="en-US"/>
+        </w:rPr>
+        <w:tab/>
+      </w:r>
+      <w:r>
+        <w:rPr>
+          <w:lang w:val="en-US"/>
+        </w:rPr>
+        <w:tab/>
+        <w:t>- v_zap*cos(theta) / c</w:t>
+      </w:r>
+    </w:p>
+    <w:p>
+      <w:pPr>
+        <w:rPr>
+          <w:lang w:val="en-US"/>
+        </w:rPr>
+      </w:pPr>
+      <w:r>
+        <w:rPr>
+          <w:lang w:val="en-US"/>
+        </w:rPr>
+        <w:tab/>
+      </w:r>
+      <w:r>
+        <w:rPr>
+          <w:lang w:val="en-US"/>
+        </w:rPr>
+        <w:tab/>
+        <w:t>)</w:t>
+      </w:r>
+    </w:p>
+    <w:p>
+      <w:pPr>
+        <w:rPr>
+          <w:lang w:val="en-US"/>
+        </w:rPr>
+      </w:pPr>
+      <w:r>
+        <w:rPr>
+          <w:lang w:val="en-US"/>
+        </w:rPr>
+        <w:tab/>
+      </w:r>
+      <w:r>
+        <w:rPr>
+          <w:lang w:val="en-US"/>
+        </w:rPr>
+        <w:tab/>
+        <w:t>/ (R_lw_zap * R_lw_zap);</w:t>
+      </w:r>
+    </w:p>
+    <w:p>
+      <w:pPr>
+        <w:rPr>
+          <w:lang w:val="en-US"/>
+        </w:rPr>
+      </w:pPr>
+    </w:p>
+    <w:p>
+      <w:r>
+        <w:t>Аналогично</w:t>
+      </w:r>
+      <w:r>
+        <w:t xml:space="preserve">, </w:t>
+      </w:r>
+      <w:r>
+        <w:t>из</w:t>
+      </w:r>
+      <w:r>
+        <w:t xml:space="preserve"> </w:t>
+      </w:r>
+      <w:r>
+        <w:t>формулы</w:t>
+      </w:r>
+      <w:r>
+        <w:t xml:space="preserve"> </w:t>
+      </w:r>
+      <w:r>
+        <w:rPr>
+          <w:lang w:val="en-US"/>
+        </w:rPr>
+        <w:fldChar w:fldCharType="begin"/>
+      </w:r>
+      <w:r>
+        <w:instrText xml:space="preserve"> </w:instrText>
+      </w:r>
+      <w:r>
+        <w:rPr>
+          <w:lang w:val="en-US"/>
+        </w:rPr>
+        <w:instrText>GOTOBUTTON</w:instrText>
+      </w:r>
+      <w:r>
+        <w:instrText xml:space="preserve"> </w:instrText>
+      </w:r>
+      <w:r>
+        <w:rPr>
+          <w:lang w:val="en-US"/>
+        </w:rPr>
+        <w:instrText>ZEqnNum</w:instrText>
+      </w:r>
+      <w:r>
+        <w:instrText xml:space="preserve">338325  \* </w:instrText>
+      </w:r>
+      <w:r>
+        <w:rPr>
+          <w:lang w:val="en-US"/>
+        </w:rPr>
+        <w:instrText>MERGEFORMAT</w:instrText>
+      </w:r>
+      <w:r>
+        <w:instrText xml:space="preserve"> </w:instrText>
+      </w:r>
+      <w:r>
+        <w:rPr>
+          <w:lang w:val="en-US"/>
+        </w:rPr>
+        <w:fldChar w:fldCharType="begin"/>
+      </w:r>
+      <w:r>
+        <w:instrText xml:space="preserve"> </w:instrText>
+      </w:r>
+      <w:r>
+        <w:rPr>
+          <w:lang w:val="en-US"/>
+        </w:rPr>
+        <w:instrText>REF</w:instrText>
+      </w:r>
+      <w:r>
+        <w:instrText xml:space="preserve"> </w:instrText>
+      </w:r>
+      <w:r>
+        <w:rPr>
+          <w:lang w:val="en-US"/>
+        </w:rPr>
+        <w:instrText>ZEqnNum</w:instrText>
+      </w:r>
+      <w:r>
+        <w:instrText xml:space="preserve">338325 \* </w:instrText>
+      </w:r>
+      <w:r>
+        <w:rPr>
+          <w:lang w:val="en-US"/>
+        </w:rPr>
+        <w:instrText>Charformat</w:instrText>
+      </w:r>
+      <w:r>
+        <w:instrText xml:space="preserve"> \! \* </w:instrText>
+      </w:r>
+      <w:r>
+        <w:rPr>
+          <w:lang w:val="en-US"/>
+        </w:rPr>
+        <w:instrText>MERGEFORMAT</w:instrText>
+      </w:r>
+      <w:r>
+        <w:instrText xml:space="preserve"> </w:instrText>
+      </w:r>
+      <w:r>
+        <w:rPr>
+          <w:lang w:val="en-US"/>
+        </w:rPr>
+        <w:fldChar w:fldCharType="separate"/>
+      </w:r>
+      <w:r>
+        <w:instrText>(1.19)</w:instrText>
+      </w:r>
+      <w:r>
+        <w:rPr>
+          <w:lang w:val="en-US"/>
+        </w:rPr>
+        <w:fldChar w:fldCharType="end"/>
+      </w:r>
+      <w:r>
+        <w:rPr>
+          <w:lang w:val="en-US"/>
+        </w:rPr>
+        <w:fldChar w:fldCharType="end"/>
+      </w:r>
+      <w:r>
+        <w:t xml:space="preserve"> </w:t>
+      </w:r>
+      <w:r>
+        <w:t>выражается второе слагаемое радиальной компоненты электрического поля</w:t>
+      </w:r>
+      <w:r>
+        <w:t xml:space="preserve">. Здесь для получения проекций запаздывающих векторов скорости и ускорения их модули умножаются на </w:t>
+      </w:r>
+      <w:r>
+        <w:rPr>
+          <w:position w:val="-14"/>
+        </w:rPr>
+        <w:object w:dxaOrig="740" w:dyaOrig="400">
+          <v:shape id="_x0000_i1130" type="#_x0000_t75" style="width:36.75pt;height:20.25pt" o:ole="">
+            <v:imagedata r:id="rId206" o:title=""/>
+          </v:shape>
+          <o:OLEObject Type="Embed" ProgID="Equation.DSMT4" ShapeID="_x0000_i1130" DrawAspect="Content" ObjectID="_1633118755" r:id="rId210"/>
+        </w:object>
+      </w:r>
+    </w:p>
+    <w:p>
+      <w:pPr>
+        <w:pStyle w:val="MTDisplayEquation"/>
+        <w:rPr>
+          <w:lang w:val="en-US"/>
+        </w:rPr>
+      </w:pPr>
+      <w:r>
+        <w:tab/>
+      </w:r>
+      <w:r>
+        <w:rPr>
           <w:position w:val="-46"/>
         </w:rPr>
         <w:object w:dxaOrig="6780" w:dyaOrig="1040">
-          <v:shape id="_x0000_i1129" type="#_x0000_t75" style="width:339pt;height:51.75pt" o:ole="">
+          <v:shape id="_x0000_i1131" type="#_x0000_t75" style="width:339pt;height:51.75pt" o:ole="">
             <v:imagedata r:id="rId211" o:title=""/>
           </v:shape>
-          <o:OLEObject Type="Embed" ProgID="Equation.DSMT4" ShapeID="_x0000_i1129" DrawAspect="Content" ObjectID="_1632892082" r:id="rId212"/>
+          <o:OLEObject Type="Embed" ProgID="Equation.DSMT4" ShapeID="_x0000_i1131" DrawAspect="Content" ObjectID="_1633118756" r:id="rId212"/>
         </w:object>
       </w:r>
       <w:r>
@@ -6782,7 +6183,7 @@
 </file>
 
 <file path=customXml/itemProps1.xml><?xml version="1.0" encoding="utf-8"?>
-<ds:datastoreItem xmlns:ds="http://schemas.openxmlformats.org/officeDocument/2006/customXml" ds:itemID="{5BCBA3C1-3670-403D-98BF-80DFCF8C2CD9}">
+<ds:datastoreItem xmlns:ds="http://schemas.openxmlformats.org/officeDocument/2006/customXml" ds:itemID="{DB8E212F-F4EC-4424-9F2F-4B6B5A448F69}">
   <ds:schemaRefs>
     <ds:schemaRef ds:uri="http://schemas.openxmlformats.org/officeDocument/2006/bibliography"/>
   </ds:schemaRefs>

</xml_diff>